<commit_message>
variant allele freq implemented
</commit_message>
<xml_diff>
--- a/assets/render_template.docx
+++ b/assets/render_template.docx
@@ -100,8 +100,9 @@
                 <w:szCs w:val="22"/>
                 <w:lang w:val="en-US"/>
               </w:rPr>
-              <w:t xml:space="preserve">                               </w:t>
-            </w:r>
+              <w:t xml:space="preserve">                            </w:t>
+            </w:r>
+            <w:proofErr w:type="gramStart"/>
             <w:r>
               <w:rPr>
                 <w:rFonts w:ascii="Times New Roman" w:eastAsia="Times New Roman" w:hAnsi="Times New Roman" w:cs="Times New Roman"/>
@@ -111,7 +112,7 @@
                 <w:szCs w:val="22"/>
                 <w:lang w:val="en-US"/>
               </w:rPr>
-              <w:t>{</w:t>
+              <w:t xml:space="preserve">   </w:t>
             </w:r>
             <w:r>
               <w:rPr>
@@ -124,6 +125,7 @@
               </w:rPr>
               <w:t>{</w:t>
             </w:r>
+            <w:proofErr w:type="gramEnd"/>
             <w:r>
               <w:rPr>
                 <w:rFonts w:ascii="Times New Roman" w:eastAsia="Times New Roman" w:hAnsi="Times New Roman" w:cs="Times New Roman"/>
@@ -133,7 +135,7 @@
                 <w:szCs w:val="22"/>
                 <w:lang w:val="en-US"/>
               </w:rPr>
-              <w:t xml:space="preserve"> </w:t>
+              <w:t>{</w:t>
             </w:r>
             <w:r>
               <w:rPr>
@@ -144,6 +146,18 @@
                 <w:szCs w:val="22"/>
                 <w:lang w:val="en-US"/>
               </w:rPr>
+              <w:t xml:space="preserve"> </w:t>
+            </w:r>
+            <w:proofErr w:type="spellStart"/>
+            <w:r>
+              <w:rPr>
+                <w:rFonts w:ascii="Times New Roman" w:eastAsia="Times New Roman" w:hAnsi="Times New Roman" w:cs="Times New Roman"/>
+                <w:bCs/>
+                <w:color w:val="00000A"/>
+                <w:sz w:val="20"/>
+                <w:szCs w:val="22"/>
+                <w:lang w:val="en-US"/>
+              </w:rPr>
               <w:t>patient</w:t>
             </w:r>
             <w:r>
@@ -156,6 +170,7 @@
               </w:rPr>
               <w:t>_lastname</w:t>
             </w:r>
+            <w:proofErr w:type="spellEnd"/>
             <w:r>
               <w:rPr>
                 <w:rFonts w:ascii="Times New Roman" w:eastAsia="Times New Roman" w:hAnsi="Times New Roman" w:cs="Times New Roman"/>
@@ -230,6 +245,7 @@
               </w:rPr>
               <w:t xml:space="preserve"> </w:t>
             </w:r>
+            <w:proofErr w:type="spellStart"/>
             <w:r>
               <w:rPr>
                 <w:rFonts w:ascii="Times New Roman" w:eastAsia="Times New Roman" w:hAnsi="Times New Roman" w:cs="Times New Roman"/>
@@ -241,6 +257,7 @@
               </w:rPr>
               <w:t>patient_firstname</w:t>
             </w:r>
+            <w:proofErr w:type="spellEnd"/>
             <w:r>
               <w:rPr>
                 <w:rFonts w:ascii="Times New Roman" w:eastAsia="Times New Roman" w:hAnsi="Times New Roman" w:cs="Times New Roman"/>
@@ -295,7 +312,15 @@
                 <w:b/>
                 <w:sz w:val="20"/>
               </w:rPr>
-              <w:t xml:space="preserve">Birthdate                           </w:t>
+              <w:t xml:space="preserve">Birthdate                        </w:t>
+            </w:r>
+            <w:proofErr w:type="gramStart"/>
+            <w:r>
+              <w:rPr>
+                <w:b/>
+                <w:sz w:val="20"/>
+              </w:rPr>
+              <w:t xml:space="preserve">   </w:t>
             </w:r>
             <w:r>
               <w:rPr>
@@ -304,6 +329,7 @@
               </w:rPr>
               <w:t>{</w:t>
             </w:r>
+            <w:proofErr w:type="gramEnd"/>
             <w:r>
               <w:rPr>
                 <w:sz w:val="20"/>
@@ -316,12 +342,14 @@
               </w:rPr>
               <w:t xml:space="preserve"> </w:t>
             </w:r>
+            <w:proofErr w:type="spellStart"/>
             <w:r>
               <w:rPr>
                 <w:sz w:val="20"/>
               </w:rPr>
               <w:t>patient_dateofbirth</w:t>
             </w:r>
+            <w:proofErr w:type="spellEnd"/>
             <w:r>
               <w:rPr>
                 <w:sz w:val="20"/>
@@ -370,7 +398,16 @@
                 <w:b/>
                 <w:sz w:val="20"/>
               </w:rPr>
-              <w:t xml:space="preserve">Diagnosis                           </w:t>
+              <w:t xml:space="preserve">Diagnosis                        </w:t>
+            </w:r>
+            <w:proofErr w:type="gramStart"/>
+            <w:r>
+              <w:rPr>
+                <w:rFonts w:ascii="Times New Roman" w:hAnsi="Times New Roman" w:cs="Times New Roman"/>
+                <w:b/>
+                <w:sz w:val="20"/>
+              </w:rPr>
+              <w:t xml:space="preserve">   </w:t>
             </w:r>
             <w:r>
               <w:rPr>
@@ -380,6 +417,7 @@
               </w:rPr>
               <w:t>{</w:t>
             </w:r>
+            <w:proofErr w:type="gramEnd"/>
             <w:r>
               <w:rPr>
                 <w:rFonts w:ascii="Times New Roman" w:hAnsi="Times New Roman" w:cs="Times New Roman"/>
@@ -467,8 +505,9 @@
                 <w:szCs w:val="22"/>
                 <w:lang w:val="en-US"/>
               </w:rPr>
-              <w:t xml:space="preserve">Mutation load                           </w:t>
-            </w:r>
+              <w:t xml:space="preserve">Mutation load                        </w:t>
+            </w:r>
+            <w:proofErr w:type="gramStart"/>
             <w:r>
               <w:rPr>
                 <w:rFonts w:ascii="Times New Roman" w:eastAsia="Times New Roman" w:hAnsi="Times New Roman" w:cs="Times New Roman"/>
@@ -478,7 +517,7 @@
                 <w:szCs w:val="22"/>
                 <w:lang w:val="en-US"/>
               </w:rPr>
-              <w:t>{</w:t>
+              <w:t xml:space="preserve">   </w:t>
             </w:r>
             <w:r>
               <w:rPr>
@@ -491,6 +530,7 @@
               </w:rPr>
               <w:t>{</w:t>
             </w:r>
+            <w:proofErr w:type="gramEnd"/>
             <w:r>
               <w:rPr>
                 <w:rFonts w:ascii="Times New Roman" w:eastAsia="Times New Roman" w:hAnsi="Times New Roman" w:cs="Times New Roman"/>
@@ -500,7 +540,7 @@
                 <w:szCs w:val="22"/>
                 <w:lang w:val="en-US"/>
               </w:rPr>
-              <w:t xml:space="preserve"> </w:t>
+              <w:t>{</w:t>
             </w:r>
             <w:r>
               <w:rPr>
@@ -511,8 +551,9 @@
                 <w:szCs w:val="22"/>
                 <w:lang w:val="en-US"/>
               </w:rPr>
-              <w:t>mutation_load</w:t>
-            </w:r>
+              <w:t xml:space="preserve"> </w:t>
+            </w:r>
+            <w:proofErr w:type="spellStart"/>
             <w:r>
               <w:rPr>
                 <w:rFonts w:ascii="Times New Roman" w:eastAsia="Times New Roman" w:hAnsi="Times New Roman" w:cs="Times New Roman"/>
@@ -522,8 +563,9 @@
                 <w:szCs w:val="22"/>
                 <w:lang w:val="en-US"/>
               </w:rPr>
-              <w:t xml:space="preserve"> </w:t>
-            </w:r>
+              <w:t>mutation_load</w:t>
+            </w:r>
+            <w:proofErr w:type="spellEnd"/>
             <w:r>
               <w:rPr>
                 <w:rFonts w:ascii="Times New Roman" w:eastAsia="Times New Roman" w:hAnsi="Times New Roman" w:cs="Times New Roman"/>
@@ -533,7 +575,7 @@
                 <w:szCs w:val="22"/>
                 <w:lang w:val="en-US"/>
               </w:rPr>
-              <w:t>}</w:t>
+              <w:t xml:space="preserve"> </w:t>
             </w:r>
             <w:r>
               <w:rPr>
@@ -546,6 +588,17 @@
               </w:rPr>
               <w:t>}</w:t>
             </w:r>
+            <w:r>
+              <w:rPr>
+                <w:rFonts w:ascii="Times New Roman" w:eastAsia="Times New Roman" w:hAnsi="Times New Roman" w:cs="Times New Roman"/>
+                <w:color w:val="00000A"/>
+                <w:position w:val="3"/>
+                <w:sz w:val="20"/>
+                <w:szCs w:val="22"/>
+                <w:lang w:val="en-US"/>
+              </w:rPr>
+              <w:t>}</w:t>
+            </w:r>
           </w:p>
         </w:tc>
         <w:tc>
@@ -563,7 +616,15 @@
                 <w:rFonts w:ascii="Times New Roman" w:hAnsi="Times New Roman" w:cs="Times New Roman"/>
                 <w:sz w:val="20"/>
               </w:rPr>
-              <w:t xml:space="preserve">Number of non-synonymous SNVs     </w:t>
+              <w:t xml:space="preserve">Number of non-synonymous SNVs  </w:t>
+            </w:r>
+            <w:proofErr w:type="gramStart"/>
+            <w:r>
+              <w:rPr>
+                <w:rFonts w:ascii="Times New Roman" w:hAnsi="Times New Roman" w:cs="Times New Roman"/>
+                <w:sz w:val="20"/>
+              </w:rPr>
+              <w:t xml:space="preserve">   </w:t>
             </w:r>
             <w:r>
               <w:rPr>
@@ -572,6 +633,7 @@
               </w:rPr>
               <w:t>{</w:t>
             </w:r>
+            <w:proofErr w:type="gramEnd"/>
             <w:r>
               <w:rPr>
                 <w:rFonts w:ascii="Times New Roman" w:hAnsi="Times New Roman" w:cs="Times New Roman"/>
@@ -586,6 +648,7 @@
               </w:rPr>
               <w:t xml:space="preserve"> </w:t>
             </w:r>
+            <w:proofErr w:type="spellStart"/>
             <w:r>
               <w:rPr>
                 <w:rFonts w:ascii="Times New Roman" w:hAnsi="Times New Roman" w:cs="Times New Roman"/>
@@ -593,6 +656,7 @@
               </w:rPr>
               <w:t>num_nonsynonymous</w:t>
             </w:r>
+            <w:proofErr w:type="spellEnd"/>
             <w:r>
               <w:rPr>
                 <w:rFonts w:ascii="Times New Roman" w:hAnsi="Times New Roman" w:cs="Times New Roman"/>
@@ -638,7 +702,15 @@
                 <w:rFonts w:ascii="Times New Roman" w:hAnsi="Times New Roman" w:cs="Times New Roman"/>
                 <w:sz w:val="20"/>
               </w:rPr>
-              <w:t xml:space="preserve">Number of oncogenes                          </w:t>
+              <w:t xml:space="preserve">Number of oncogenes                       </w:t>
+            </w:r>
+            <w:proofErr w:type="gramStart"/>
+            <w:r>
+              <w:rPr>
+                <w:rFonts w:ascii="Times New Roman" w:hAnsi="Times New Roman" w:cs="Times New Roman"/>
+                <w:sz w:val="20"/>
+              </w:rPr>
+              <w:t xml:space="preserve">   </w:t>
             </w:r>
             <w:r>
               <w:rPr>
@@ -647,6 +719,7 @@
               </w:rPr>
               <w:t>{</w:t>
             </w:r>
+            <w:proofErr w:type="gramEnd"/>
             <w:r>
               <w:rPr>
                 <w:rFonts w:ascii="Times New Roman" w:hAnsi="Times New Roman" w:cs="Times New Roman"/>
@@ -661,6 +734,7 @@
               </w:rPr>
               <w:t xml:space="preserve"> </w:t>
             </w:r>
+            <w:proofErr w:type="spellStart"/>
             <w:r>
               <w:rPr>
                 <w:rFonts w:ascii="Times New Roman" w:hAnsi="Times New Roman" w:cs="Times New Roman"/>
@@ -668,6 +742,7 @@
               </w:rPr>
               <w:t>num_oncogene</w:t>
             </w:r>
+            <w:proofErr w:type="spellEnd"/>
             <w:r>
               <w:rPr>
                 <w:rFonts w:ascii="Times New Roman" w:hAnsi="Times New Roman" w:cs="Times New Roman"/>
@@ -713,7 +788,31 @@
                 <w:rFonts w:ascii="Times New Roman" w:hAnsi="Times New Roman" w:cs="Times New Roman"/>
                 <w:sz w:val="20"/>
               </w:rPr>
-              <w:t xml:space="preserve">Number of tumor suppressor genes    </w:t>
+              <w:t xml:space="preserve">Number of </w:t>
+            </w:r>
+            <w:proofErr w:type="spellStart"/>
+            <w:r>
+              <w:rPr>
+                <w:rFonts w:ascii="Times New Roman" w:hAnsi="Times New Roman" w:cs="Times New Roman"/>
+                <w:sz w:val="20"/>
+              </w:rPr>
+              <w:t>tumor</w:t>
+            </w:r>
+            <w:proofErr w:type="spellEnd"/>
+            <w:r>
+              <w:rPr>
+                <w:rFonts w:ascii="Times New Roman" w:hAnsi="Times New Roman" w:cs="Times New Roman"/>
+                <w:sz w:val="20"/>
+              </w:rPr>
+              <w:t xml:space="preserve"> suppressor genes  </w:t>
+            </w:r>
+            <w:proofErr w:type="gramStart"/>
+            <w:r>
+              <w:rPr>
+                <w:rFonts w:ascii="Times New Roman" w:hAnsi="Times New Roman" w:cs="Times New Roman"/>
+                <w:sz w:val="20"/>
+              </w:rPr>
+              <w:t xml:space="preserve">  </w:t>
             </w:r>
             <w:r>
               <w:rPr>
@@ -729,6 +828,7 @@
               </w:rPr>
               <w:t>{</w:t>
             </w:r>
+            <w:proofErr w:type="gramEnd"/>
             <w:r>
               <w:rPr>
                 <w:rFonts w:ascii="Times New Roman" w:hAnsi="Times New Roman" w:cs="Times New Roman"/>
@@ -743,6 +843,7 @@
               </w:rPr>
               <w:t xml:space="preserve"> </w:t>
             </w:r>
+            <w:proofErr w:type="spellStart"/>
             <w:r>
               <w:rPr>
                 <w:rFonts w:ascii="Times New Roman" w:hAnsi="Times New Roman" w:cs="Times New Roman"/>
@@ -750,6 +851,7 @@
               </w:rPr>
               <w:t>num_tsg</w:t>
             </w:r>
+            <w:proofErr w:type="spellEnd"/>
             <w:r>
               <w:rPr>
                 <w:rFonts w:ascii="Times New Roman" w:hAnsi="Times New Roman" w:cs="Times New Roman"/>
@@ -788,7 +890,15 @@
                 <w:rFonts w:ascii="Times New Roman" w:hAnsi="Times New Roman" w:cs="Times New Roman"/>
                 <w:sz w:val="20"/>
               </w:rPr>
-              <w:t xml:space="preserve">Additional information                        </w:t>
+              <w:t xml:space="preserve">Additional information                     </w:t>
+            </w:r>
+            <w:proofErr w:type="gramStart"/>
+            <w:r>
+              <w:rPr>
+                <w:rFonts w:ascii="Times New Roman" w:hAnsi="Times New Roman" w:cs="Times New Roman"/>
+                <w:sz w:val="20"/>
+              </w:rPr>
+              <w:t xml:space="preserve">   </w:t>
             </w:r>
             <w:r>
               <w:rPr>
@@ -797,6 +907,7 @@
               </w:rPr>
               <w:t>{</w:t>
             </w:r>
+            <w:proofErr w:type="gramEnd"/>
             <w:r>
               <w:rPr>
                 <w:rFonts w:ascii="Times New Roman" w:hAnsi="Times New Roman" w:cs="Times New Roman"/>
@@ -811,6 +922,7 @@
               </w:rPr>
               <w:t xml:space="preserve"> </w:t>
             </w:r>
+            <w:proofErr w:type="spellStart"/>
             <w:r>
               <w:rPr>
                 <w:rFonts w:ascii="Times New Roman" w:hAnsi="Times New Roman" w:cs="Times New Roman"/>
@@ -818,6 +930,7 @@
               </w:rPr>
               <w:t>additional_information</w:t>
             </w:r>
+            <w:proofErr w:type="spellEnd"/>
             <w:r>
               <w:rPr>
                 <w:rFonts w:ascii="Times New Roman" w:hAnsi="Times New Roman" w:cs="Times New Roman"/>
@@ -842,7 +955,7 @@
     <w:tbl>
       <w:tblPr>
         <w:tblStyle w:val="TableGrid"/>
-        <w:tblW w:w="0" w:type="auto"/>
+        <w:tblW w:w="10422" w:type="dxa"/>
         <w:tblBorders>
           <w:top w:val="single" w:sz="8" w:space="0" w:color="A8D08D" w:themeColor="accent6" w:themeTint="99"/>
           <w:left w:val="single" w:sz="8" w:space="0" w:color="A8D08D" w:themeColor="accent6" w:themeTint="99"/>
@@ -855,22 +968,24 @@
         <w:tblLook w:val="04A0" w:firstRow="1" w:lastRow="0" w:firstColumn="1" w:lastColumn="0" w:noHBand="0" w:noVBand="1"/>
       </w:tblPr>
       <w:tblGrid>
-        <w:gridCol w:w="1408"/>
-        <w:gridCol w:w="1276"/>
-        <w:gridCol w:w="1559"/>
-        <w:gridCol w:w="1417"/>
-        <w:gridCol w:w="2694"/>
-        <w:gridCol w:w="1258"/>
+        <w:gridCol w:w="1350"/>
+        <w:gridCol w:w="1223"/>
+        <w:gridCol w:w="1494"/>
+        <w:gridCol w:w="1358"/>
+        <w:gridCol w:w="2645"/>
+        <w:gridCol w:w="1134"/>
+        <w:gridCol w:w="1218"/>
       </w:tblGrid>
       <w:tr>
         <w:trPr>
           <w:cantSplit/>
+          <w:trHeight w:val="305"/>
           <w:tblHeader/>
         </w:trPr>
         <w:tc>
           <w:tcPr>
-            <w:tcW w:w="9612" w:type="dxa"/>
-            <w:gridSpan w:val="6"/>
+            <w:tcW w:w="10422" w:type="dxa"/>
+            <w:gridSpan w:val="7"/>
             <w:tcBorders>
               <w:bottom w:val="nil"/>
             </w:tcBorders>
@@ -902,12 +1017,13 @@
       </w:tr>
       <w:tr>
         <w:trPr>
+          <w:trHeight w:val="660"/>
           <w:tblHeader/>
         </w:trPr>
         <w:tc>
           <w:tcPr>
-            <w:tcW w:w="9612" w:type="dxa"/>
-            <w:gridSpan w:val="6"/>
+            <w:tcW w:w="10422" w:type="dxa"/>
+            <w:gridSpan w:val="7"/>
             <w:tcBorders>
               <w:top w:val="nil"/>
               <w:left w:val="nil"/>
@@ -927,18 +1043,19 @@
                 <w:rFonts w:ascii="Times New Roman" w:hAnsi="Times New Roman" w:cs="Times New Roman"/>
                 <w:sz w:val="20"/>
               </w:rPr>
-              <w:t>List of cancer driver genes along with the mutations observed in the patient. Confidence column shows the number of the driver gene sources that cataloged the corresponding gene as driver and Reference column gives the list of those sources.</w:t>
+              <w:t>List of cancer driver genes along with the mutations observed in the patient. Confidence column shows the number of the driver gene sources that catalogued the corresponding gene as driver and Reference column gives the list of those sources.</w:t>
             </w:r>
           </w:p>
         </w:tc>
       </w:tr>
       <w:tr>
         <w:trPr>
+          <w:trHeight w:val="214"/>
           <w:tblHeader/>
         </w:trPr>
         <w:tc>
           <w:tcPr>
-            <w:tcW w:w="1408" w:type="dxa"/>
+            <w:tcW w:w="1350" w:type="dxa"/>
             <w:tcBorders>
               <w:top w:val="single" w:sz="8" w:space="0" w:color="A8D08D" w:themeColor="accent6" w:themeTint="99"/>
             </w:tcBorders>
@@ -972,7 +1089,7 @@
         </w:tc>
         <w:tc>
           <w:tcPr>
-            <w:tcW w:w="1276" w:type="dxa"/>
+            <w:tcW w:w="1223" w:type="dxa"/>
             <w:tcBorders>
               <w:top w:val="single" w:sz="8" w:space="0" w:color="A8D08D" w:themeColor="accent6" w:themeTint="99"/>
             </w:tcBorders>
@@ -1006,7 +1123,7 @@
         </w:tc>
         <w:tc>
           <w:tcPr>
-            <w:tcW w:w="1559" w:type="dxa"/>
+            <w:tcW w:w="1494" w:type="dxa"/>
             <w:tcBorders>
               <w:top w:val="single" w:sz="8" w:space="0" w:color="A8D08D" w:themeColor="accent6" w:themeTint="99"/>
             </w:tcBorders>
@@ -1035,7 +1152,7 @@
         </w:tc>
         <w:tc>
           <w:tcPr>
-            <w:tcW w:w="1417" w:type="dxa"/>
+            <w:tcW w:w="1358" w:type="dxa"/>
             <w:tcBorders>
               <w:top w:val="single" w:sz="8" w:space="0" w:color="A8D08D" w:themeColor="accent6" w:themeTint="99"/>
             </w:tcBorders>
@@ -1069,7 +1186,7 @@
         </w:tc>
         <w:tc>
           <w:tcPr>
-            <w:tcW w:w="2694" w:type="dxa"/>
+            <w:tcW w:w="2645" w:type="dxa"/>
             <w:tcBorders>
               <w:top w:val="single" w:sz="8" w:space="0" w:color="A8D08D" w:themeColor="accent6" w:themeTint="99"/>
             </w:tcBorders>
@@ -1089,21 +1206,62 @@
                 <w:szCs w:val="20"/>
               </w:rPr>
             </w:pPr>
-            <w:r>
-              <w:rPr>
-                <w:rFonts w:ascii="Times New Roman" w:hAnsi="Times New Roman" w:cs="Times New Roman"/>
-                <w:b/>
-                <w:bCs/>
-                <w:sz w:val="20"/>
-                <w:szCs w:val="20"/>
-              </w:rPr>
-              <w:t>Tumor Type</w:t>
-            </w:r>
-          </w:p>
-        </w:tc>
-        <w:tc>
-          <w:tcPr>
-            <w:tcW w:w="1258" w:type="dxa"/>
+            <w:proofErr w:type="spellStart"/>
+            <w:r>
+              <w:rPr>
+                <w:rFonts w:ascii="Times New Roman" w:hAnsi="Times New Roman" w:cs="Times New Roman"/>
+                <w:b/>
+                <w:bCs/>
+                <w:sz w:val="20"/>
+                <w:szCs w:val="20"/>
+              </w:rPr>
+              <w:t>Tumor</w:t>
+            </w:r>
+            <w:proofErr w:type="spellEnd"/>
+            <w:r>
+              <w:rPr>
+                <w:rFonts w:ascii="Times New Roman" w:hAnsi="Times New Roman" w:cs="Times New Roman"/>
+                <w:b/>
+                <w:bCs/>
+                <w:sz w:val="20"/>
+                <w:szCs w:val="20"/>
+              </w:rPr>
+              <w:t xml:space="preserve"> Type</w:t>
+            </w:r>
+          </w:p>
+        </w:tc>
+        <w:tc>
+          <w:tcPr>
+            <w:tcW w:w="1134" w:type="dxa"/>
+            <w:tcBorders>
+              <w:top w:val="single" w:sz="8" w:space="0" w:color="A8D08D" w:themeColor="accent6" w:themeTint="99"/>
+            </w:tcBorders>
+          </w:tcPr>
+          <w:p>
+            <w:pPr>
+              <w:rPr>
+                <w:rFonts w:ascii="Times New Roman" w:hAnsi="Times New Roman" w:cs="Times New Roman"/>
+                <w:b/>
+                <w:bCs/>
+                <w:sz w:val="20"/>
+                <w:szCs w:val="20"/>
+              </w:rPr>
+            </w:pPr>
+            <w:r>
+              <w:rPr>
+                <w:rFonts w:ascii="Times New Roman" w:hAnsi="Times New Roman" w:cs="Times New Roman"/>
+                <w:b/>
+                <w:bCs/>
+                <w:sz w:val="20"/>
+                <w:szCs w:val="20"/>
+              </w:rPr>
+              <w:t>VAF</w:t>
+            </w:r>
+          </w:p>
+        </w:tc>
+        <w:tc>
+          <w:tcPr>
+            <w:tcW w:w="1218" w:type="dxa"/>
             <w:tcBorders>
               <w:top w:val="single" w:sz="8" w:space="0" w:color="A8D08D" w:themeColor="accent6" w:themeTint="99"/>
             </w:tcBorders>
@@ -1148,11 +1306,12 @@
       </w:tr>
       <w:tr>
         <w:trPr>
+          <w:trHeight w:val="396"/>
           <w:tblHeader/>
         </w:trPr>
         <w:tc>
           <w:tcPr>
-            <w:tcW w:w="1408" w:type="dxa"/>
+            <w:tcW w:w="1350" w:type="dxa"/>
             <w:tcBorders>
               <w:top w:val="single" w:sz="8" w:space="0" w:color="A8D08D" w:themeColor="accent6" w:themeTint="99"/>
             </w:tcBorders>
@@ -1178,13 +1337,31 @@
                 <w:sz w:val="18"/>
                 <w:szCs w:val="18"/>
               </w:rPr>
-              <w:t>{%tr for item in driver_table %}</w:t>
-            </w:r>
-          </w:p>
-        </w:tc>
-        <w:tc>
-          <w:tcPr>
-            <w:tcW w:w="1276" w:type="dxa"/>
+              <w:t xml:space="preserve">{%tr for item in </w:t>
+            </w:r>
+            <w:proofErr w:type="spellStart"/>
+            <w:r>
+              <w:rPr>
+                <w:rFonts w:ascii="Times New Roman" w:hAnsi="Times New Roman" w:cs="Times New Roman"/>
+                <w:sz w:val="18"/>
+                <w:szCs w:val="18"/>
+              </w:rPr>
+              <w:t>driver_table</w:t>
+            </w:r>
+            <w:proofErr w:type="spellEnd"/>
+            <w:r>
+              <w:rPr>
+                <w:rFonts w:ascii="Times New Roman" w:hAnsi="Times New Roman" w:cs="Times New Roman"/>
+                <w:sz w:val="18"/>
+                <w:szCs w:val="18"/>
+              </w:rPr>
+              <w:t xml:space="preserve"> %}</w:t>
+            </w:r>
+          </w:p>
+        </w:tc>
+        <w:tc>
+          <w:tcPr>
+            <w:tcW w:w="1223" w:type="dxa"/>
             <w:tcBorders>
               <w:top w:val="single" w:sz="8" w:space="0" w:color="A8D08D" w:themeColor="accent6" w:themeTint="99"/>
             </w:tcBorders>
@@ -1208,26 +1385,27 @@
         </w:tc>
         <w:tc>
           <w:tcPr>
-            <w:tcW w:w="1559" w:type="dxa"/>
+            <w:tcW w:w="1494" w:type="dxa"/>
             <w:tcBorders>
               <w:top w:val="single" w:sz="8" w:space="0" w:color="A8D08D" w:themeColor="accent6" w:themeTint="99"/>
             </w:tcBorders>
-          </w:tcPr>
-          <w:p>
-            <w:pPr>
-              <w:rPr>
-                <w:rFonts w:ascii="Times New Roman" w:hAnsi="Times New Roman" w:cs="Times New Roman"/>
-                <w:b/>
-                <w:bCs/>
-                <w:sz w:val="18"/>
-                <w:szCs w:val="18"/>
-              </w:rPr>
-            </w:pPr>
-          </w:p>
-        </w:tc>
-        <w:tc>
-          <w:tcPr>
-            <w:tcW w:w="1417" w:type="dxa"/>
+            <w:vAlign w:val="center"/>
+          </w:tcPr>
+          <w:p>
+            <w:pPr>
+              <w:rPr>
+                <w:rFonts w:ascii="Times New Roman" w:hAnsi="Times New Roman" w:cs="Times New Roman"/>
+                <w:b/>
+                <w:bCs/>
+                <w:sz w:val="18"/>
+                <w:szCs w:val="18"/>
+              </w:rPr>
+            </w:pPr>
+          </w:p>
+        </w:tc>
+        <w:tc>
+          <w:tcPr>
+            <w:tcW w:w="1358" w:type="dxa"/>
             <w:tcBorders>
               <w:top w:val="single" w:sz="8" w:space="0" w:color="A8D08D" w:themeColor="accent6" w:themeTint="99"/>
             </w:tcBorders>
@@ -1251,7 +1429,7 @@
         </w:tc>
         <w:tc>
           <w:tcPr>
-            <w:tcW w:w="2694" w:type="dxa"/>
+            <w:tcW w:w="2645" w:type="dxa"/>
             <w:tcBorders>
               <w:top w:val="single" w:sz="8" w:space="0" w:color="A8D08D" w:themeColor="accent6" w:themeTint="99"/>
             </w:tcBorders>
@@ -1275,7 +1453,27 @@
         </w:tc>
         <w:tc>
           <w:tcPr>
-            <w:tcW w:w="1258" w:type="dxa"/>
+            <w:tcW w:w="1134" w:type="dxa"/>
+            <w:tcBorders>
+              <w:top w:val="single" w:sz="8" w:space="0" w:color="A8D08D" w:themeColor="accent6" w:themeTint="99"/>
+            </w:tcBorders>
+            <w:vAlign w:val="center"/>
+          </w:tcPr>
+          <w:p>
+            <w:pPr>
+              <w:rPr>
+                <w:rFonts w:ascii="Times New Roman" w:hAnsi="Times New Roman" w:cs="Times New Roman"/>
+                <w:b/>
+                <w:bCs/>
+                <w:sz w:val="18"/>
+                <w:szCs w:val="18"/>
+              </w:rPr>
+            </w:pPr>
+          </w:p>
+        </w:tc>
+        <w:tc>
+          <w:tcPr>
+            <w:tcW w:w="1218" w:type="dxa"/>
             <w:tcBorders>
               <w:top w:val="single" w:sz="8" w:space="0" w:color="A8D08D" w:themeColor="accent6" w:themeTint="99"/>
             </w:tcBorders>
@@ -1299,23 +1497,27 @@
         </w:tc>
       </w:tr>
       <w:tr>
-        <w:tc>
-          <w:tcPr>
-            <w:tcW w:w="1408" w:type="dxa"/>
-            <w:tcMar>
-              <w:top w:w="57" w:type="dxa"/>
-              <w:bottom w:w="57" w:type="dxa"/>
-            </w:tcMar>
-            <w:vAlign w:val="center"/>
-          </w:tcPr>
-          <w:p>
-            <w:pPr>
-              <w:rPr>
-                <w:rFonts w:ascii="Times New Roman" w:hAnsi="Times New Roman" w:cs="Times New Roman"/>
-                <w:sz w:val="18"/>
-                <w:szCs w:val="18"/>
-              </w:rPr>
-            </w:pPr>
+        <w:trPr>
+          <w:trHeight w:val="585"/>
+        </w:trPr>
+        <w:tc>
+          <w:tcPr>
+            <w:tcW w:w="1350" w:type="dxa"/>
+            <w:tcMar>
+              <w:top w:w="57" w:type="dxa"/>
+              <w:bottom w:w="57" w:type="dxa"/>
+            </w:tcMar>
+            <w:vAlign w:val="center"/>
+          </w:tcPr>
+          <w:p>
+            <w:pPr>
+              <w:rPr>
+                <w:rFonts w:ascii="Times New Roman" w:hAnsi="Times New Roman" w:cs="Times New Roman"/>
+                <w:sz w:val="18"/>
+                <w:szCs w:val="18"/>
+              </w:rPr>
+            </w:pPr>
+            <w:proofErr w:type="gramStart"/>
             <w:r>
               <w:rPr>
                 <w:rFonts w:ascii="Times New Roman" w:eastAsia="Times New Roman" w:hAnsi="Times New Roman" w:cs="Times New Roman"/>
@@ -1324,124 +1526,38 @@
                 <w:szCs w:val="18"/>
                 <w:lang w:val="fr-FR"/>
               </w:rPr>
-              <w:t>{{ item.SYMBOL }}</w:t>
-            </w:r>
-          </w:p>
-        </w:tc>
-        <w:tc>
-          <w:tcPr>
-            <w:tcW w:w="1276" w:type="dxa"/>
-            <w:tcMar>
-              <w:top w:w="57" w:type="dxa"/>
-              <w:bottom w:w="57" w:type="dxa"/>
-            </w:tcMar>
-            <w:vAlign w:val="center"/>
-          </w:tcPr>
-          <w:p>
-            <w:pPr>
-              <w:rPr>
-                <w:rFonts w:ascii="Times New Roman" w:hAnsi="Times New Roman" w:cs="Times New Roman"/>
-                <w:sz w:val="18"/>
-                <w:szCs w:val="18"/>
-              </w:rPr>
-            </w:pPr>
-            <w:r>
-              <w:rPr>
-                <w:rFonts w:ascii="Times New Roman" w:hAnsi="Times New Roman" w:cs="Times New Roman"/>
-                <w:sz w:val="18"/>
-                <w:szCs w:val="18"/>
-              </w:rPr>
-              <w:t>{{ item.one_letter_repr }}</w:t>
-            </w:r>
-          </w:p>
-        </w:tc>
-        <w:tc>
-          <w:tcPr>
-            <w:tcW w:w="1559" w:type="dxa"/>
-          </w:tcPr>
-          <w:p>
-            <w:pPr>
-              <w:rPr>
-                <w:rFonts w:ascii="Times New Roman" w:hAnsi="Times New Roman" w:cs="Times New Roman"/>
-                <w:sz w:val="18"/>
-                <w:szCs w:val="18"/>
-              </w:rPr>
-            </w:pPr>
-            <w:r>
-              <w:rPr>
-                <w:rFonts w:ascii="Times New Roman" w:hAnsi="Times New Roman" w:cs="Times New Roman"/>
-                <w:sz w:val="18"/>
-                <w:szCs w:val="18"/>
-              </w:rPr>
-              <w:t>{{ item.Consequence }}</w:t>
-            </w:r>
-          </w:p>
-        </w:tc>
-        <w:tc>
-          <w:tcPr>
-            <w:tcW w:w="1417" w:type="dxa"/>
-            <w:tcMar>
-              <w:top w:w="57" w:type="dxa"/>
-              <w:bottom w:w="57" w:type="dxa"/>
-            </w:tcMar>
-            <w:vAlign w:val="center"/>
-          </w:tcPr>
-          <w:p>
-            <w:pPr>
-              <w:rPr>
-                <w:rFonts w:ascii="Times New Roman" w:hAnsi="Times New Roman" w:cs="Times New Roman"/>
-                <w:sz w:val="18"/>
-                <w:szCs w:val="18"/>
-              </w:rPr>
-            </w:pPr>
-            <w:r>
-              <w:rPr>
-                <w:rFonts w:ascii="Times New Roman" w:hAnsi="Times New Roman" w:cs="Times New Roman"/>
-                <w:sz w:val="18"/>
-                <w:szCs w:val="18"/>
-              </w:rPr>
-              <w:t>{{ item.driver_role }}</w:t>
-            </w:r>
-          </w:p>
-        </w:tc>
-        <w:tc>
-          <w:tcPr>
-            <w:tcW w:w="2694" w:type="dxa"/>
-            <w:tcMar>
-              <w:top w:w="57" w:type="dxa"/>
-              <w:bottom w:w="57" w:type="dxa"/>
-            </w:tcMar>
-            <w:vAlign w:val="center"/>
-          </w:tcPr>
-          <w:p>
-            <w:pPr>
-              <w:rPr>
-                <w:rFonts w:ascii="Times New Roman" w:hAnsi="Times New Roman" w:cs="Times New Roman"/>
-                <w:sz w:val="18"/>
-                <w:szCs w:val="18"/>
-              </w:rPr>
-            </w:pPr>
-            <w:r>
-              <w:rPr>
-                <w:rFonts w:ascii="Times New Roman" w:hAnsi="Times New Roman" w:cs="Times New Roman"/>
-                <w:sz w:val="18"/>
-                <w:szCs w:val="18"/>
-              </w:rPr>
-              <w:t>{{ item.</w:t>
-            </w:r>
-            <w:r>
-              <w:rPr>
-                <w:rFonts w:ascii="Times New Roman" w:hAnsi="Times New Roman" w:cs="Times New Roman"/>
-                <w:sz w:val="18"/>
-                <w:szCs w:val="18"/>
-              </w:rPr>
-              <w:t>tumor_list</w:t>
-            </w:r>
-            <w:r>
-              <w:rPr>
-                <w:rFonts w:ascii="Times New Roman" w:hAnsi="Times New Roman" w:cs="Times New Roman"/>
-                <w:sz w:val="18"/>
-                <w:szCs w:val="18"/>
+              <w:t xml:space="preserve">{{ </w:t>
+            </w:r>
+            <w:proofErr w:type="spellStart"/>
+            <w:r>
+              <w:rPr>
+                <w:rFonts w:ascii="Times New Roman" w:eastAsia="Times New Roman" w:hAnsi="Times New Roman" w:cs="Times New Roman"/>
+                <w:color w:val="00000A"/>
+                <w:sz w:val="18"/>
+                <w:szCs w:val="18"/>
+                <w:lang w:val="fr-FR"/>
+              </w:rPr>
+              <w:t>item</w:t>
+            </w:r>
+            <w:proofErr w:type="gramEnd"/>
+            <w:r>
+              <w:rPr>
+                <w:rFonts w:ascii="Times New Roman" w:eastAsia="Times New Roman" w:hAnsi="Times New Roman" w:cs="Times New Roman"/>
+                <w:color w:val="00000A"/>
+                <w:sz w:val="18"/>
+                <w:szCs w:val="18"/>
+                <w:lang w:val="fr-FR"/>
+              </w:rPr>
+              <w:t>.SYMBOL</w:t>
+            </w:r>
+            <w:proofErr w:type="spellEnd"/>
+            <w:r>
+              <w:rPr>
+                <w:rFonts w:ascii="Times New Roman" w:eastAsia="Times New Roman" w:hAnsi="Times New Roman" w:cs="Times New Roman"/>
+                <w:color w:val="00000A"/>
+                <w:sz w:val="18"/>
+                <w:szCs w:val="18"/>
+                <w:lang w:val="fr-FR"/>
               </w:rPr>
               <w:t xml:space="preserve"> }}</w:t>
             </w:r>
@@ -1449,36 +1565,334 @@
         </w:tc>
         <w:tc>
           <w:tcPr>
-            <w:tcW w:w="1258" w:type="dxa"/>
-            <w:tcMar>
-              <w:top w:w="57" w:type="dxa"/>
-              <w:bottom w:w="57" w:type="dxa"/>
-            </w:tcMar>
-            <w:vAlign w:val="center"/>
-          </w:tcPr>
-          <w:p>
-            <w:pPr>
-              <w:rPr>
-                <w:rFonts w:ascii="Times New Roman" w:hAnsi="Times New Roman" w:cs="Times New Roman"/>
-                <w:sz w:val="18"/>
-                <w:szCs w:val="18"/>
-              </w:rPr>
-            </w:pPr>
-            <w:r>
-              <w:rPr>
-                <w:rFonts w:ascii="Times New Roman" w:hAnsi="Times New Roman" w:cs="Times New Roman"/>
-                <w:sz w:val="18"/>
-                <w:szCs w:val="18"/>
-              </w:rPr>
-              <w:t>{{ item.ref_map }}</w:t>
+            <w:tcW w:w="1223" w:type="dxa"/>
+            <w:tcMar>
+              <w:top w:w="57" w:type="dxa"/>
+              <w:bottom w:w="57" w:type="dxa"/>
+            </w:tcMar>
+            <w:vAlign w:val="center"/>
+          </w:tcPr>
+          <w:p>
+            <w:pPr>
+              <w:rPr>
+                <w:rFonts w:ascii="Times New Roman" w:hAnsi="Times New Roman" w:cs="Times New Roman"/>
+                <w:sz w:val="18"/>
+                <w:szCs w:val="18"/>
+              </w:rPr>
+            </w:pPr>
+            <w:proofErr w:type="gramStart"/>
+            <w:r>
+              <w:rPr>
+                <w:rFonts w:ascii="Times New Roman" w:hAnsi="Times New Roman" w:cs="Times New Roman"/>
+                <w:sz w:val="18"/>
+                <w:szCs w:val="18"/>
+              </w:rPr>
+              <w:t xml:space="preserve">{{ </w:t>
+            </w:r>
+            <w:proofErr w:type="spellStart"/>
+            <w:r>
+              <w:rPr>
+                <w:rFonts w:ascii="Times New Roman" w:hAnsi="Times New Roman" w:cs="Times New Roman"/>
+                <w:sz w:val="18"/>
+                <w:szCs w:val="18"/>
+              </w:rPr>
+              <w:t>item.one</w:t>
+            </w:r>
+            <w:proofErr w:type="gramEnd"/>
+            <w:r>
+              <w:rPr>
+                <w:rFonts w:ascii="Times New Roman" w:hAnsi="Times New Roman" w:cs="Times New Roman"/>
+                <w:sz w:val="18"/>
+                <w:szCs w:val="18"/>
+              </w:rPr>
+              <w:t>_letter_repr</w:t>
+            </w:r>
+            <w:proofErr w:type="spellEnd"/>
+            <w:r>
+              <w:rPr>
+                <w:rFonts w:ascii="Times New Roman" w:hAnsi="Times New Roman" w:cs="Times New Roman"/>
+                <w:sz w:val="18"/>
+                <w:szCs w:val="18"/>
+              </w:rPr>
+              <w:t xml:space="preserve"> }}</w:t>
+            </w:r>
+          </w:p>
+        </w:tc>
+        <w:tc>
+          <w:tcPr>
+            <w:tcW w:w="1494" w:type="dxa"/>
+            <w:vAlign w:val="center"/>
+          </w:tcPr>
+          <w:p>
+            <w:pPr>
+              <w:rPr>
+                <w:rFonts w:ascii="Times New Roman" w:hAnsi="Times New Roman" w:cs="Times New Roman"/>
+                <w:sz w:val="18"/>
+                <w:szCs w:val="18"/>
+              </w:rPr>
+            </w:pPr>
+            <w:proofErr w:type="gramStart"/>
+            <w:r>
+              <w:rPr>
+                <w:rFonts w:ascii="Times New Roman" w:hAnsi="Times New Roman" w:cs="Times New Roman"/>
+                <w:sz w:val="18"/>
+                <w:szCs w:val="18"/>
+              </w:rPr>
+              <w:t xml:space="preserve">{{ </w:t>
+            </w:r>
+            <w:proofErr w:type="spellStart"/>
+            <w:r>
+              <w:rPr>
+                <w:rFonts w:ascii="Times New Roman" w:hAnsi="Times New Roman" w:cs="Times New Roman"/>
+                <w:sz w:val="18"/>
+                <w:szCs w:val="18"/>
+              </w:rPr>
+              <w:t>item</w:t>
+            </w:r>
+            <w:proofErr w:type="gramEnd"/>
+            <w:r>
+              <w:rPr>
+                <w:rFonts w:ascii="Times New Roman" w:hAnsi="Times New Roman" w:cs="Times New Roman"/>
+                <w:sz w:val="18"/>
+                <w:szCs w:val="18"/>
+              </w:rPr>
+              <w:t>.Consequence</w:t>
+            </w:r>
+            <w:proofErr w:type="spellEnd"/>
+            <w:r>
+              <w:rPr>
+                <w:rFonts w:ascii="Times New Roman" w:hAnsi="Times New Roman" w:cs="Times New Roman"/>
+                <w:sz w:val="18"/>
+                <w:szCs w:val="18"/>
+              </w:rPr>
+              <w:t xml:space="preserve"> }}</w:t>
+            </w:r>
+          </w:p>
+        </w:tc>
+        <w:tc>
+          <w:tcPr>
+            <w:tcW w:w="1358" w:type="dxa"/>
+            <w:tcMar>
+              <w:top w:w="57" w:type="dxa"/>
+              <w:bottom w:w="57" w:type="dxa"/>
+            </w:tcMar>
+            <w:vAlign w:val="center"/>
+          </w:tcPr>
+          <w:p>
+            <w:pPr>
+              <w:rPr>
+                <w:rFonts w:ascii="Times New Roman" w:hAnsi="Times New Roman" w:cs="Times New Roman"/>
+                <w:sz w:val="18"/>
+                <w:szCs w:val="18"/>
+              </w:rPr>
+            </w:pPr>
+            <w:proofErr w:type="gramStart"/>
+            <w:r>
+              <w:rPr>
+                <w:rFonts w:ascii="Times New Roman" w:hAnsi="Times New Roman" w:cs="Times New Roman"/>
+                <w:sz w:val="18"/>
+                <w:szCs w:val="18"/>
+              </w:rPr>
+              <w:t xml:space="preserve">{{ </w:t>
+            </w:r>
+            <w:proofErr w:type="spellStart"/>
+            <w:r>
+              <w:rPr>
+                <w:rFonts w:ascii="Times New Roman" w:hAnsi="Times New Roman" w:cs="Times New Roman"/>
+                <w:sz w:val="18"/>
+                <w:szCs w:val="18"/>
+              </w:rPr>
+              <w:t>item</w:t>
+            </w:r>
+            <w:proofErr w:type="gramEnd"/>
+            <w:r>
+              <w:rPr>
+                <w:rFonts w:ascii="Times New Roman" w:hAnsi="Times New Roman" w:cs="Times New Roman"/>
+                <w:sz w:val="18"/>
+                <w:szCs w:val="18"/>
+              </w:rPr>
+              <w:t>.driver_role</w:t>
+            </w:r>
+            <w:proofErr w:type="spellEnd"/>
+            <w:r>
+              <w:rPr>
+                <w:rFonts w:ascii="Times New Roman" w:hAnsi="Times New Roman" w:cs="Times New Roman"/>
+                <w:sz w:val="18"/>
+                <w:szCs w:val="18"/>
+              </w:rPr>
+              <w:t xml:space="preserve"> }}</w:t>
+            </w:r>
+          </w:p>
+        </w:tc>
+        <w:tc>
+          <w:tcPr>
+            <w:tcW w:w="2645" w:type="dxa"/>
+            <w:tcMar>
+              <w:top w:w="57" w:type="dxa"/>
+              <w:bottom w:w="57" w:type="dxa"/>
+            </w:tcMar>
+            <w:vAlign w:val="center"/>
+          </w:tcPr>
+          <w:p>
+            <w:pPr>
+              <w:rPr>
+                <w:rFonts w:ascii="Times New Roman" w:hAnsi="Times New Roman" w:cs="Times New Roman"/>
+                <w:sz w:val="18"/>
+                <w:szCs w:val="18"/>
+              </w:rPr>
+            </w:pPr>
+            <w:proofErr w:type="gramStart"/>
+            <w:r>
+              <w:rPr>
+                <w:rFonts w:ascii="Times New Roman" w:hAnsi="Times New Roman" w:cs="Times New Roman"/>
+                <w:sz w:val="18"/>
+                <w:szCs w:val="18"/>
+              </w:rPr>
+              <w:t xml:space="preserve">{{ </w:t>
+            </w:r>
+            <w:proofErr w:type="spellStart"/>
+            <w:r>
+              <w:rPr>
+                <w:rFonts w:ascii="Times New Roman" w:hAnsi="Times New Roman" w:cs="Times New Roman"/>
+                <w:sz w:val="18"/>
+                <w:szCs w:val="18"/>
+              </w:rPr>
+              <w:t>item</w:t>
+            </w:r>
+            <w:proofErr w:type="gramEnd"/>
+            <w:r>
+              <w:rPr>
+                <w:rFonts w:ascii="Times New Roman" w:hAnsi="Times New Roman" w:cs="Times New Roman"/>
+                <w:sz w:val="18"/>
+                <w:szCs w:val="18"/>
+              </w:rPr>
+              <w:t>.tumor_list</w:t>
+            </w:r>
+            <w:proofErr w:type="spellEnd"/>
+            <w:r>
+              <w:rPr>
+                <w:rFonts w:ascii="Times New Roman" w:hAnsi="Times New Roman" w:cs="Times New Roman"/>
+                <w:sz w:val="18"/>
+                <w:szCs w:val="18"/>
+              </w:rPr>
+              <w:t xml:space="preserve"> }}</w:t>
+            </w:r>
+          </w:p>
+        </w:tc>
+        <w:tc>
+          <w:tcPr>
+            <w:tcW w:w="1134" w:type="dxa"/>
+            <w:vAlign w:val="center"/>
+          </w:tcPr>
+          <w:p>
+            <w:pPr>
+              <w:rPr>
+                <w:rFonts w:ascii="Times New Roman" w:hAnsi="Times New Roman" w:cs="Times New Roman"/>
+                <w:sz w:val="18"/>
+                <w:szCs w:val="18"/>
+              </w:rPr>
+            </w:pPr>
+            <w:proofErr w:type="gramStart"/>
+            <w:r>
+              <w:rPr>
+                <w:rFonts w:ascii="Times New Roman" w:hAnsi="Times New Roman" w:cs="Times New Roman"/>
+                <w:sz w:val="18"/>
+                <w:szCs w:val="18"/>
+              </w:rPr>
+              <w:t xml:space="preserve">{{ </w:t>
+            </w:r>
+            <w:proofErr w:type="spellStart"/>
+            <w:r>
+              <w:rPr>
+                <w:rFonts w:ascii="Times New Roman" w:hAnsi="Times New Roman" w:cs="Times New Roman"/>
+                <w:sz w:val="18"/>
+                <w:szCs w:val="18"/>
+              </w:rPr>
+              <w:t>item.</w:t>
+            </w:r>
+            <w:r>
+              <w:rPr>
+                <w:rFonts w:ascii="Times New Roman" w:hAnsi="Times New Roman" w:cs="Times New Roman"/>
+                <w:sz w:val="18"/>
+                <w:szCs w:val="18"/>
+              </w:rPr>
+              <w:t>vaf</w:t>
+            </w:r>
+            <w:proofErr w:type="spellEnd"/>
+            <w:proofErr w:type="gramEnd"/>
+            <w:r>
+              <w:rPr>
+                <w:rFonts w:ascii="Times New Roman" w:hAnsi="Times New Roman" w:cs="Times New Roman"/>
+                <w:sz w:val="18"/>
+                <w:szCs w:val="18"/>
+              </w:rPr>
+              <w:t xml:space="preserve"> }}</w:t>
+            </w:r>
+          </w:p>
+        </w:tc>
+        <w:tc>
+          <w:tcPr>
+            <w:tcW w:w="1218" w:type="dxa"/>
+            <w:tcMar>
+              <w:top w:w="57" w:type="dxa"/>
+              <w:bottom w:w="57" w:type="dxa"/>
+            </w:tcMar>
+            <w:vAlign w:val="center"/>
+          </w:tcPr>
+          <w:p>
+            <w:pPr>
+              <w:rPr>
+                <w:rFonts w:ascii="Times New Roman" w:hAnsi="Times New Roman" w:cs="Times New Roman"/>
+                <w:sz w:val="18"/>
+                <w:szCs w:val="18"/>
+              </w:rPr>
+            </w:pPr>
+            <w:proofErr w:type="gramStart"/>
+            <w:r>
+              <w:rPr>
+                <w:rFonts w:ascii="Times New Roman" w:hAnsi="Times New Roman" w:cs="Times New Roman"/>
+                <w:sz w:val="18"/>
+                <w:szCs w:val="18"/>
+              </w:rPr>
+              <w:t xml:space="preserve">{{ </w:t>
+            </w:r>
+            <w:proofErr w:type="spellStart"/>
+            <w:r>
+              <w:rPr>
+                <w:rFonts w:ascii="Times New Roman" w:hAnsi="Times New Roman" w:cs="Times New Roman"/>
+                <w:sz w:val="18"/>
+                <w:szCs w:val="18"/>
+              </w:rPr>
+              <w:t>item.ref</w:t>
+            </w:r>
+            <w:proofErr w:type="gramEnd"/>
+            <w:r>
+              <w:rPr>
+                <w:rFonts w:ascii="Times New Roman" w:hAnsi="Times New Roman" w:cs="Times New Roman"/>
+                <w:sz w:val="18"/>
+                <w:szCs w:val="18"/>
+              </w:rPr>
+              <w:t>_map</w:t>
+            </w:r>
+            <w:proofErr w:type="spellEnd"/>
+            <w:r>
+              <w:rPr>
+                <w:rFonts w:ascii="Times New Roman" w:hAnsi="Times New Roman" w:cs="Times New Roman"/>
+                <w:sz w:val="18"/>
+                <w:szCs w:val="18"/>
+              </w:rPr>
+              <w:t xml:space="preserve"> }}</w:t>
             </w:r>
           </w:p>
         </w:tc>
       </w:tr>
       <w:tr>
-        <w:tc>
-          <w:tcPr>
-            <w:tcW w:w="1408" w:type="dxa"/>
+        <w:trPr>
+          <w:trHeight w:val="198"/>
+        </w:trPr>
+        <w:tc>
+          <w:tcPr>
+            <w:tcW w:w="1350" w:type="dxa"/>
             <w:tcMar>
               <w:top w:w="57" w:type="dxa"/>
               <w:bottom w:w="57" w:type="dxa"/>
@@ -1499,99 +1913,133 @@
         </w:tc>
         <w:tc>
           <w:tcPr>
-            <w:tcW w:w="1276" w:type="dxa"/>
-            <w:tcMar>
-              <w:top w:w="57" w:type="dxa"/>
-              <w:bottom w:w="57" w:type="dxa"/>
-            </w:tcMar>
-            <w:vAlign w:val="center"/>
-          </w:tcPr>
-          <w:p>
-            <w:pPr>
-              <w:rPr>
-                <w:rFonts w:ascii="Times New Roman" w:hAnsi="Times New Roman" w:cs="Times New Roman"/>
-                <w:sz w:val="18"/>
-                <w:szCs w:val="18"/>
-              </w:rPr>
-            </w:pPr>
-          </w:p>
-        </w:tc>
-        <w:tc>
-          <w:tcPr>
-            <w:tcW w:w="1559" w:type="dxa"/>
-          </w:tcPr>
-          <w:p>
-            <w:pPr>
-              <w:rPr>
-                <w:rFonts w:ascii="Times New Roman" w:hAnsi="Times New Roman" w:cs="Times New Roman"/>
-                <w:sz w:val="18"/>
-                <w:szCs w:val="18"/>
-              </w:rPr>
-            </w:pPr>
-          </w:p>
-        </w:tc>
-        <w:tc>
-          <w:tcPr>
-            <w:tcW w:w="1417" w:type="dxa"/>
-            <w:tcMar>
-              <w:top w:w="57" w:type="dxa"/>
-              <w:bottom w:w="57" w:type="dxa"/>
-            </w:tcMar>
-            <w:vAlign w:val="center"/>
-          </w:tcPr>
-          <w:p>
-            <w:pPr>
-              <w:rPr>
-                <w:rFonts w:ascii="Times New Roman" w:hAnsi="Times New Roman" w:cs="Times New Roman"/>
-                <w:sz w:val="18"/>
-                <w:szCs w:val="18"/>
-              </w:rPr>
-            </w:pPr>
-          </w:p>
-        </w:tc>
-        <w:tc>
-          <w:tcPr>
-            <w:tcW w:w="2694" w:type="dxa"/>
-            <w:tcMar>
-              <w:top w:w="57" w:type="dxa"/>
-              <w:bottom w:w="57" w:type="dxa"/>
-            </w:tcMar>
-            <w:vAlign w:val="center"/>
-          </w:tcPr>
-          <w:p>
-            <w:pPr>
-              <w:rPr>
-                <w:rFonts w:ascii="Times New Roman" w:hAnsi="Times New Roman" w:cs="Times New Roman"/>
-                <w:sz w:val="18"/>
-                <w:szCs w:val="18"/>
-              </w:rPr>
-            </w:pPr>
-          </w:p>
-        </w:tc>
-        <w:tc>
-          <w:tcPr>
-            <w:tcW w:w="1258" w:type="dxa"/>
-            <w:tcMar>
-              <w:top w:w="57" w:type="dxa"/>
-              <w:bottom w:w="57" w:type="dxa"/>
-            </w:tcMar>
-            <w:vAlign w:val="center"/>
-          </w:tcPr>
-          <w:p>
-            <w:pPr>
-              <w:rPr>
-                <w:rFonts w:ascii="Times New Roman" w:hAnsi="Times New Roman" w:cs="Times New Roman"/>
-                <w:sz w:val="18"/>
-                <w:szCs w:val="18"/>
-              </w:rPr>
-            </w:pPr>
-            <w:r>
-              <w:rPr>
-                <w:rFonts w:ascii="Times New Roman" w:hAnsi="Times New Roman" w:cs="Times New Roman"/>
-                <w:sz w:val="18"/>
-                <w:szCs w:val="18"/>
-              </w:rPr>
-              <w:t>{%tr endfor %}</w:t>
+            <w:tcW w:w="1223" w:type="dxa"/>
+            <w:tcMar>
+              <w:top w:w="57" w:type="dxa"/>
+              <w:bottom w:w="57" w:type="dxa"/>
+            </w:tcMar>
+            <w:vAlign w:val="center"/>
+          </w:tcPr>
+          <w:p>
+            <w:pPr>
+              <w:rPr>
+                <w:rFonts w:ascii="Times New Roman" w:hAnsi="Times New Roman" w:cs="Times New Roman"/>
+                <w:sz w:val="18"/>
+                <w:szCs w:val="18"/>
+              </w:rPr>
+            </w:pPr>
+          </w:p>
+        </w:tc>
+        <w:tc>
+          <w:tcPr>
+            <w:tcW w:w="1494" w:type="dxa"/>
+            <w:vAlign w:val="center"/>
+          </w:tcPr>
+          <w:p>
+            <w:pPr>
+              <w:rPr>
+                <w:rFonts w:ascii="Times New Roman" w:hAnsi="Times New Roman" w:cs="Times New Roman"/>
+                <w:sz w:val="18"/>
+                <w:szCs w:val="18"/>
+              </w:rPr>
+            </w:pPr>
+          </w:p>
+        </w:tc>
+        <w:tc>
+          <w:tcPr>
+            <w:tcW w:w="1358" w:type="dxa"/>
+            <w:tcMar>
+              <w:top w:w="57" w:type="dxa"/>
+              <w:bottom w:w="57" w:type="dxa"/>
+            </w:tcMar>
+            <w:vAlign w:val="center"/>
+          </w:tcPr>
+          <w:p>
+            <w:pPr>
+              <w:rPr>
+                <w:rFonts w:ascii="Times New Roman" w:hAnsi="Times New Roman" w:cs="Times New Roman"/>
+                <w:sz w:val="18"/>
+                <w:szCs w:val="18"/>
+              </w:rPr>
+            </w:pPr>
+          </w:p>
+        </w:tc>
+        <w:tc>
+          <w:tcPr>
+            <w:tcW w:w="2645" w:type="dxa"/>
+            <w:tcMar>
+              <w:top w:w="57" w:type="dxa"/>
+              <w:bottom w:w="57" w:type="dxa"/>
+            </w:tcMar>
+            <w:vAlign w:val="center"/>
+          </w:tcPr>
+          <w:p>
+            <w:pPr>
+              <w:rPr>
+                <w:rFonts w:ascii="Times New Roman" w:hAnsi="Times New Roman" w:cs="Times New Roman"/>
+                <w:sz w:val="18"/>
+                <w:szCs w:val="18"/>
+              </w:rPr>
+            </w:pPr>
+          </w:p>
+        </w:tc>
+        <w:tc>
+          <w:tcPr>
+            <w:tcW w:w="1134" w:type="dxa"/>
+            <w:vAlign w:val="center"/>
+          </w:tcPr>
+          <w:p>
+            <w:pPr>
+              <w:rPr>
+                <w:rFonts w:ascii="Times New Roman" w:hAnsi="Times New Roman" w:cs="Times New Roman"/>
+                <w:sz w:val="18"/>
+                <w:szCs w:val="18"/>
+              </w:rPr>
+            </w:pPr>
+          </w:p>
+        </w:tc>
+        <w:tc>
+          <w:tcPr>
+            <w:tcW w:w="1218" w:type="dxa"/>
+            <w:tcMar>
+              <w:top w:w="57" w:type="dxa"/>
+              <w:bottom w:w="57" w:type="dxa"/>
+            </w:tcMar>
+            <w:vAlign w:val="center"/>
+          </w:tcPr>
+          <w:p>
+            <w:pPr>
+              <w:rPr>
+                <w:rFonts w:ascii="Times New Roman" w:hAnsi="Times New Roman" w:cs="Times New Roman"/>
+                <w:sz w:val="18"/>
+                <w:szCs w:val="18"/>
+              </w:rPr>
+            </w:pPr>
+            <w:r>
+              <w:rPr>
+                <w:rFonts w:ascii="Times New Roman" w:hAnsi="Times New Roman" w:cs="Times New Roman"/>
+                <w:sz w:val="18"/>
+                <w:szCs w:val="18"/>
+              </w:rPr>
+              <w:t xml:space="preserve">{%tr </w:t>
+            </w:r>
+            <w:proofErr w:type="spellStart"/>
+            <w:r>
+              <w:rPr>
+                <w:rFonts w:ascii="Times New Roman" w:hAnsi="Times New Roman" w:cs="Times New Roman"/>
+                <w:sz w:val="18"/>
+                <w:szCs w:val="18"/>
+              </w:rPr>
+              <w:t>endfor</w:t>
+            </w:r>
+            <w:proofErr w:type="spellEnd"/>
+            <w:r>
+              <w:rPr>
+                <w:rFonts w:ascii="Times New Roman" w:hAnsi="Times New Roman" w:cs="Times New Roman"/>
+                <w:sz w:val="18"/>
+                <w:szCs w:val="18"/>
+              </w:rPr>
+              <w:t xml:space="preserve"> %}</w:t>
             </w:r>
           </w:p>
         </w:tc>
@@ -1710,8 +2158,18 @@
                 <w:sz w:val="20"/>
                 <w:szCs w:val="20"/>
               </w:rPr>
-              <w:t>List of drugs with the evidence of targeting the observed variant of the mutated gene regardless of the cancer type. The information is obtained from CIViC</w:t>
-            </w:r>
+              <w:t xml:space="preserve">List of drugs with the evidence of targeting the observed variant of the mutated gene regardless of the cancer type. The information is obtained from </w:t>
+            </w:r>
+            <w:proofErr w:type="spellStart"/>
+            <w:r>
+              <w:rPr>
+                <w:rFonts w:ascii="Times New Roman" w:hAnsi="Times New Roman" w:cs="Times New Roman"/>
+                <w:sz w:val="20"/>
+                <w:szCs w:val="20"/>
+              </w:rPr>
+              <w:t>CIViC</w:t>
+            </w:r>
+            <w:proofErr w:type="spellEnd"/>
             <w:r>
               <w:rPr>
                 <w:rFonts w:ascii="Times New Roman" w:hAnsi="Times New Roman" w:cs="Times New Roman"/>
@@ -1734,8 +2192,18 @@
                 <w:sz w:val="20"/>
                 <w:szCs w:val="20"/>
               </w:rPr>
-              <w:t>and DrugBank</w:t>
-            </w:r>
+              <w:t xml:space="preserve">and </w:t>
+            </w:r>
+            <w:proofErr w:type="spellStart"/>
+            <w:r>
+              <w:rPr>
+                <w:rFonts w:ascii="Times New Roman" w:hAnsi="Times New Roman" w:cs="Times New Roman"/>
+                <w:sz w:val="20"/>
+                <w:szCs w:val="20"/>
+              </w:rPr>
+              <w:t>DrugBank</w:t>
+            </w:r>
+            <w:proofErr w:type="spellEnd"/>
             <w:r>
               <w:rPr>
                 <w:rFonts w:ascii="Times New Roman" w:hAnsi="Times New Roman" w:cs="Times New Roman"/>
@@ -2038,13 +2506,23 @@
               </w:rPr>
               <w:t xml:space="preserve">{%tr for pharm in </w:t>
             </w:r>
-            <w:r>
-              <w:rPr>
-                <w:rFonts w:ascii="Times New Roman" w:hAnsi="Times New Roman" w:cs="Times New Roman"/>
-                <w:sz w:val="18"/>
-                <w:szCs w:val="18"/>
-              </w:rPr>
-              <w:t xml:space="preserve">direct_pharm_table </w:t>
+            <w:proofErr w:type="spellStart"/>
+            <w:r>
+              <w:rPr>
+                <w:rFonts w:ascii="Times New Roman" w:hAnsi="Times New Roman" w:cs="Times New Roman"/>
+                <w:sz w:val="18"/>
+                <w:szCs w:val="18"/>
+              </w:rPr>
+              <w:t>direct_pharm_table</w:t>
+            </w:r>
+            <w:proofErr w:type="spellEnd"/>
+            <w:r>
+              <w:rPr>
+                <w:rFonts w:ascii="Times New Roman" w:hAnsi="Times New Roman" w:cs="Times New Roman"/>
+                <w:sz w:val="18"/>
+                <w:szCs w:val="18"/>
+              </w:rPr>
+              <w:t xml:space="preserve"> </w:t>
             </w:r>
             <w:r>
               <w:rPr>
@@ -2220,6 +2698,7 @@
                 <w:szCs w:val="18"/>
               </w:rPr>
             </w:pPr>
+            <w:proofErr w:type="gramStart"/>
             <w:r>
               <w:rPr>
                 <w:rFonts w:ascii="Times New Roman" w:hAnsi="Times New Roman" w:cs="Times New Roman"/>
@@ -2242,7 +2721,25 @@
                 <w:sz w:val="18"/>
                 <w:szCs w:val="18"/>
               </w:rPr>
-              <w:t xml:space="preserve"> pharm.</w:t>
+              <w:t xml:space="preserve"> </w:t>
+            </w:r>
+            <w:proofErr w:type="spellStart"/>
+            <w:r>
+              <w:rPr>
+                <w:rFonts w:ascii="Times New Roman" w:hAnsi="Times New Roman" w:cs="Times New Roman"/>
+                <w:sz w:val="18"/>
+                <w:szCs w:val="18"/>
+              </w:rPr>
+              <w:t>pharm</w:t>
+            </w:r>
+            <w:proofErr w:type="gramEnd"/>
+            <w:r>
+              <w:rPr>
+                <w:rFonts w:ascii="Times New Roman" w:hAnsi="Times New Roman" w:cs="Times New Roman"/>
+                <w:sz w:val="18"/>
+                <w:szCs w:val="18"/>
+              </w:rPr>
+              <w:t>.</w:t>
             </w:r>
             <w:r>
               <w:rPr>
@@ -2252,6 +2749,7 @@
               </w:rPr>
               <w:t>SYMBOL</w:t>
             </w:r>
+            <w:proofErr w:type="spellEnd"/>
             <w:r>
               <w:rPr>
                 <w:rFonts w:ascii="Times New Roman" w:hAnsi="Times New Roman" w:cs="Times New Roman"/>
@@ -2295,6 +2793,7 @@
                 <w:szCs w:val="18"/>
               </w:rPr>
             </w:pPr>
+            <w:proofErr w:type="gramStart"/>
             <w:r>
               <w:rPr>
                 <w:rFonts w:ascii="Times New Roman" w:hAnsi="Times New Roman" w:cs="Times New Roman"/>
@@ -2309,7 +2808,25 @@
                 <w:sz w:val="18"/>
                 <w:szCs w:val="18"/>
               </w:rPr>
-              <w:t>{ pharm.</w:t>
+              <w:t xml:space="preserve">{ </w:t>
+            </w:r>
+            <w:proofErr w:type="spellStart"/>
+            <w:r>
+              <w:rPr>
+                <w:rFonts w:ascii="Times New Roman" w:hAnsi="Times New Roman" w:cs="Times New Roman"/>
+                <w:sz w:val="18"/>
+                <w:szCs w:val="18"/>
+              </w:rPr>
+              <w:t>pharm</w:t>
+            </w:r>
+            <w:proofErr w:type="gramEnd"/>
+            <w:r>
+              <w:rPr>
+                <w:rFonts w:ascii="Times New Roman" w:hAnsi="Times New Roman" w:cs="Times New Roman"/>
+                <w:sz w:val="18"/>
+                <w:szCs w:val="18"/>
+              </w:rPr>
+              <w:t>.</w:t>
             </w:r>
             <w:r>
               <w:rPr>
@@ -2319,6 +2836,7 @@
               </w:rPr>
               <w:t>variant</w:t>
             </w:r>
+            <w:proofErr w:type="spellEnd"/>
             <w:r>
               <w:rPr>
                 <w:rFonts w:ascii="Times New Roman" w:hAnsi="Times New Roman" w:cs="Times New Roman"/>
@@ -2354,6 +2872,7 @@
                 <w:szCs w:val="18"/>
               </w:rPr>
             </w:pPr>
+            <w:proofErr w:type="gramStart"/>
             <w:r>
               <w:rPr>
                 <w:rFonts w:ascii="Times New Roman" w:hAnsi="Times New Roman" w:cs="Times New Roman"/>
@@ -2368,7 +2887,25 @@
                 <w:sz w:val="18"/>
                 <w:szCs w:val="18"/>
               </w:rPr>
-              <w:t>{ pharm.</w:t>
+              <w:t xml:space="preserve">{ </w:t>
+            </w:r>
+            <w:proofErr w:type="spellStart"/>
+            <w:r>
+              <w:rPr>
+                <w:rFonts w:ascii="Times New Roman" w:hAnsi="Times New Roman" w:cs="Times New Roman"/>
+                <w:sz w:val="18"/>
+                <w:szCs w:val="18"/>
+              </w:rPr>
+              <w:t>pharm</w:t>
+            </w:r>
+            <w:proofErr w:type="gramEnd"/>
+            <w:r>
+              <w:rPr>
+                <w:rFonts w:ascii="Times New Roman" w:hAnsi="Times New Roman" w:cs="Times New Roman"/>
+                <w:sz w:val="18"/>
+                <w:szCs w:val="18"/>
+              </w:rPr>
+              <w:t>.</w:t>
             </w:r>
             <w:r>
               <w:rPr>
@@ -2378,6 +2915,7 @@
               </w:rPr>
               <w:t>drug_name</w:t>
             </w:r>
+            <w:proofErr w:type="spellEnd"/>
             <w:r>
               <w:rPr>
                 <w:rFonts w:ascii="Times New Roman" w:hAnsi="Times New Roman" w:cs="Times New Roman"/>
@@ -2413,6 +2951,7 @@
                 <w:szCs w:val="18"/>
               </w:rPr>
             </w:pPr>
+            <w:proofErr w:type="gramStart"/>
             <w:r>
               <w:rPr>
                 <w:rFonts w:ascii="Times New Roman" w:hAnsi="Times New Roman" w:cs="Times New Roman"/>
@@ -2427,7 +2966,25 @@
                 <w:sz w:val="18"/>
                 <w:szCs w:val="18"/>
               </w:rPr>
-              <w:t>{ pharm.</w:t>
+              <w:t xml:space="preserve">{ </w:t>
+            </w:r>
+            <w:proofErr w:type="spellStart"/>
+            <w:r>
+              <w:rPr>
+                <w:rFonts w:ascii="Times New Roman" w:hAnsi="Times New Roman" w:cs="Times New Roman"/>
+                <w:sz w:val="18"/>
+                <w:szCs w:val="18"/>
+              </w:rPr>
+              <w:t>pharm</w:t>
+            </w:r>
+            <w:proofErr w:type="gramEnd"/>
+            <w:r>
+              <w:rPr>
+                <w:rFonts w:ascii="Times New Roman" w:hAnsi="Times New Roman" w:cs="Times New Roman"/>
+                <w:sz w:val="18"/>
+                <w:szCs w:val="18"/>
+              </w:rPr>
+              <w:t>.</w:t>
             </w:r>
             <w:r>
               <w:rPr>
@@ -2437,6 +2994,7 @@
               </w:rPr>
               <w:t>variant_drug_association</w:t>
             </w:r>
+            <w:proofErr w:type="spellEnd"/>
             <w:r>
               <w:rPr>
                 <w:rFonts w:ascii="Times New Roman" w:hAnsi="Times New Roman" w:cs="Times New Roman"/>
@@ -2472,6 +3030,7 @@
                 <w:szCs w:val="18"/>
               </w:rPr>
             </w:pPr>
+            <w:proofErr w:type="gramStart"/>
             <w:r>
               <w:rPr>
                 <w:rFonts w:ascii="Times New Roman" w:hAnsi="Times New Roman" w:cs="Times New Roman"/>
@@ -2486,7 +3045,25 @@
                 <w:sz w:val="18"/>
                 <w:szCs w:val="18"/>
               </w:rPr>
-              <w:t>{ pharm.</w:t>
+              <w:t xml:space="preserve">{ </w:t>
+            </w:r>
+            <w:proofErr w:type="spellStart"/>
+            <w:r>
+              <w:rPr>
+                <w:rFonts w:ascii="Times New Roman" w:hAnsi="Times New Roman" w:cs="Times New Roman"/>
+                <w:sz w:val="18"/>
+                <w:szCs w:val="18"/>
+              </w:rPr>
+              <w:t>pharm</w:t>
+            </w:r>
+            <w:proofErr w:type="gramEnd"/>
+            <w:r>
+              <w:rPr>
+                <w:rFonts w:ascii="Times New Roman" w:hAnsi="Times New Roman" w:cs="Times New Roman"/>
+                <w:sz w:val="18"/>
+                <w:szCs w:val="18"/>
+              </w:rPr>
+              <w:t>.</w:t>
             </w:r>
             <w:r>
               <w:rPr>
@@ -2496,6 +3073,7 @@
               </w:rPr>
               <w:t>tumor_list</w:t>
             </w:r>
+            <w:proofErr w:type="spellEnd"/>
             <w:r>
               <w:rPr>
                 <w:rFonts w:ascii="Times New Roman" w:hAnsi="Times New Roman" w:cs="Times New Roman"/>
@@ -2532,6 +3110,7 @@
                 <w:szCs w:val="18"/>
               </w:rPr>
             </w:pPr>
+            <w:proofErr w:type="gramStart"/>
             <w:r>
               <w:rPr>
                 <w:rFonts w:ascii="Times New Roman" w:hAnsi="Times New Roman" w:cs="Times New Roman"/>
@@ -2546,7 +3125,25 @@
                 <w:sz w:val="18"/>
                 <w:szCs w:val="18"/>
               </w:rPr>
-              <w:t>{ pharm.</w:t>
+              <w:t xml:space="preserve">{ </w:t>
+            </w:r>
+            <w:proofErr w:type="spellStart"/>
+            <w:r>
+              <w:rPr>
+                <w:rFonts w:ascii="Times New Roman" w:hAnsi="Times New Roman" w:cs="Times New Roman"/>
+                <w:sz w:val="18"/>
+                <w:szCs w:val="18"/>
+              </w:rPr>
+              <w:t>pharm</w:t>
+            </w:r>
+            <w:proofErr w:type="gramEnd"/>
+            <w:r>
+              <w:rPr>
+                <w:rFonts w:ascii="Times New Roman" w:hAnsi="Times New Roman" w:cs="Times New Roman"/>
+                <w:sz w:val="18"/>
+                <w:szCs w:val="18"/>
+              </w:rPr>
+              <w:t>.</w:t>
             </w:r>
             <w:r>
               <w:rPr>
@@ -2556,6 +3153,7 @@
               </w:rPr>
               <w:t>match_level</w:t>
             </w:r>
+            <w:proofErr w:type="spellEnd"/>
             <w:r>
               <w:rPr>
                 <w:rFonts w:ascii="Times New Roman" w:hAnsi="Times New Roman" w:cs="Times New Roman"/>
@@ -2599,6 +3197,7 @@
                 <w:szCs w:val="18"/>
               </w:rPr>
             </w:pPr>
+            <w:proofErr w:type="gramStart"/>
             <w:r>
               <w:rPr>
                 <w:rFonts w:ascii="Times New Roman" w:hAnsi="Times New Roman" w:cs="Times New Roman"/>
@@ -2613,16 +3212,35 @@
                 <w:sz w:val="18"/>
                 <w:szCs w:val="18"/>
               </w:rPr>
-              <w:t>{ pharm.</w:t>
-            </w:r>
-            <w:r>
-              <w:rPr>
-                <w:rFonts w:ascii="Times New Roman" w:hAnsi="Times New Roman" w:cs="Times New Roman"/>
-                <w:sz w:val="18"/>
-                <w:szCs w:val="18"/>
-              </w:rPr>
-              <w:t>ref_map</w:t>
-            </w:r>
+              <w:t xml:space="preserve">{ </w:t>
+            </w:r>
+            <w:proofErr w:type="spellStart"/>
+            <w:r>
+              <w:rPr>
+                <w:rFonts w:ascii="Times New Roman" w:hAnsi="Times New Roman" w:cs="Times New Roman"/>
+                <w:sz w:val="18"/>
+                <w:szCs w:val="18"/>
+              </w:rPr>
+              <w:t>pharm.</w:t>
+            </w:r>
+            <w:r>
+              <w:rPr>
+                <w:rFonts w:ascii="Times New Roman" w:hAnsi="Times New Roman" w:cs="Times New Roman"/>
+                <w:sz w:val="18"/>
+                <w:szCs w:val="18"/>
+              </w:rPr>
+              <w:t>ref</w:t>
+            </w:r>
+            <w:proofErr w:type="gramEnd"/>
+            <w:r>
+              <w:rPr>
+                <w:rFonts w:ascii="Times New Roman" w:hAnsi="Times New Roman" w:cs="Times New Roman"/>
+                <w:sz w:val="18"/>
+                <w:szCs w:val="18"/>
+              </w:rPr>
+              <w:t>_map</w:t>
+            </w:r>
+            <w:proofErr w:type="spellEnd"/>
             <w:r>
               <w:rPr>
                 <w:rFonts w:ascii="Times New Roman" w:hAnsi="Times New Roman" w:cs="Times New Roman"/>
@@ -2781,7 +3399,25 @@
                 <w:sz w:val="18"/>
                 <w:szCs w:val="18"/>
               </w:rPr>
-              <w:t>{%tr endfor %}</w:t>
+              <w:t xml:space="preserve">{%tr </w:t>
+            </w:r>
+            <w:proofErr w:type="spellStart"/>
+            <w:r>
+              <w:rPr>
+                <w:rFonts w:ascii="Times New Roman" w:hAnsi="Times New Roman" w:cs="Times New Roman"/>
+                <w:sz w:val="18"/>
+                <w:szCs w:val="18"/>
+              </w:rPr>
+              <w:t>endfor</w:t>
+            </w:r>
+            <w:proofErr w:type="spellEnd"/>
+            <w:r>
+              <w:rPr>
+                <w:rFonts w:ascii="Times New Roman" w:hAnsi="Times New Roman" w:cs="Times New Roman"/>
+                <w:sz w:val="18"/>
+                <w:szCs w:val="18"/>
+              </w:rPr>
+              <w:t xml:space="preserve"> %}</w:t>
             </w:r>
           </w:p>
         </w:tc>
@@ -2949,15 +3585,43 @@
                 <w:sz w:val="20"/>
                 <w:szCs w:val="20"/>
               </w:rPr>
-              <w:t>Therapies that have evidence of targeting the affected gene. The information is obtained from CIViC</w:t>
-            </w:r>
-            <w:r>
-              <w:rPr>
-                <w:rFonts w:ascii="Times New Roman" w:hAnsi="Times New Roman" w:cs="Times New Roman"/>
-                <w:sz w:val="20"/>
-                <w:szCs w:val="20"/>
-              </w:rPr>
-              <w:t xml:space="preserve">, CGI and DrugBank. </w:t>
+              <w:t xml:space="preserve">Therapies that have evidence of targeting the affected gene. The information is obtained from </w:t>
+            </w:r>
+            <w:proofErr w:type="spellStart"/>
+            <w:r>
+              <w:rPr>
+                <w:rFonts w:ascii="Times New Roman" w:hAnsi="Times New Roman" w:cs="Times New Roman"/>
+                <w:sz w:val="20"/>
+                <w:szCs w:val="20"/>
+              </w:rPr>
+              <w:t>CIViC</w:t>
+            </w:r>
+            <w:proofErr w:type="spellEnd"/>
+            <w:r>
+              <w:rPr>
+                <w:rFonts w:ascii="Times New Roman" w:hAnsi="Times New Roman" w:cs="Times New Roman"/>
+                <w:sz w:val="20"/>
+                <w:szCs w:val="20"/>
+              </w:rPr>
+              <w:t xml:space="preserve">, CGI and </w:t>
+            </w:r>
+            <w:proofErr w:type="spellStart"/>
+            <w:r>
+              <w:rPr>
+                <w:rFonts w:ascii="Times New Roman" w:hAnsi="Times New Roman" w:cs="Times New Roman"/>
+                <w:sz w:val="20"/>
+                <w:szCs w:val="20"/>
+              </w:rPr>
+              <w:t>DrugBank</w:t>
+            </w:r>
+            <w:proofErr w:type="spellEnd"/>
+            <w:r>
+              <w:rPr>
+                <w:rFonts w:ascii="Times New Roman" w:hAnsi="Times New Roman" w:cs="Times New Roman"/>
+                <w:sz w:val="20"/>
+                <w:szCs w:val="20"/>
+              </w:rPr>
+              <w:t xml:space="preserve">. </w:t>
             </w:r>
             <w:r>
               <w:rPr>
@@ -3258,6 +3922,7 @@
               </w:rPr>
               <w:t xml:space="preserve">{%tr for variant in </w:t>
             </w:r>
+            <w:proofErr w:type="spellStart"/>
             <w:r>
               <w:rPr>
                 <w:rFonts w:ascii="Times New Roman" w:hAnsi="Times New Roman" w:cs="Times New Roman"/>
@@ -3266,6 +3931,7 @@
               </w:rPr>
               <w:t>pharm_table</w:t>
             </w:r>
+            <w:proofErr w:type="spellEnd"/>
             <w:r>
               <w:rPr>
                 <w:rFonts w:ascii="Times New Roman" w:hAnsi="Times New Roman" w:cs="Times New Roman"/>
@@ -3439,6 +4105,7 @@
                 <w:szCs w:val="18"/>
               </w:rPr>
             </w:pPr>
+            <w:proofErr w:type="gramStart"/>
             <w:r>
               <w:rPr>
                 <w:rFonts w:ascii="Times New Roman" w:hAnsi="Times New Roman" w:cs="Times New Roman"/>
@@ -3453,7 +4120,25 @@
                 <w:sz w:val="18"/>
                 <w:szCs w:val="18"/>
               </w:rPr>
-              <w:t>{ variant.</w:t>
+              <w:t xml:space="preserve">{ </w:t>
+            </w:r>
+            <w:proofErr w:type="spellStart"/>
+            <w:r>
+              <w:rPr>
+                <w:rFonts w:ascii="Times New Roman" w:hAnsi="Times New Roman" w:cs="Times New Roman"/>
+                <w:sz w:val="18"/>
+                <w:szCs w:val="18"/>
+              </w:rPr>
+              <w:t>variant</w:t>
+            </w:r>
+            <w:proofErr w:type="gramEnd"/>
+            <w:r>
+              <w:rPr>
+                <w:rFonts w:ascii="Times New Roman" w:hAnsi="Times New Roman" w:cs="Times New Roman"/>
+                <w:sz w:val="18"/>
+                <w:szCs w:val="18"/>
+              </w:rPr>
+              <w:t>.</w:t>
             </w:r>
             <w:r>
               <w:rPr>
@@ -3463,6 +4148,7 @@
               </w:rPr>
               <w:t>SYMBOL</w:t>
             </w:r>
+            <w:proofErr w:type="spellEnd"/>
             <w:r>
               <w:rPr>
                 <w:rFonts w:ascii="Times New Roman" w:hAnsi="Times New Roman" w:cs="Times New Roman"/>
@@ -3506,6 +4192,7 @@
                 <w:szCs w:val="18"/>
               </w:rPr>
             </w:pPr>
+            <w:proofErr w:type="gramStart"/>
             <w:r>
               <w:rPr>
                 <w:rFonts w:ascii="Times New Roman" w:hAnsi="Times New Roman" w:cs="Times New Roman"/>
@@ -3520,8 +4207,9 @@
                 <w:sz w:val="18"/>
                 <w:szCs w:val="18"/>
               </w:rPr>
-              <w:t>{ variant.</w:t>
-            </w:r>
+              <w:t xml:space="preserve">{ </w:t>
+            </w:r>
+            <w:proofErr w:type="spellStart"/>
             <w:r>
               <w:rPr>
                 <w:rFonts w:ascii="Times New Roman" w:hAnsi="Times New Roman" w:cs="Times New Roman"/>
@@ -3530,6 +4218,24 @@
               </w:rPr>
               <w:t>variant</w:t>
             </w:r>
+            <w:proofErr w:type="gramEnd"/>
+            <w:r>
+              <w:rPr>
+                <w:rFonts w:ascii="Times New Roman" w:hAnsi="Times New Roman" w:cs="Times New Roman"/>
+                <w:sz w:val="18"/>
+                <w:szCs w:val="18"/>
+              </w:rPr>
+              <w:t>.</w:t>
+            </w:r>
+            <w:r>
+              <w:rPr>
+                <w:rFonts w:ascii="Times New Roman" w:hAnsi="Times New Roman" w:cs="Times New Roman"/>
+                <w:sz w:val="18"/>
+                <w:szCs w:val="18"/>
+              </w:rPr>
+              <w:t>variant</w:t>
+            </w:r>
+            <w:proofErr w:type="spellEnd"/>
             <w:r>
               <w:rPr>
                 <w:rFonts w:ascii="Times New Roman" w:hAnsi="Times New Roman" w:cs="Times New Roman"/>
@@ -3565,6 +4271,7 @@
                 <w:szCs w:val="18"/>
               </w:rPr>
             </w:pPr>
+            <w:proofErr w:type="gramStart"/>
             <w:r>
               <w:rPr>
                 <w:rFonts w:ascii="Times New Roman" w:hAnsi="Times New Roman" w:cs="Times New Roman"/>
@@ -3579,15 +4286,33 @@
                 <w:sz w:val="18"/>
                 <w:szCs w:val="18"/>
               </w:rPr>
-              <w:t>{ vari</w:t>
-            </w:r>
-            <w:r>
-              <w:rPr>
-                <w:rFonts w:ascii="Times New Roman" w:hAnsi="Times New Roman" w:cs="Times New Roman"/>
-                <w:sz w:val="18"/>
-                <w:szCs w:val="18"/>
-              </w:rPr>
-              <w:t>ant.</w:t>
+              <w:t xml:space="preserve">{ </w:t>
+            </w:r>
+            <w:proofErr w:type="spellStart"/>
+            <w:r>
+              <w:rPr>
+                <w:rFonts w:ascii="Times New Roman" w:hAnsi="Times New Roman" w:cs="Times New Roman"/>
+                <w:sz w:val="18"/>
+                <w:szCs w:val="18"/>
+              </w:rPr>
+              <w:t>vari</w:t>
+            </w:r>
+            <w:r>
+              <w:rPr>
+                <w:rFonts w:ascii="Times New Roman" w:hAnsi="Times New Roman" w:cs="Times New Roman"/>
+                <w:sz w:val="18"/>
+                <w:szCs w:val="18"/>
+              </w:rPr>
+              <w:t>ant</w:t>
+            </w:r>
+            <w:proofErr w:type="gramEnd"/>
+            <w:r>
+              <w:rPr>
+                <w:rFonts w:ascii="Times New Roman" w:hAnsi="Times New Roman" w:cs="Times New Roman"/>
+                <w:sz w:val="18"/>
+                <w:szCs w:val="18"/>
+              </w:rPr>
+              <w:t>.</w:t>
             </w:r>
             <w:r>
               <w:rPr>
@@ -3597,6 +4322,7 @@
               </w:rPr>
               <w:t>drug_name</w:t>
             </w:r>
+            <w:proofErr w:type="spellEnd"/>
             <w:r>
               <w:rPr>
                 <w:rFonts w:ascii="Times New Roman" w:hAnsi="Times New Roman" w:cs="Times New Roman"/>
@@ -3640,6 +4366,7 @@
                 <w:szCs w:val="18"/>
               </w:rPr>
             </w:pPr>
+            <w:proofErr w:type="gramStart"/>
             <w:r>
               <w:rPr>
                 <w:rFonts w:ascii="Times New Roman" w:hAnsi="Times New Roman" w:cs="Times New Roman"/>
@@ -3654,8 +4381,18 @@
                 <w:sz w:val="18"/>
                 <w:szCs w:val="18"/>
               </w:rPr>
-              <w:t>{ variant</w:t>
-            </w:r>
+              <w:t xml:space="preserve">{ </w:t>
+            </w:r>
+            <w:proofErr w:type="spellStart"/>
+            <w:r>
+              <w:rPr>
+                <w:rFonts w:ascii="Times New Roman" w:hAnsi="Times New Roman" w:cs="Times New Roman"/>
+                <w:sz w:val="18"/>
+                <w:szCs w:val="18"/>
+              </w:rPr>
+              <w:t>variant</w:t>
+            </w:r>
+            <w:proofErr w:type="gramEnd"/>
             <w:r>
               <w:rPr>
                 <w:rFonts w:ascii="Times New Roman" w:hAnsi="Times New Roman" w:cs="Times New Roman"/>
@@ -3664,6 +4401,7 @@
               </w:rPr>
               <w:t>.variant_drug_association</w:t>
             </w:r>
+            <w:proofErr w:type="spellEnd"/>
             <w:r>
               <w:rPr>
                 <w:rFonts w:ascii="Times New Roman" w:hAnsi="Times New Roman" w:cs="Times New Roman"/>
@@ -3699,6 +4437,7 @@
                 <w:szCs w:val="18"/>
               </w:rPr>
             </w:pPr>
+            <w:proofErr w:type="gramStart"/>
             <w:r>
               <w:rPr>
                 <w:rFonts w:ascii="Times New Roman" w:hAnsi="Times New Roman" w:cs="Times New Roman"/>
@@ -3713,7 +4452,25 @@
                 <w:sz w:val="18"/>
                 <w:szCs w:val="18"/>
               </w:rPr>
-              <w:t>{ variant.</w:t>
+              <w:t xml:space="preserve">{ </w:t>
+            </w:r>
+            <w:proofErr w:type="spellStart"/>
+            <w:r>
+              <w:rPr>
+                <w:rFonts w:ascii="Times New Roman" w:hAnsi="Times New Roman" w:cs="Times New Roman"/>
+                <w:sz w:val="18"/>
+                <w:szCs w:val="18"/>
+              </w:rPr>
+              <w:t>variant</w:t>
+            </w:r>
+            <w:proofErr w:type="gramEnd"/>
+            <w:r>
+              <w:rPr>
+                <w:rFonts w:ascii="Times New Roman" w:hAnsi="Times New Roman" w:cs="Times New Roman"/>
+                <w:sz w:val="18"/>
+                <w:szCs w:val="18"/>
+              </w:rPr>
+              <w:t>.</w:t>
             </w:r>
             <w:r>
               <w:rPr>
@@ -3723,6 +4480,7 @@
               </w:rPr>
               <w:t>tumor_list</w:t>
             </w:r>
+            <w:proofErr w:type="spellEnd"/>
             <w:r>
               <w:rPr>
                 <w:rFonts w:ascii="Times New Roman" w:hAnsi="Times New Roman" w:cs="Times New Roman"/>
@@ -3758,6 +4516,7 @@
                 <w:szCs w:val="18"/>
               </w:rPr>
             </w:pPr>
+            <w:proofErr w:type="gramStart"/>
             <w:r>
               <w:rPr>
                 <w:rFonts w:ascii="Times New Roman" w:hAnsi="Times New Roman" w:cs="Times New Roman"/>
@@ -3772,7 +4531,25 @@
                 <w:sz w:val="18"/>
                 <w:szCs w:val="18"/>
               </w:rPr>
-              <w:t>{ variant.</w:t>
+              <w:t xml:space="preserve">{ </w:t>
+            </w:r>
+            <w:proofErr w:type="spellStart"/>
+            <w:r>
+              <w:rPr>
+                <w:rFonts w:ascii="Times New Roman" w:hAnsi="Times New Roman" w:cs="Times New Roman"/>
+                <w:sz w:val="18"/>
+                <w:szCs w:val="18"/>
+              </w:rPr>
+              <w:t>variant</w:t>
+            </w:r>
+            <w:proofErr w:type="gramEnd"/>
+            <w:r>
+              <w:rPr>
+                <w:rFonts w:ascii="Times New Roman" w:hAnsi="Times New Roman" w:cs="Times New Roman"/>
+                <w:sz w:val="18"/>
+                <w:szCs w:val="18"/>
+              </w:rPr>
+              <w:t>.</w:t>
             </w:r>
             <w:r>
               <w:rPr>
@@ -3782,6 +4559,7 @@
               </w:rPr>
               <w:t>match_level</w:t>
             </w:r>
+            <w:proofErr w:type="spellEnd"/>
             <w:r>
               <w:rPr>
                 <w:rFonts w:ascii="Times New Roman" w:hAnsi="Times New Roman" w:cs="Times New Roman"/>
@@ -3817,6 +4595,7 @@
                 <w:szCs w:val="18"/>
               </w:rPr>
             </w:pPr>
+            <w:proofErr w:type="gramStart"/>
             <w:r>
               <w:rPr>
                 <w:rFonts w:ascii="Times New Roman" w:hAnsi="Times New Roman" w:cs="Times New Roman"/>
@@ -3831,16 +4610,35 @@
                 <w:sz w:val="18"/>
                 <w:szCs w:val="18"/>
               </w:rPr>
-              <w:t>{ variant.</w:t>
-            </w:r>
-            <w:r>
-              <w:rPr>
-                <w:rFonts w:ascii="Times New Roman" w:hAnsi="Times New Roman" w:cs="Times New Roman"/>
-                <w:sz w:val="18"/>
-                <w:szCs w:val="18"/>
-              </w:rPr>
-              <w:t>ref_map</w:t>
-            </w:r>
+              <w:t xml:space="preserve">{ </w:t>
+            </w:r>
+            <w:proofErr w:type="spellStart"/>
+            <w:r>
+              <w:rPr>
+                <w:rFonts w:ascii="Times New Roman" w:hAnsi="Times New Roman" w:cs="Times New Roman"/>
+                <w:sz w:val="18"/>
+                <w:szCs w:val="18"/>
+              </w:rPr>
+              <w:t>variant.</w:t>
+            </w:r>
+            <w:r>
+              <w:rPr>
+                <w:rFonts w:ascii="Times New Roman" w:hAnsi="Times New Roman" w:cs="Times New Roman"/>
+                <w:sz w:val="18"/>
+                <w:szCs w:val="18"/>
+              </w:rPr>
+              <w:t>ref</w:t>
+            </w:r>
+            <w:proofErr w:type="gramEnd"/>
+            <w:r>
+              <w:rPr>
+                <w:rFonts w:ascii="Times New Roman" w:hAnsi="Times New Roman" w:cs="Times New Roman"/>
+                <w:sz w:val="18"/>
+                <w:szCs w:val="18"/>
+              </w:rPr>
+              <w:t>_map</w:t>
+            </w:r>
+            <w:proofErr w:type="spellEnd"/>
             <w:r>
               <w:rPr>
                 <w:rFonts w:ascii="Times New Roman" w:hAnsi="Times New Roman" w:cs="Times New Roman"/>
@@ -3998,7 +4796,25 @@
                 <w:sz w:val="18"/>
                 <w:szCs w:val="18"/>
               </w:rPr>
-              <w:t>{%tr endfor %}</w:t>
+              <w:t xml:space="preserve">{%tr </w:t>
+            </w:r>
+            <w:proofErr w:type="spellStart"/>
+            <w:r>
+              <w:rPr>
+                <w:rFonts w:ascii="Times New Roman" w:hAnsi="Times New Roman" w:cs="Times New Roman"/>
+                <w:sz w:val="18"/>
+                <w:szCs w:val="18"/>
+              </w:rPr>
+              <w:t>endfor</w:t>
+            </w:r>
+            <w:proofErr w:type="spellEnd"/>
+            <w:r>
+              <w:rPr>
+                <w:rFonts w:ascii="Times New Roman" w:hAnsi="Times New Roman" w:cs="Times New Roman"/>
+                <w:sz w:val="18"/>
+                <w:szCs w:val="18"/>
+              </w:rPr>
+              <w:t xml:space="preserve"> %}</w:t>
             </w:r>
           </w:p>
         </w:tc>
@@ -4120,7 +4936,25 @@
                 <w:sz w:val="20"/>
                 <w:szCs w:val="20"/>
               </w:rPr>
-              <w:t xml:space="preserve">List of cancer drugs targeting the mutated gene. Information is obtained from DrugBank, Therapeutic Target Database, IUPHAR, and Santos et al. </w:t>
+              <w:t xml:space="preserve">List of cancer drugs targeting the mutated gene. Information is obtained from </w:t>
+            </w:r>
+            <w:proofErr w:type="spellStart"/>
+            <w:r>
+              <w:rPr>
+                <w:rFonts w:ascii="Times New Roman" w:hAnsi="Times New Roman" w:cs="Times New Roman"/>
+                <w:sz w:val="20"/>
+                <w:szCs w:val="20"/>
+              </w:rPr>
+              <w:t>DrugBank</w:t>
+            </w:r>
+            <w:proofErr w:type="spellEnd"/>
+            <w:r>
+              <w:rPr>
+                <w:rFonts w:ascii="Times New Roman" w:hAnsi="Times New Roman" w:cs="Times New Roman"/>
+                <w:sz w:val="20"/>
+                <w:szCs w:val="20"/>
+              </w:rPr>
+              <w:t xml:space="preserve">, Therapeutic Target Database, IUPHAR, and Santos et al. </w:t>
             </w:r>
           </w:p>
         </w:tc>
@@ -4303,7 +5137,27 @@
                 <w:szCs w:val="18"/>
                 <w:lang w:val="en-US"/>
               </w:rPr>
-              <w:t>{%tr for drug in mechanistic_drug_table %}</w:t>
+              <w:t xml:space="preserve">{%tr for drug in </w:t>
+            </w:r>
+            <w:proofErr w:type="spellStart"/>
+            <w:r>
+              <w:rPr>
+                <w:rFonts w:ascii="Times New Roman" w:hAnsi="Times New Roman" w:cs="Times New Roman"/>
+                <w:sz w:val="18"/>
+                <w:szCs w:val="18"/>
+                <w:lang w:val="en-US"/>
+              </w:rPr>
+              <w:t>mechanistic_drug_table</w:t>
+            </w:r>
+            <w:proofErr w:type="spellEnd"/>
+            <w:r>
+              <w:rPr>
+                <w:rFonts w:ascii="Times New Roman" w:hAnsi="Times New Roman" w:cs="Times New Roman"/>
+                <w:sz w:val="18"/>
+                <w:szCs w:val="18"/>
+                <w:lang w:val="en-US"/>
+              </w:rPr>
+              <w:t xml:space="preserve"> %}</w:t>
             </w:r>
           </w:p>
         </w:tc>
@@ -4402,13 +5256,41 @@
                 <w:szCs w:val="18"/>
               </w:rPr>
             </w:pPr>
-            <w:r>
-              <w:rPr>
-                <w:rFonts w:ascii="Times New Roman" w:hAnsi="Times New Roman" w:cs="Times New Roman"/>
-                <w:sz w:val="18"/>
-                <w:szCs w:val="18"/>
-              </w:rPr>
-              <w:t>{{ drug.SYMBOL }}</w:t>
+            <w:proofErr w:type="gramStart"/>
+            <w:r>
+              <w:rPr>
+                <w:rFonts w:ascii="Times New Roman" w:hAnsi="Times New Roman" w:cs="Times New Roman"/>
+                <w:sz w:val="18"/>
+                <w:szCs w:val="18"/>
+              </w:rPr>
+              <w:t xml:space="preserve">{{ </w:t>
+            </w:r>
+            <w:proofErr w:type="spellStart"/>
+            <w:r>
+              <w:rPr>
+                <w:rFonts w:ascii="Times New Roman" w:hAnsi="Times New Roman" w:cs="Times New Roman"/>
+                <w:sz w:val="18"/>
+                <w:szCs w:val="18"/>
+              </w:rPr>
+              <w:t>drug</w:t>
+            </w:r>
+            <w:proofErr w:type="gramEnd"/>
+            <w:r>
+              <w:rPr>
+                <w:rFonts w:ascii="Times New Roman" w:hAnsi="Times New Roman" w:cs="Times New Roman"/>
+                <w:sz w:val="18"/>
+                <w:szCs w:val="18"/>
+              </w:rPr>
+              <w:t>.SYMBOL</w:t>
+            </w:r>
+            <w:proofErr w:type="spellEnd"/>
+            <w:r>
+              <w:rPr>
+                <w:rFonts w:ascii="Times New Roman" w:hAnsi="Times New Roman" w:cs="Times New Roman"/>
+                <w:sz w:val="18"/>
+                <w:szCs w:val="18"/>
+              </w:rPr>
+              <w:t xml:space="preserve"> }}</w:t>
             </w:r>
           </w:p>
         </w:tc>
@@ -4429,13 +5311,41 @@
                 <w:szCs w:val="18"/>
               </w:rPr>
             </w:pPr>
-            <w:r>
-              <w:rPr>
-                <w:rFonts w:ascii="Times New Roman" w:hAnsi="Times New Roman" w:cs="Times New Roman"/>
-                <w:sz w:val="18"/>
-                <w:szCs w:val="18"/>
-              </w:rPr>
-              <w:t>{{ drug.approval_status }}</w:t>
+            <w:proofErr w:type="gramStart"/>
+            <w:r>
+              <w:rPr>
+                <w:rFonts w:ascii="Times New Roman" w:hAnsi="Times New Roman" w:cs="Times New Roman"/>
+                <w:sz w:val="18"/>
+                <w:szCs w:val="18"/>
+              </w:rPr>
+              <w:t xml:space="preserve">{{ </w:t>
+            </w:r>
+            <w:proofErr w:type="spellStart"/>
+            <w:r>
+              <w:rPr>
+                <w:rFonts w:ascii="Times New Roman" w:hAnsi="Times New Roman" w:cs="Times New Roman"/>
+                <w:sz w:val="18"/>
+                <w:szCs w:val="18"/>
+              </w:rPr>
+              <w:t>drug</w:t>
+            </w:r>
+            <w:proofErr w:type="gramEnd"/>
+            <w:r>
+              <w:rPr>
+                <w:rFonts w:ascii="Times New Roman" w:hAnsi="Times New Roman" w:cs="Times New Roman"/>
+                <w:sz w:val="18"/>
+                <w:szCs w:val="18"/>
+              </w:rPr>
+              <w:t>.approval_status</w:t>
+            </w:r>
+            <w:proofErr w:type="spellEnd"/>
+            <w:r>
+              <w:rPr>
+                <w:rFonts w:ascii="Times New Roman" w:hAnsi="Times New Roman" w:cs="Times New Roman"/>
+                <w:sz w:val="18"/>
+                <w:szCs w:val="18"/>
+              </w:rPr>
+              <w:t xml:space="preserve"> }}</w:t>
             </w:r>
           </w:p>
         </w:tc>
@@ -4456,13 +5366,41 @@
                 <w:szCs w:val="18"/>
               </w:rPr>
             </w:pPr>
-            <w:r>
-              <w:rPr>
-                <w:rFonts w:ascii="Times New Roman" w:hAnsi="Times New Roman" w:cs="Times New Roman"/>
-                <w:sz w:val="18"/>
-                <w:szCs w:val="18"/>
-              </w:rPr>
-              <w:t>{{ drug.drug_name }}</w:t>
+            <w:proofErr w:type="gramStart"/>
+            <w:r>
+              <w:rPr>
+                <w:rFonts w:ascii="Times New Roman" w:hAnsi="Times New Roman" w:cs="Times New Roman"/>
+                <w:sz w:val="18"/>
+                <w:szCs w:val="18"/>
+              </w:rPr>
+              <w:t xml:space="preserve">{{ </w:t>
+            </w:r>
+            <w:proofErr w:type="spellStart"/>
+            <w:r>
+              <w:rPr>
+                <w:rFonts w:ascii="Times New Roman" w:hAnsi="Times New Roman" w:cs="Times New Roman"/>
+                <w:sz w:val="18"/>
+                <w:szCs w:val="18"/>
+              </w:rPr>
+              <w:t>drug</w:t>
+            </w:r>
+            <w:proofErr w:type="gramEnd"/>
+            <w:r>
+              <w:rPr>
+                <w:rFonts w:ascii="Times New Roman" w:hAnsi="Times New Roman" w:cs="Times New Roman"/>
+                <w:sz w:val="18"/>
+                <w:szCs w:val="18"/>
+              </w:rPr>
+              <w:t>.drug_name</w:t>
+            </w:r>
+            <w:proofErr w:type="spellEnd"/>
+            <w:r>
+              <w:rPr>
+                <w:rFonts w:ascii="Times New Roman" w:hAnsi="Times New Roman" w:cs="Times New Roman"/>
+                <w:sz w:val="18"/>
+                <w:szCs w:val="18"/>
+              </w:rPr>
+              <w:t xml:space="preserve"> }}</w:t>
             </w:r>
           </w:p>
         </w:tc>
@@ -4484,13 +5422,41 @@
                 <w:szCs w:val="18"/>
               </w:rPr>
             </w:pPr>
-            <w:r>
-              <w:rPr>
-                <w:rFonts w:ascii="Times New Roman" w:hAnsi="Times New Roman" w:cs="Times New Roman"/>
-                <w:sz w:val="18"/>
-                <w:szCs w:val="18"/>
-              </w:rPr>
-              <w:t>{{ drug.ref_map }}</w:t>
+            <w:proofErr w:type="gramStart"/>
+            <w:r>
+              <w:rPr>
+                <w:rFonts w:ascii="Times New Roman" w:hAnsi="Times New Roman" w:cs="Times New Roman"/>
+                <w:sz w:val="18"/>
+                <w:szCs w:val="18"/>
+              </w:rPr>
+              <w:t xml:space="preserve">{{ </w:t>
+            </w:r>
+            <w:proofErr w:type="spellStart"/>
+            <w:r>
+              <w:rPr>
+                <w:rFonts w:ascii="Times New Roman" w:hAnsi="Times New Roman" w:cs="Times New Roman"/>
+                <w:sz w:val="18"/>
+                <w:szCs w:val="18"/>
+              </w:rPr>
+              <w:t>drug.ref</w:t>
+            </w:r>
+            <w:proofErr w:type="gramEnd"/>
+            <w:r>
+              <w:rPr>
+                <w:rFonts w:ascii="Times New Roman" w:hAnsi="Times New Roman" w:cs="Times New Roman"/>
+                <w:sz w:val="18"/>
+                <w:szCs w:val="18"/>
+              </w:rPr>
+              <w:t>_map</w:t>
+            </w:r>
+            <w:proofErr w:type="spellEnd"/>
+            <w:r>
+              <w:rPr>
+                <w:rFonts w:ascii="Times New Roman" w:hAnsi="Times New Roman" w:cs="Times New Roman"/>
+                <w:sz w:val="18"/>
+                <w:szCs w:val="18"/>
+              </w:rPr>
+              <w:t xml:space="preserve"> }}</w:t>
             </w:r>
           </w:p>
         </w:tc>
@@ -4577,7 +5543,25 @@
                 <w:sz w:val="18"/>
                 <w:szCs w:val="18"/>
               </w:rPr>
-              <w:t>{%tr endfor %}</w:t>
+              <w:t xml:space="preserve">{%tr </w:t>
+            </w:r>
+            <w:proofErr w:type="spellStart"/>
+            <w:r>
+              <w:rPr>
+                <w:rFonts w:ascii="Times New Roman" w:hAnsi="Times New Roman" w:cs="Times New Roman"/>
+                <w:sz w:val="18"/>
+                <w:szCs w:val="18"/>
+              </w:rPr>
+              <w:t>endfor</w:t>
+            </w:r>
+            <w:proofErr w:type="spellEnd"/>
+            <w:r>
+              <w:rPr>
+                <w:rFonts w:ascii="Times New Roman" w:hAnsi="Times New Roman" w:cs="Times New Roman"/>
+                <w:sz w:val="18"/>
+                <w:szCs w:val="18"/>
+              </w:rPr>
+              <w:t xml:space="preserve"> %}</w:t>
             </w:r>
           </w:p>
         </w:tc>
@@ -5002,7 +5986,27 @@
                 <w:szCs w:val="18"/>
                 <w:lang w:val="en-US"/>
               </w:rPr>
-              <w:t>{%tr for ads in adverse_table %}</w:t>
+              <w:t xml:space="preserve">{%tr for ads in </w:t>
+            </w:r>
+            <w:proofErr w:type="spellStart"/>
+            <w:r>
+              <w:rPr>
+                <w:rFonts w:ascii="Times New Roman" w:hAnsi="Times New Roman" w:cs="Times New Roman"/>
+                <w:sz w:val="18"/>
+                <w:szCs w:val="18"/>
+                <w:lang w:val="en-US"/>
+              </w:rPr>
+              <w:t>adverse_table</w:t>
+            </w:r>
+            <w:proofErr w:type="spellEnd"/>
+            <w:r>
+              <w:rPr>
+                <w:rFonts w:ascii="Times New Roman" w:hAnsi="Times New Roman" w:cs="Times New Roman"/>
+                <w:sz w:val="18"/>
+                <w:szCs w:val="18"/>
+                <w:lang w:val="en-US"/>
+              </w:rPr>
+              <w:t xml:space="preserve"> %}</w:t>
             </w:r>
           </w:p>
         </w:tc>
@@ -5167,13 +6171,41 @@
                 <w:szCs w:val="18"/>
               </w:rPr>
             </w:pPr>
-            <w:r>
-              <w:rPr>
-                <w:rFonts w:ascii="Times New Roman" w:hAnsi="Times New Roman" w:cs="Times New Roman"/>
-                <w:sz w:val="18"/>
-                <w:szCs w:val="18"/>
-              </w:rPr>
-              <w:t>{{ ads.SYMBOL }}</w:t>
+            <w:proofErr w:type="gramStart"/>
+            <w:r>
+              <w:rPr>
+                <w:rFonts w:ascii="Times New Roman" w:hAnsi="Times New Roman" w:cs="Times New Roman"/>
+                <w:sz w:val="18"/>
+                <w:szCs w:val="18"/>
+              </w:rPr>
+              <w:t xml:space="preserve">{{ </w:t>
+            </w:r>
+            <w:proofErr w:type="spellStart"/>
+            <w:r>
+              <w:rPr>
+                <w:rFonts w:ascii="Times New Roman" w:hAnsi="Times New Roman" w:cs="Times New Roman"/>
+                <w:sz w:val="18"/>
+                <w:szCs w:val="18"/>
+              </w:rPr>
+              <w:t>ads</w:t>
+            </w:r>
+            <w:proofErr w:type="gramEnd"/>
+            <w:r>
+              <w:rPr>
+                <w:rFonts w:ascii="Times New Roman" w:hAnsi="Times New Roman" w:cs="Times New Roman"/>
+                <w:sz w:val="18"/>
+                <w:szCs w:val="18"/>
+              </w:rPr>
+              <w:t>.SYMBOL</w:t>
+            </w:r>
+            <w:proofErr w:type="spellEnd"/>
+            <w:r>
+              <w:rPr>
+                <w:rFonts w:ascii="Times New Roman" w:hAnsi="Times New Roman" w:cs="Times New Roman"/>
+                <w:sz w:val="18"/>
+                <w:szCs w:val="18"/>
+              </w:rPr>
+              <w:t xml:space="preserve"> }}</w:t>
             </w:r>
           </w:p>
         </w:tc>
@@ -5198,6 +6230,7 @@
                 <w:szCs w:val="18"/>
               </w:rPr>
             </w:pPr>
+            <w:proofErr w:type="gramStart"/>
             <w:r>
               <w:rPr>
                 <w:rFonts w:ascii="Times New Roman" w:hAnsi="Times New Roman" w:cs="Times New Roman"/>
@@ -5206,14 +6239,25 @@
               </w:rPr>
               <w:t xml:space="preserve">{{ </w:t>
             </w:r>
-            <w:r>
-              <w:rPr>
-                <w:rFonts w:ascii="Times New Roman" w:hAnsi="Times New Roman" w:cs="Times New Roman"/>
-                <w:sz w:val="18"/>
-                <w:szCs w:val="18"/>
-              </w:rPr>
-              <w:t>ads.variant</w:t>
-            </w:r>
+            <w:proofErr w:type="spellStart"/>
+            <w:r>
+              <w:rPr>
+                <w:rFonts w:ascii="Times New Roman" w:hAnsi="Times New Roman" w:cs="Times New Roman"/>
+                <w:sz w:val="18"/>
+                <w:szCs w:val="18"/>
+              </w:rPr>
+              <w:t>ads</w:t>
+            </w:r>
+            <w:proofErr w:type="gramEnd"/>
+            <w:r>
+              <w:rPr>
+                <w:rFonts w:ascii="Times New Roman" w:hAnsi="Times New Roman" w:cs="Times New Roman"/>
+                <w:sz w:val="18"/>
+                <w:szCs w:val="18"/>
+              </w:rPr>
+              <w:t>.variant</w:t>
+            </w:r>
+            <w:proofErr w:type="spellEnd"/>
             <w:r>
               <w:rPr>
                 <w:rFonts w:ascii="Times New Roman" w:hAnsi="Times New Roman" w:cs="Times New Roman"/>
@@ -5245,13 +6289,41 @@
                 <w:szCs w:val="18"/>
               </w:rPr>
             </w:pPr>
-            <w:r>
-              <w:rPr>
-                <w:rFonts w:ascii="Times New Roman" w:hAnsi="Times New Roman" w:cs="Times New Roman"/>
-                <w:sz w:val="18"/>
-                <w:szCs w:val="18"/>
-              </w:rPr>
-              <w:t>{{ ads.drug_name }}</w:t>
+            <w:proofErr w:type="gramStart"/>
+            <w:r>
+              <w:rPr>
+                <w:rFonts w:ascii="Times New Roman" w:hAnsi="Times New Roman" w:cs="Times New Roman"/>
+                <w:sz w:val="18"/>
+                <w:szCs w:val="18"/>
+              </w:rPr>
+              <w:t xml:space="preserve">{{ </w:t>
+            </w:r>
+            <w:proofErr w:type="spellStart"/>
+            <w:r>
+              <w:rPr>
+                <w:rFonts w:ascii="Times New Roman" w:hAnsi="Times New Roman" w:cs="Times New Roman"/>
+                <w:sz w:val="18"/>
+                <w:szCs w:val="18"/>
+              </w:rPr>
+              <w:t>ads</w:t>
+            </w:r>
+            <w:proofErr w:type="gramEnd"/>
+            <w:r>
+              <w:rPr>
+                <w:rFonts w:ascii="Times New Roman" w:hAnsi="Times New Roman" w:cs="Times New Roman"/>
+                <w:sz w:val="18"/>
+                <w:szCs w:val="18"/>
+              </w:rPr>
+              <w:t>.drug_name</w:t>
+            </w:r>
+            <w:proofErr w:type="spellEnd"/>
+            <w:r>
+              <w:rPr>
+                <w:rFonts w:ascii="Times New Roman" w:hAnsi="Times New Roman" w:cs="Times New Roman"/>
+                <w:sz w:val="18"/>
+                <w:szCs w:val="18"/>
+              </w:rPr>
+              <w:t xml:space="preserve"> }}</w:t>
             </w:r>
           </w:p>
         </w:tc>
@@ -5276,13 +6348,41 @@
                 <w:szCs w:val="18"/>
               </w:rPr>
             </w:pPr>
-            <w:r>
-              <w:rPr>
-                <w:rFonts w:ascii="Times New Roman" w:hAnsi="Times New Roman" w:cs="Times New Roman"/>
-                <w:sz w:val="18"/>
-                <w:szCs w:val="18"/>
-              </w:rPr>
-              <w:t>{{ ads.variant_drug_association }}</w:t>
+            <w:proofErr w:type="gramStart"/>
+            <w:r>
+              <w:rPr>
+                <w:rFonts w:ascii="Times New Roman" w:hAnsi="Times New Roman" w:cs="Times New Roman"/>
+                <w:sz w:val="18"/>
+                <w:szCs w:val="18"/>
+              </w:rPr>
+              <w:t xml:space="preserve">{{ </w:t>
+            </w:r>
+            <w:proofErr w:type="spellStart"/>
+            <w:r>
+              <w:rPr>
+                <w:rFonts w:ascii="Times New Roman" w:hAnsi="Times New Roman" w:cs="Times New Roman"/>
+                <w:sz w:val="18"/>
+                <w:szCs w:val="18"/>
+              </w:rPr>
+              <w:t>ads</w:t>
+            </w:r>
+            <w:proofErr w:type="gramEnd"/>
+            <w:r>
+              <w:rPr>
+                <w:rFonts w:ascii="Times New Roman" w:hAnsi="Times New Roman" w:cs="Times New Roman"/>
+                <w:sz w:val="18"/>
+                <w:szCs w:val="18"/>
+              </w:rPr>
+              <w:t>.variant_drug_association</w:t>
+            </w:r>
+            <w:proofErr w:type="spellEnd"/>
+            <w:r>
+              <w:rPr>
+                <w:rFonts w:ascii="Times New Roman" w:hAnsi="Times New Roman" w:cs="Times New Roman"/>
+                <w:sz w:val="18"/>
+                <w:szCs w:val="18"/>
+              </w:rPr>
+              <w:t xml:space="preserve"> }}</w:t>
             </w:r>
           </w:p>
         </w:tc>
@@ -5307,6 +6407,7 @@
                 <w:szCs w:val="18"/>
               </w:rPr>
             </w:pPr>
+            <w:proofErr w:type="gramStart"/>
             <w:r>
               <w:rPr>
                 <w:rFonts w:ascii="Times New Roman" w:hAnsi="Times New Roman" w:cs="Times New Roman"/>
@@ -5315,14 +6416,25 @@
               </w:rPr>
               <w:t xml:space="preserve">{{ </w:t>
             </w:r>
-            <w:r>
-              <w:rPr>
-                <w:rFonts w:ascii="Times New Roman" w:hAnsi="Times New Roman" w:cs="Times New Roman"/>
-                <w:sz w:val="18"/>
-                <w:szCs w:val="18"/>
-              </w:rPr>
-              <w:t>ads.variant_type</w:t>
-            </w:r>
+            <w:proofErr w:type="spellStart"/>
+            <w:r>
+              <w:rPr>
+                <w:rFonts w:ascii="Times New Roman" w:hAnsi="Times New Roman" w:cs="Times New Roman"/>
+                <w:sz w:val="18"/>
+                <w:szCs w:val="18"/>
+              </w:rPr>
+              <w:t>ads</w:t>
+            </w:r>
+            <w:proofErr w:type="gramEnd"/>
+            <w:r>
+              <w:rPr>
+                <w:rFonts w:ascii="Times New Roman" w:hAnsi="Times New Roman" w:cs="Times New Roman"/>
+                <w:sz w:val="18"/>
+                <w:szCs w:val="18"/>
+              </w:rPr>
+              <w:t>.variant_type</w:t>
+            </w:r>
+            <w:proofErr w:type="spellEnd"/>
             <w:r>
               <w:rPr>
                 <w:rFonts w:ascii="Times New Roman" w:hAnsi="Times New Roman" w:cs="Times New Roman"/>
@@ -5354,13 +6466,41 @@
                 <w:szCs w:val="18"/>
               </w:rPr>
             </w:pPr>
-            <w:r>
-              <w:rPr>
-                <w:rFonts w:ascii="Times New Roman" w:hAnsi="Times New Roman" w:cs="Times New Roman"/>
-                <w:sz w:val="18"/>
-                <w:szCs w:val="18"/>
-              </w:rPr>
-              <w:t>{{ ads.match_level }}</w:t>
+            <w:proofErr w:type="gramStart"/>
+            <w:r>
+              <w:rPr>
+                <w:rFonts w:ascii="Times New Roman" w:hAnsi="Times New Roman" w:cs="Times New Roman"/>
+                <w:sz w:val="18"/>
+                <w:szCs w:val="18"/>
+              </w:rPr>
+              <w:t xml:space="preserve">{{ </w:t>
+            </w:r>
+            <w:proofErr w:type="spellStart"/>
+            <w:r>
+              <w:rPr>
+                <w:rFonts w:ascii="Times New Roman" w:hAnsi="Times New Roman" w:cs="Times New Roman"/>
+                <w:sz w:val="18"/>
+                <w:szCs w:val="18"/>
+              </w:rPr>
+              <w:t>ads</w:t>
+            </w:r>
+            <w:proofErr w:type="gramEnd"/>
+            <w:r>
+              <w:rPr>
+                <w:rFonts w:ascii="Times New Roman" w:hAnsi="Times New Roman" w:cs="Times New Roman"/>
+                <w:sz w:val="18"/>
+                <w:szCs w:val="18"/>
+              </w:rPr>
+              <w:t>.match_level</w:t>
+            </w:r>
+            <w:proofErr w:type="spellEnd"/>
+            <w:r>
+              <w:rPr>
+                <w:rFonts w:ascii="Times New Roman" w:hAnsi="Times New Roman" w:cs="Times New Roman"/>
+                <w:sz w:val="18"/>
+                <w:szCs w:val="18"/>
+              </w:rPr>
+              <w:t xml:space="preserve"> }}</w:t>
             </w:r>
           </w:p>
         </w:tc>
@@ -5385,13 +6525,41 @@
                 <w:szCs w:val="18"/>
               </w:rPr>
             </w:pPr>
-            <w:r>
-              <w:rPr>
-                <w:rFonts w:ascii="Times New Roman" w:hAnsi="Times New Roman" w:cs="Times New Roman"/>
-                <w:sz w:val="18"/>
-                <w:szCs w:val="18"/>
-              </w:rPr>
-              <w:t>{{ ads.ref_map }}</w:t>
+            <w:proofErr w:type="gramStart"/>
+            <w:r>
+              <w:rPr>
+                <w:rFonts w:ascii="Times New Roman" w:hAnsi="Times New Roman" w:cs="Times New Roman"/>
+                <w:sz w:val="18"/>
+                <w:szCs w:val="18"/>
+              </w:rPr>
+              <w:t xml:space="preserve">{{ </w:t>
+            </w:r>
+            <w:proofErr w:type="spellStart"/>
+            <w:r>
+              <w:rPr>
+                <w:rFonts w:ascii="Times New Roman" w:hAnsi="Times New Roman" w:cs="Times New Roman"/>
+                <w:sz w:val="18"/>
+                <w:szCs w:val="18"/>
+              </w:rPr>
+              <w:t>ads.ref</w:t>
+            </w:r>
+            <w:proofErr w:type="gramEnd"/>
+            <w:r>
+              <w:rPr>
+                <w:rFonts w:ascii="Times New Roman" w:hAnsi="Times New Roman" w:cs="Times New Roman"/>
+                <w:sz w:val="18"/>
+                <w:szCs w:val="18"/>
+              </w:rPr>
+              <w:t>_map</w:t>
+            </w:r>
+            <w:proofErr w:type="spellEnd"/>
+            <w:r>
+              <w:rPr>
+                <w:rFonts w:ascii="Times New Roman" w:hAnsi="Times New Roman" w:cs="Times New Roman"/>
+                <w:sz w:val="18"/>
+                <w:szCs w:val="18"/>
+              </w:rPr>
+              <w:t xml:space="preserve"> }}</w:t>
             </w:r>
           </w:p>
         </w:tc>
@@ -5563,7 +6731,25 @@
                 <w:sz w:val="18"/>
                 <w:szCs w:val="18"/>
               </w:rPr>
-              <w:t>{%tr endfor %}</w:t>
+              <w:t xml:space="preserve">{%tr </w:t>
+            </w:r>
+            <w:proofErr w:type="spellStart"/>
+            <w:r>
+              <w:rPr>
+                <w:rFonts w:ascii="Times New Roman" w:hAnsi="Times New Roman" w:cs="Times New Roman"/>
+                <w:sz w:val="18"/>
+                <w:szCs w:val="18"/>
+              </w:rPr>
+              <w:t>endfor</w:t>
+            </w:r>
+            <w:proofErr w:type="spellEnd"/>
+            <w:r>
+              <w:rPr>
+                <w:rFonts w:ascii="Times New Roman" w:hAnsi="Times New Roman" w:cs="Times New Roman"/>
+                <w:sz w:val="18"/>
+                <w:szCs w:val="18"/>
+              </w:rPr>
+              <w:t xml:space="preserve"> %}</w:t>
             </w:r>
           </w:p>
         </w:tc>
@@ -5752,8 +6938,9 @@
                 <w:szCs w:val="18"/>
                 <w:lang w:val="en-US"/>
               </w:rPr>
-              <w:t xml:space="preserve">{%tr for refid in </w:t>
-            </w:r>
+              <w:t xml:space="preserve">{%tr for </w:t>
+            </w:r>
+            <w:proofErr w:type="spellStart"/>
             <w:r>
               <w:rPr>
                 <w:rFonts w:ascii="Times New Roman" w:hAnsi="Times New Roman" w:cs="Times New Roman"/>
@@ -5761,7 +6948,37 @@
                 <w:szCs w:val="18"/>
                 <w:lang w:val="en-US"/>
               </w:rPr>
-              <w:t xml:space="preserve">appendix_reference_table </w:t>
+              <w:t>refid</w:t>
+            </w:r>
+            <w:proofErr w:type="spellEnd"/>
+            <w:r>
+              <w:rPr>
+                <w:rFonts w:ascii="Times New Roman" w:hAnsi="Times New Roman" w:cs="Times New Roman"/>
+                <w:sz w:val="18"/>
+                <w:szCs w:val="18"/>
+                <w:lang w:val="en-US"/>
+              </w:rPr>
+              <w:t xml:space="preserve"> in </w:t>
+            </w:r>
+            <w:proofErr w:type="spellStart"/>
+            <w:r>
+              <w:rPr>
+                <w:rFonts w:ascii="Times New Roman" w:hAnsi="Times New Roman" w:cs="Times New Roman"/>
+                <w:sz w:val="18"/>
+                <w:szCs w:val="18"/>
+                <w:lang w:val="en-US"/>
+              </w:rPr>
+              <w:t>appendix_reference_table</w:t>
+            </w:r>
+            <w:proofErr w:type="spellEnd"/>
+            <w:r>
+              <w:rPr>
+                <w:rFonts w:ascii="Times New Roman" w:hAnsi="Times New Roman" w:cs="Times New Roman"/>
+                <w:sz w:val="18"/>
+                <w:szCs w:val="18"/>
+                <w:lang w:val="en-US"/>
+              </w:rPr>
+              <w:t xml:space="preserve"> </w:t>
             </w:r>
             <w:r>
               <w:rPr>
@@ -5816,6 +7033,7 @@
                 <w:szCs w:val="18"/>
               </w:rPr>
             </w:pPr>
+            <w:proofErr w:type="gramStart"/>
             <w:r>
               <w:rPr>
                 <w:rFonts w:ascii="Times New Roman" w:hAnsi="Times New Roman" w:cs="Times New Roman"/>
@@ -5830,7 +7048,25 @@
                 <w:sz w:val="18"/>
                 <w:szCs w:val="18"/>
               </w:rPr>
-              <w:t xml:space="preserve"> refid.</w:t>
+              <w:t xml:space="preserve"> </w:t>
+            </w:r>
+            <w:proofErr w:type="spellStart"/>
+            <w:r>
+              <w:rPr>
+                <w:rFonts w:ascii="Times New Roman" w:hAnsi="Times New Roman" w:cs="Times New Roman"/>
+                <w:sz w:val="18"/>
+                <w:szCs w:val="18"/>
+              </w:rPr>
+              <w:t>refid</w:t>
+            </w:r>
+            <w:proofErr w:type="gramEnd"/>
+            <w:r>
+              <w:rPr>
+                <w:rFonts w:ascii="Times New Roman" w:hAnsi="Times New Roman" w:cs="Times New Roman"/>
+                <w:sz w:val="18"/>
+                <w:szCs w:val="18"/>
+              </w:rPr>
+              <w:t>.</w:t>
             </w:r>
             <w:r>
               <w:rPr>
@@ -5840,6 +7076,7 @@
               </w:rPr>
               <w:t>index</w:t>
             </w:r>
+            <w:proofErr w:type="spellEnd"/>
             <w:r>
               <w:rPr>
                 <w:rFonts w:ascii="Times New Roman" w:hAnsi="Times New Roman" w:cs="Times New Roman"/>
@@ -5875,6 +7112,7 @@
                 <w:szCs w:val="18"/>
               </w:rPr>
             </w:pPr>
+            <w:proofErr w:type="gramStart"/>
             <w:r>
               <w:rPr>
                 <w:rFonts w:ascii="Times New Roman" w:hAnsi="Times New Roman" w:cs="Times New Roman"/>
@@ -5889,7 +7127,25 @@
                 <w:sz w:val="18"/>
                 <w:szCs w:val="18"/>
               </w:rPr>
-              <w:t>{ refid.</w:t>
+              <w:t xml:space="preserve">{ </w:t>
+            </w:r>
+            <w:proofErr w:type="spellStart"/>
+            <w:r>
+              <w:rPr>
+                <w:rFonts w:ascii="Times New Roman" w:hAnsi="Times New Roman" w:cs="Times New Roman"/>
+                <w:sz w:val="18"/>
+                <w:szCs w:val="18"/>
+              </w:rPr>
+              <w:t>refid</w:t>
+            </w:r>
+            <w:proofErr w:type="gramEnd"/>
+            <w:r>
+              <w:rPr>
+                <w:rFonts w:ascii="Times New Roman" w:hAnsi="Times New Roman" w:cs="Times New Roman"/>
+                <w:sz w:val="18"/>
+                <w:szCs w:val="18"/>
+              </w:rPr>
+              <w:t>.</w:t>
             </w:r>
             <w:r>
               <w:rPr>
@@ -5899,6 +7155,7 @@
               </w:rPr>
               <w:t>combined</w:t>
             </w:r>
+            <w:proofErr w:type="spellEnd"/>
             <w:r>
               <w:rPr>
                 <w:rFonts w:ascii="Times New Roman" w:hAnsi="Times New Roman" w:cs="Times New Roman"/>
@@ -5956,7 +7213,25 @@
                 <w:sz w:val="18"/>
                 <w:szCs w:val="18"/>
               </w:rPr>
-              <w:t>{%tr endfor %}</w:t>
+              <w:t xml:space="preserve">{%tr </w:t>
+            </w:r>
+            <w:proofErr w:type="spellStart"/>
+            <w:r>
+              <w:rPr>
+                <w:rFonts w:ascii="Times New Roman" w:hAnsi="Times New Roman" w:cs="Times New Roman"/>
+                <w:sz w:val="18"/>
+                <w:szCs w:val="18"/>
+              </w:rPr>
+              <w:t>endfor</w:t>
+            </w:r>
+            <w:proofErr w:type="spellEnd"/>
+            <w:r>
+              <w:rPr>
+                <w:rFonts w:ascii="Times New Roman" w:hAnsi="Times New Roman" w:cs="Times New Roman"/>
+                <w:sz w:val="18"/>
+                <w:szCs w:val="18"/>
+              </w:rPr>
+              <w:t xml:space="preserve"> %}</w:t>
             </w:r>
           </w:p>
         </w:tc>
@@ -5974,7 +7249,7 @@
     <w:tbl>
       <w:tblPr>
         <w:tblStyle w:val="TableGrid"/>
-        <w:tblW w:w="0" w:type="auto"/>
+        <w:tblW w:w="9613" w:type="dxa"/>
         <w:tblBorders>
           <w:top w:val="single" w:sz="8" w:space="0" w:color="7F7F7F" w:themeColor="text1" w:themeTint="80"/>
           <w:left w:val="single" w:sz="8" w:space="0" w:color="7F7F7F" w:themeColor="text1" w:themeTint="80"/>
@@ -5987,27 +7262,27 @@
         <w:tblLook w:val="04A0" w:firstRow="1" w:lastRow="0" w:firstColumn="1" w:lastColumn="0" w:noHBand="0" w:noVBand="1"/>
       </w:tblPr>
       <w:tblGrid>
-        <w:gridCol w:w="1550"/>
+        <w:gridCol w:w="1301"/>
+        <w:gridCol w:w="1666"/>
         <w:gridCol w:w="1701"/>
-        <w:gridCol w:w="1842"/>
-        <w:gridCol w:w="1843"/>
-        <w:gridCol w:w="2676"/>
+        <w:gridCol w:w="1151"/>
+        <w:gridCol w:w="1546"/>
+        <w:gridCol w:w="2248"/>
       </w:tblGrid>
       <w:tr>
         <w:trPr>
           <w:cantSplit/>
-          <w:trHeight w:val="57"/>
+          <w:trHeight w:val="42"/>
           <w:tblHeader/>
         </w:trPr>
         <w:tc>
           <w:tcPr>
-            <w:tcW w:w="9612" w:type="dxa"/>
-            <w:gridSpan w:val="5"/>
+            <w:tcW w:w="9613" w:type="dxa"/>
+            <w:gridSpan w:val="6"/>
             <w:tcBorders>
               <w:bottom w:val="single" w:sz="8" w:space="0" w:color="7F7F7F" w:themeColor="text1" w:themeTint="80"/>
             </w:tcBorders>
             <w:shd w:val="clear" w:color="auto" w:fill="7F7F7F" w:themeFill="text1" w:themeFillTint="80"/>
-            <w:vAlign w:val="center"/>
           </w:tcPr>
           <w:p>
             <w:pPr>
@@ -6032,10 +7307,13 @@
         </w:tc>
       </w:tr>
       <w:tr>
-        <w:tc>
-          <w:tcPr>
-            <w:tcW w:w="9612" w:type="dxa"/>
-            <w:gridSpan w:val="5"/>
+        <w:trPr>
+          <w:trHeight w:val="173"/>
+        </w:trPr>
+        <w:tc>
+          <w:tcPr>
+            <w:tcW w:w="9613" w:type="dxa"/>
+            <w:gridSpan w:val="6"/>
             <w:tcBorders>
               <w:left w:val="nil"/>
               <w:right w:val="nil"/>
@@ -6055,15 +7333,36 @@
                 <w:sz w:val="20"/>
                 <w:szCs w:val="20"/>
               </w:rPr>
-              <w:t>All the somatic variants of the patient with their dbSNP and COSMIC IDs.</w:t>
+              <w:t xml:space="preserve">All the somatic variants of the patient with their </w:t>
+            </w:r>
+            <w:proofErr w:type="spellStart"/>
+            <w:r>
+              <w:rPr>
+                <w:rFonts w:ascii="Times New Roman" w:hAnsi="Times New Roman" w:cs="Times New Roman"/>
+                <w:sz w:val="20"/>
+                <w:szCs w:val="20"/>
+              </w:rPr>
+              <w:t>dbSNP</w:t>
+            </w:r>
+            <w:proofErr w:type="spellEnd"/>
+            <w:r>
+              <w:rPr>
+                <w:rFonts w:ascii="Times New Roman" w:hAnsi="Times New Roman" w:cs="Times New Roman"/>
+                <w:sz w:val="20"/>
+                <w:szCs w:val="20"/>
+              </w:rPr>
+              <w:t xml:space="preserve"> and COSMIC IDs.</w:t>
             </w:r>
           </w:p>
         </w:tc>
       </w:tr>
       <w:tr>
-        <w:tc>
-          <w:tcPr>
-            <w:tcW w:w="1550" w:type="dxa"/>
+        <w:trPr>
+          <w:trHeight w:val="173"/>
+        </w:trPr>
+        <w:tc>
+          <w:tcPr>
+            <w:tcW w:w="1301" w:type="dxa"/>
             <w:tcMar>
               <w:top w:w="57" w:type="dxa"/>
               <w:bottom w:w="57" w:type="dxa"/>
@@ -6088,6 +7387,37 @@
                 <w:szCs w:val="20"/>
               </w:rPr>
               <w:t>Gene</w:t>
+            </w:r>
+          </w:p>
+        </w:tc>
+        <w:tc>
+          <w:tcPr>
+            <w:tcW w:w="1666" w:type="dxa"/>
+            <w:noWrap/>
+            <w:tcMar>
+              <w:top w:w="57" w:type="dxa"/>
+              <w:bottom w:w="57" w:type="dxa"/>
+            </w:tcMar>
+          </w:tcPr>
+          <w:p>
+            <w:pPr>
+              <w:rPr>
+                <w:rFonts w:ascii="Times New Roman" w:hAnsi="Times New Roman" w:cs="Times New Roman"/>
+                <w:b/>
+                <w:bCs/>
+                <w:sz w:val="20"/>
+                <w:szCs w:val="20"/>
+              </w:rPr>
+            </w:pPr>
+            <w:r>
+              <w:rPr>
+                <w:rFonts w:ascii="Times New Roman" w:hAnsi="Times New Roman" w:cs="Times New Roman"/>
+                <w:b/>
+                <w:bCs/>
+                <w:sz w:val="20"/>
+                <w:szCs w:val="20"/>
+              </w:rPr>
+              <w:t>Mutation</w:t>
             </w:r>
           </w:p>
         </w:tc>
@@ -6095,79 +7425,75 @@
           <w:tcPr>
             <w:tcW w:w="1701" w:type="dxa"/>
             <w:noWrap/>
-            <w:tcMar>
-              <w:top w:w="57" w:type="dxa"/>
-              <w:bottom w:w="57" w:type="dxa"/>
-            </w:tcMar>
-          </w:tcPr>
-          <w:p>
-            <w:pPr>
-              <w:rPr>
-                <w:rFonts w:ascii="Times New Roman" w:hAnsi="Times New Roman" w:cs="Times New Roman"/>
-                <w:b/>
-                <w:bCs/>
-                <w:sz w:val="20"/>
-                <w:szCs w:val="20"/>
-              </w:rPr>
-            </w:pPr>
-            <w:r>
-              <w:rPr>
-                <w:rFonts w:ascii="Times New Roman" w:hAnsi="Times New Roman" w:cs="Times New Roman"/>
-                <w:b/>
-                <w:bCs/>
-                <w:sz w:val="20"/>
-                <w:szCs w:val="20"/>
-              </w:rPr>
-              <w:t>Mutation</w:t>
-            </w:r>
-          </w:p>
-        </w:tc>
-        <w:tc>
-          <w:tcPr>
-            <w:tcW w:w="1842" w:type="dxa"/>
+          </w:tcPr>
+          <w:p>
+            <w:pPr>
+              <w:rPr>
+                <w:rFonts w:ascii="Times New Roman" w:hAnsi="Times New Roman" w:cs="Times New Roman"/>
+                <w:b/>
+                <w:bCs/>
+                <w:sz w:val="20"/>
+                <w:szCs w:val="20"/>
+              </w:rPr>
+            </w:pPr>
+            <w:r>
+              <w:rPr>
+                <w:rFonts w:ascii="Times New Roman" w:hAnsi="Times New Roman" w:cs="Times New Roman"/>
+                <w:b/>
+                <w:bCs/>
+                <w:sz w:val="20"/>
+                <w:szCs w:val="20"/>
+              </w:rPr>
+              <w:t>Consequence</w:t>
+            </w:r>
+          </w:p>
+        </w:tc>
+        <w:tc>
+          <w:tcPr>
+            <w:tcW w:w="1151" w:type="dxa"/>
+          </w:tcPr>
+          <w:p>
+            <w:pPr>
+              <w:rPr>
+                <w:rFonts w:ascii="Times New Roman" w:hAnsi="Times New Roman" w:cs="Times New Roman"/>
+                <w:b/>
+                <w:bCs/>
+                <w:sz w:val="20"/>
+                <w:szCs w:val="20"/>
+              </w:rPr>
+            </w:pPr>
+            <w:r>
+              <w:rPr>
+                <w:rFonts w:ascii="Times New Roman" w:hAnsi="Times New Roman" w:cs="Times New Roman"/>
+                <w:b/>
+                <w:bCs/>
+                <w:sz w:val="20"/>
+                <w:szCs w:val="20"/>
+              </w:rPr>
+              <w:t>VAF</w:t>
+            </w:r>
+          </w:p>
+        </w:tc>
+        <w:tc>
+          <w:tcPr>
+            <w:tcW w:w="1546" w:type="dxa"/>
             <w:noWrap/>
-          </w:tcPr>
-          <w:p>
-            <w:pPr>
-              <w:rPr>
-                <w:rFonts w:ascii="Times New Roman" w:hAnsi="Times New Roman" w:cs="Times New Roman"/>
-                <w:b/>
-                <w:bCs/>
-                <w:sz w:val="20"/>
-                <w:szCs w:val="20"/>
-              </w:rPr>
-            </w:pPr>
-            <w:r>
-              <w:rPr>
-                <w:rFonts w:ascii="Times New Roman" w:hAnsi="Times New Roman" w:cs="Times New Roman"/>
-                <w:b/>
-                <w:bCs/>
-                <w:sz w:val="20"/>
-                <w:szCs w:val="20"/>
-              </w:rPr>
-              <w:t>Consequence</w:t>
-            </w:r>
-          </w:p>
-        </w:tc>
-        <w:tc>
-          <w:tcPr>
-            <w:tcW w:w="1843" w:type="dxa"/>
-            <w:noWrap/>
-            <w:tcMar>
-              <w:top w:w="57" w:type="dxa"/>
-              <w:bottom w:w="57" w:type="dxa"/>
-            </w:tcMar>
-          </w:tcPr>
-          <w:p>
-            <w:pPr>
-              <w:rPr>
-                <w:rFonts w:ascii="Times New Roman" w:hAnsi="Times New Roman" w:cs="Times New Roman"/>
-                <w:b/>
-                <w:bCs/>
-                <w:sz w:val="20"/>
-                <w:szCs w:val="20"/>
-              </w:rPr>
-            </w:pPr>
+            <w:tcMar>
+              <w:top w:w="57" w:type="dxa"/>
+              <w:bottom w:w="57" w:type="dxa"/>
+            </w:tcMar>
+          </w:tcPr>
+          <w:p>
+            <w:pPr>
+              <w:rPr>
+                <w:rFonts w:ascii="Times New Roman" w:hAnsi="Times New Roman" w:cs="Times New Roman"/>
+                <w:b/>
+                <w:bCs/>
+                <w:sz w:val="20"/>
+                <w:szCs w:val="20"/>
+              </w:rPr>
+            </w:pPr>
+            <w:proofErr w:type="spellStart"/>
             <w:r>
               <w:rPr>
                 <w:rFonts w:ascii="Times New Roman" w:hAnsi="Times New Roman" w:cs="Times New Roman"/>
@@ -6178,11 +7504,12 @@
               </w:rPr>
               <w:t>dbSNP</w:t>
             </w:r>
-          </w:p>
-        </w:tc>
-        <w:tc>
-          <w:tcPr>
-            <w:tcW w:w="2676" w:type="dxa"/>
+            <w:proofErr w:type="spellEnd"/>
+          </w:p>
+        </w:tc>
+        <w:tc>
+          <w:tcPr>
+            <w:tcW w:w="2248" w:type="dxa"/>
             <w:tcMar>
               <w:top w:w="57" w:type="dxa"/>
               <w:bottom w:w="57" w:type="dxa"/>
@@ -6212,9 +7539,12 @@
         </w:tc>
       </w:tr>
       <w:tr>
-        <w:tc>
-          <w:tcPr>
-            <w:tcW w:w="1550" w:type="dxa"/>
+        <w:trPr>
+          <w:trHeight w:val="457"/>
+        </w:trPr>
+        <w:tc>
+          <w:tcPr>
+            <w:tcW w:w="1301" w:type="dxa"/>
             <w:tcMar>
               <w:top w:w="57" w:type="dxa"/>
               <w:bottom w:w="57" w:type="dxa"/>
@@ -6237,72 +7567,108 @@
                 <w:szCs w:val="18"/>
                 <w:lang w:val="en-US"/>
               </w:rPr>
-              <w:t>{%tr for app in appendix_variant_table %}</w:t>
-            </w:r>
+              <w:t xml:space="preserve">{%tr for app in </w:t>
+            </w:r>
+            <w:proofErr w:type="spellStart"/>
+            <w:r>
+              <w:rPr>
+                <w:rFonts w:ascii="Times New Roman" w:hAnsi="Times New Roman" w:cs="Times New Roman"/>
+                <w:sz w:val="18"/>
+                <w:szCs w:val="18"/>
+                <w:lang w:val="en-US"/>
+              </w:rPr>
+              <w:t>appendix_variant_table</w:t>
+            </w:r>
+            <w:proofErr w:type="spellEnd"/>
+            <w:r>
+              <w:rPr>
+                <w:rFonts w:ascii="Times New Roman" w:hAnsi="Times New Roman" w:cs="Times New Roman"/>
+                <w:sz w:val="18"/>
+                <w:szCs w:val="18"/>
+                <w:lang w:val="en-US"/>
+              </w:rPr>
+              <w:t xml:space="preserve"> %}</w:t>
+            </w:r>
+          </w:p>
+        </w:tc>
+        <w:tc>
+          <w:tcPr>
+            <w:tcW w:w="1666" w:type="dxa"/>
+            <w:noWrap/>
+            <w:tcMar>
+              <w:top w:w="57" w:type="dxa"/>
+              <w:bottom w:w="57" w:type="dxa"/>
+            </w:tcMar>
+          </w:tcPr>
+          <w:p>
+            <w:pPr>
+              <w:rPr>
+                <w:rFonts w:ascii="Times New Roman" w:hAnsi="Times New Roman" w:cs="Times New Roman"/>
+                <w:b/>
+                <w:bCs/>
+                <w:sz w:val="18"/>
+                <w:szCs w:val="18"/>
+              </w:rPr>
+            </w:pPr>
           </w:p>
         </w:tc>
         <w:tc>
           <w:tcPr>
             <w:tcW w:w="1701" w:type="dxa"/>
             <w:noWrap/>
-            <w:tcMar>
-              <w:top w:w="57" w:type="dxa"/>
-              <w:bottom w:w="57" w:type="dxa"/>
-            </w:tcMar>
-          </w:tcPr>
-          <w:p>
-            <w:pPr>
-              <w:rPr>
-                <w:rFonts w:ascii="Times New Roman" w:hAnsi="Times New Roman" w:cs="Times New Roman"/>
-                <w:b/>
-                <w:bCs/>
-                <w:sz w:val="18"/>
-                <w:szCs w:val="18"/>
-              </w:rPr>
-            </w:pPr>
-          </w:p>
-        </w:tc>
-        <w:tc>
-          <w:tcPr>
-            <w:tcW w:w="1842" w:type="dxa"/>
+          </w:tcPr>
+          <w:p>
+            <w:pPr>
+              <w:rPr>
+                <w:rFonts w:ascii="Times New Roman" w:hAnsi="Times New Roman" w:cs="Times New Roman"/>
+                <w:b/>
+                <w:bCs/>
+                <w:sz w:val="18"/>
+                <w:szCs w:val="18"/>
+              </w:rPr>
+            </w:pPr>
+          </w:p>
+        </w:tc>
+        <w:tc>
+          <w:tcPr>
+            <w:tcW w:w="1151" w:type="dxa"/>
+          </w:tcPr>
+          <w:p>
+            <w:pPr>
+              <w:rPr>
+                <w:rFonts w:ascii="Times New Roman" w:hAnsi="Times New Roman" w:cs="Times New Roman"/>
+                <w:b/>
+                <w:bCs/>
+                <w:sz w:val="18"/>
+                <w:szCs w:val="18"/>
+              </w:rPr>
+            </w:pPr>
+          </w:p>
+        </w:tc>
+        <w:tc>
+          <w:tcPr>
+            <w:tcW w:w="1546" w:type="dxa"/>
             <w:noWrap/>
-          </w:tcPr>
-          <w:p>
-            <w:pPr>
-              <w:rPr>
-                <w:rFonts w:ascii="Times New Roman" w:hAnsi="Times New Roman" w:cs="Times New Roman"/>
-                <w:b/>
-                <w:bCs/>
-                <w:sz w:val="18"/>
-                <w:szCs w:val="18"/>
-              </w:rPr>
-            </w:pPr>
-          </w:p>
-        </w:tc>
-        <w:tc>
-          <w:tcPr>
-            <w:tcW w:w="1843" w:type="dxa"/>
-            <w:noWrap/>
-            <w:tcMar>
-              <w:top w:w="57" w:type="dxa"/>
-              <w:bottom w:w="57" w:type="dxa"/>
-            </w:tcMar>
-          </w:tcPr>
-          <w:p>
-            <w:pPr>
-              <w:rPr>
-                <w:rFonts w:ascii="Times New Roman" w:hAnsi="Times New Roman" w:cs="Times New Roman"/>
-                <w:b/>
-                <w:bCs/>
-                <w:sz w:val="18"/>
-                <w:szCs w:val="18"/>
-              </w:rPr>
-            </w:pPr>
-          </w:p>
-        </w:tc>
-        <w:tc>
-          <w:tcPr>
-            <w:tcW w:w="2676" w:type="dxa"/>
+            <w:tcMar>
+              <w:top w:w="57" w:type="dxa"/>
+              <w:bottom w:w="57" w:type="dxa"/>
+            </w:tcMar>
+          </w:tcPr>
+          <w:p>
+            <w:pPr>
+              <w:rPr>
+                <w:rFonts w:ascii="Times New Roman" w:hAnsi="Times New Roman" w:cs="Times New Roman"/>
+                <w:b/>
+                <w:bCs/>
+                <w:sz w:val="18"/>
+                <w:szCs w:val="18"/>
+              </w:rPr>
+            </w:pPr>
+          </w:p>
+        </w:tc>
+        <w:tc>
+          <w:tcPr>
+            <w:tcW w:w="2248" w:type="dxa"/>
             <w:tcMar>
               <w:top w:w="57" w:type="dxa"/>
               <w:bottom w:w="57" w:type="dxa"/>
@@ -6322,29 +7688,115 @@
         </w:tc>
       </w:tr>
       <w:tr>
-        <w:tc>
-          <w:tcPr>
-            <w:tcW w:w="1550" w:type="dxa"/>
-            <w:tcMar>
-              <w:top w:w="57" w:type="dxa"/>
-              <w:bottom w:w="57" w:type="dxa"/>
-            </w:tcMar>
-          </w:tcPr>
-          <w:p>
-            <w:pPr>
-              <w:rPr>
-                <w:rFonts w:ascii="Times New Roman" w:hAnsi="Times New Roman" w:cs="Times New Roman"/>
-                <w:sz w:val="18"/>
-                <w:szCs w:val="18"/>
-              </w:rPr>
-            </w:pPr>
-            <w:r>
-              <w:rPr>
-                <w:rFonts w:ascii="Times New Roman" w:hAnsi="Times New Roman" w:cs="Times New Roman"/>
-                <w:sz w:val="18"/>
-                <w:szCs w:val="18"/>
-              </w:rPr>
-              <w:t>{{ app.SYMBOL }}</w:t>
+        <w:trPr>
+          <w:trHeight w:val="309"/>
+        </w:trPr>
+        <w:tc>
+          <w:tcPr>
+            <w:tcW w:w="1301" w:type="dxa"/>
+            <w:tcMar>
+              <w:top w:w="57" w:type="dxa"/>
+              <w:bottom w:w="57" w:type="dxa"/>
+            </w:tcMar>
+          </w:tcPr>
+          <w:p>
+            <w:pPr>
+              <w:rPr>
+                <w:rFonts w:ascii="Times New Roman" w:hAnsi="Times New Roman" w:cs="Times New Roman"/>
+                <w:sz w:val="18"/>
+                <w:szCs w:val="18"/>
+              </w:rPr>
+            </w:pPr>
+            <w:proofErr w:type="gramStart"/>
+            <w:r>
+              <w:rPr>
+                <w:rFonts w:ascii="Times New Roman" w:hAnsi="Times New Roman" w:cs="Times New Roman"/>
+                <w:sz w:val="18"/>
+                <w:szCs w:val="18"/>
+              </w:rPr>
+              <w:t xml:space="preserve">{{ </w:t>
+            </w:r>
+            <w:proofErr w:type="spellStart"/>
+            <w:r>
+              <w:rPr>
+                <w:rFonts w:ascii="Times New Roman" w:hAnsi="Times New Roman" w:cs="Times New Roman"/>
+                <w:sz w:val="18"/>
+                <w:szCs w:val="18"/>
+              </w:rPr>
+              <w:t>app</w:t>
+            </w:r>
+            <w:proofErr w:type="gramEnd"/>
+            <w:r>
+              <w:rPr>
+                <w:rFonts w:ascii="Times New Roman" w:hAnsi="Times New Roman" w:cs="Times New Roman"/>
+                <w:sz w:val="18"/>
+                <w:szCs w:val="18"/>
+              </w:rPr>
+              <w:t>.SYMBOL</w:t>
+            </w:r>
+            <w:proofErr w:type="spellEnd"/>
+            <w:r>
+              <w:rPr>
+                <w:rFonts w:ascii="Times New Roman" w:hAnsi="Times New Roman" w:cs="Times New Roman"/>
+                <w:sz w:val="18"/>
+                <w:szCs w:val="18"/>
+              </w:rPr>
+              <w:t xml:space="preserve"> }}</w:t>
+            </w:r>
+          </w:p>
+        </w:tc>
+        <w:tc>
+          <w:tcPr>
+            <w:tcW w:w="1666" w:type="dxa"/>
+            <w:noWrap/>
+            <w:tcMar>
+              <w:top w:w="57" w:type="dxa"/>
+              <w:bottom w:w="57" w:type="dxa"/>
+            </w:tcMar>
+          </w:tcPr>
+          <w:p>
+            <w:pPr>
+              <w:rPr>
+                <w:rFonts w:ascii="Times New Roman" w:hAnsi="Times New Roman" w:cs="Times New Roman"/>
+                <w:sz w:val="18"/>
+                <w:szCs w:val="18"/>
+              </w:rPr>
+            </w:pPr>
+            <w:proofErr w:type="gramStart"/>
+            <w:r>
+              <w:rPr>
+                <w:rFonts w:ascii="Times New Roman" w:hAnsi="Times New Roman" w:cs="Times New Roman"/>
+                <w:sz w:val="18"/>
+                <w:szCs w:val="18"/>
+              </w:rPr>
+              <w:t xml:space="preserve">{{ </w:t>
+            </w:r>
+            <w:proofErr w:type="spellStart"/>
+            <w:r>
+              <w:rPr>
+                <w:rFonts w:ascii="Times New Roman" w:hAnsi="Times New Roman" w:cs="Times New Roman"/>
+                <w:sz w:val="18"/>
+                <w:szCs w:val="18"/>
+              </w:rPr>
+              <w:t>app</w:t>
+            </w:r>
+            <w:proofErr w:type="gramEnd"/>
+            <w:r>
+              <w:rPr>
+                <w:rFonts w:ascii="Times New Roman" w:hAnsi="Times New Roman" w:cs="Times New Roman"/>
+                <w:sz w:val="18"/>
+                <w:szCs w:val="18"/>
+              </w:rPr>
+              <w:t>.mutation</w:t>
+            </w:r>
+            <w:proofErr w:type="spellEnd"/>
+            <w:r>
+              <w:rPr>
+                <w:rFonts w:ascii="Times New Roman" w:hAnsi="Times New Roman" w:cs="Times New Roman"/>
+                <w:sz w:val="18"/>
+                <w:szCs w:val="18"/>
+              </w:rPr>
+              <w:t xml:space="preserve"> }}</w:t>
             </w:r>
           </w:p>
         </w:tc>
@@ -6352,110 +7804,231 @@
           <w:tcPr>
             <w:tcW w:w="1701" w:type="dxa"/>
             <w:noWrap/>
-            <w:tcMar>
-              <w:top w:w="57" w:type="dxa"/>
-              <w:bottom w:w="57" w:type="dxa"/>
-            </w:tcMar>
-          </w:tcPr>
-          <w:p>
-            <w:pPr>
-              <w:rPr>
-                <w:rFonts w:ascii="Times New Roman" w:hAnsi="Times New Roman" w:cs="Times New Roman"/>
-                <w:sz w:val="18"/>
-                <w:szCs w:val="18"/>
-              </w:rPr>
-            </w:pPr>
-            <w:r>
-              <w:rPr>
-                <w:rFonts w:ascii="Times New Roman" w:hAnsi="Times New Roman" w:cs="Times New Roman"/>
-                <w:sz w:val="18"/>
-                <w:szCs w:val="18"/>
-              </w:rPr>
-              <w:t>{{ app.mutation }}</w:t>
-            </w:r>
-          </w:p>
-        </w:tc>
-        <w:tc>
-          <w:tcPr>
-            <w:tcW w:w="1842" w:type="dxa"/>
+          </w:tcPr>
+          <w:p>
+            <w:pPr>
+              <w:rPr>
+                <w:rFonts w:ascii="Times New Roman" w:hAnsi="Times New Roman" w:cs="Times New Roman"/>
+                <w:sz w:val="18"/>
+                <w:szCs w:val="18"/>
+              </w:rPr>
+            </w:pPr>
+            <w:proofErr w:type="gramStart"/>
+            <w:r>
+              <w:rPr>
+                <w:rFonts w:ascii="Times New Roman" w:hAnsi="Times New Roman" w:cs="Times New Roman"/>
+                <w:sz w:val="18"/>
+                <w:szCs w:val="18"/>
+              </w:rPr>
+              <w:t xml:space="preserve">{{ </w:t>
+            </w:r>
+            <w:proofErr w:type="spellStart"/>
+            <w:r>
+              <w:rPr>
+                <w:rFonts w:ascii="Times New Roman" w:hAnsi="Times New Roman" w:cs="Times New Roman"/>
+                <w:sz w:val="18"/>
+                <w:szCs w:val="18"/>
+              </w:rPr>
+              <w:t>app</w:t>
+            </w:r>
+            <w:proofErr w:type="gramEnd"/>
+            <w:r>
+              <w:rPr>
+                <w:rFonts w:ascii="Times New Roman" w:hAnsi="Times New Roman" w:cs="Times New Roman"/>
+                <w:sz w:val="18"/>
+                <w:szCs w:val="18"/>
+              </w:rPr>
+              <w:t>.Consequence</w:t>
+            </w:r>
+            <w:proofErr w:type="spellEnd"/>
+            <w:r>
+              <w:rPr>
+                <w:rFonts w:ascii="Times New Roman" w:hAnsi="Times New Roman" w:cs="Times New Roman"/>
+                <w:sz w:val="18"/>
+                <w:szCs w:val="18"/>
+              </w:rPr>
+              <w:t xml:space="preserve"> }}</w:t>
+            </w:r>
+          </w:p>
+        </w:tc>
+        <w:tc>
+          <w:tcPr>
+            <w:tcW w:w="1151" w:type="dxa"/>
+          </w:tcPr>
+          <w:p>
+            <w:pPr>
+              <w:rPr>
+                <w:rFonts w:ascii="Times New Roman" w:hAnsi="Times New Roman" w:cs="Times New Roman"/>
+                <w:sz w:val="18"/>
+                <w:szCs w:val="18"/>
+              </w:rPr>
+            </w:pPr>
+            <w:proofErr w:type="gramStart"/>
+            <w:r>
+              <w:rPr>
+                <w:rFonts w:ascii="Times New Roman" w:hAnsi="Times New Roman" w:cs="Times New Roman"/>
+                <w:sz w:val="18"/>
+                <w:szCs w:val="18"/>
+              </w:rPr>
+              <w:t xml:space="preserve">{{ </w:t>
+            </w:r>
+            <w:proofErr w:type="spellStart"/>
+            <w:r>
+              <w:rPr>
+                <w:rFonts w:ascii="Times New Roman" w:hAnsi="Times New Roman" w:cs="Times New Roman"/>
+                <w:sz w:val="18"/>
+                <w:szCs w:val="18"/>
+              </w:rPr>
+              <w:t>app.</w:t>
+            </w:r>
+            <w:r>
+              <w:rPr>
+                <w:rFonts w:ascii="Times New Roman" w:hAnsi="Times New Roman" w:cs="Times New Roman"/>
+                <w:sz w:val="18"/>
+                <w:szCs w:val="18"/>
+              </w:rPr>
+              <w:t>vaf</w:t>
+            </w:r>
+            <w:proofErr w:type="spellEnd"/>
+            <w:proofErr w:type="gramEnd"/>
+            <w:r>
+              <w:rPr>
+                <w:rFonts w:ascii="Times New Roman" w:hAnsi="Times New Roman" w:cs="Times New Roman"/>
+                <w:sz w:val="18"/>
+                <w:szCs w:val="18"/>
+              </w:rPr>
+              <w:t xml:space="preserve"> }}</w:t>
+            </w:r>
+            <w:proofErr w:type="spellStart"/>
+          </w:p>
+        </w:tc>
+        <w:tc>
+          <w:tcPr>
+            <w:tcW w:w="1546" w:type="dxa"/>
             <w:noWrap/>
-          </w:tcPr>
-          <w:p>
-            <w:pPr>
-              <w:rPr>
-                <w:rFonts w:ascii="Times New Roman" w:hAnsi="Times New Roman" w:cs="Times New Roman"/>
-                <w:sz w:val="18"/>
-                <w:szCs w:val="18"/>
-              </w:rPr>
-            </w:pPr>
-            <w:r>
-              <w:rPr>
-                <w:rFonts w:ascii="Times New Roman" w:hAnsi="Times New Roman" w:cs="Times New Roman"/>
-                <w:sz w:val="18"/>
-                <w:szCs w:val="18"/>
-              </w:rPr>
-              <w:t>{{ app.Consequence }}</w:t>
-            </w:r>
-          </w:p>
-        </w:tc>
-        <w:tc>
-          <w:tcPr>
-            <w:tcW w:w="1843" w:type="dxa"/>
-            <w:noWrap/>
-            <w:tcMar>
-              <w:top w:w="57" w:type="dxa"/>
-              <w:bottom w:w="57" w:type="dxa"/>
-            </w:tcMar>
-          </w:tcPr>
-          <w:p>
-            <w:pPr>
-              <w:rPr>
-                <w:rFonts w:ascii="Times New Roman" w:hAnsi="Times New Roman" w:cs="Times New Roman"/>
-                <w:sz w:val="18"/>
-                <w:szCs w:val="18"/>
-              </w:rPr>
-            </w:pPr>
-            <w:r>
-              <w:rPr>
-                <w:rFonts w:ascii="Times New Roman" w:hAnsi="Times New Roman" w:cs="Times New Roman"/>
-                <w:sz w:val="18"/>
-                <w:szCs w:val="18"/>
-              </w:rPr>
-              <w:t>{{ app.dbSNP }}</w:t>
-            </w:r>
-          </w:p>
-        </w:tc>
-        <w:tc>
-          <w:tcPr>
-            <w:tcW w:w="2676" w:type="dxa"/>
-            <w:tcMar>
-              <w:top w:w="57" w:type="dxa"/>
-              <w:bottom w:w="57" w:type="dxa"/>
-            </w:tcMar>
-          </w:tcPr>
-          <w:p>
-            <w:pPr>
-              <w:rPr>
-                <w:rFonts w:ascii="Times New Roman" w:hAnsi="Times New Roman" w:cs="Times New Roman"/>
-                <w:sz w:val="18"/>
-                <w:szCs w:val="18"/>
-              </w:rPr>
-            </w:pPr>
-            <w:r>
-              <w:rPr>
-                <w:rFonts w:ascii="Times New Roman" w:hAnsi="Times New Roman" w:cs="Times New Roman"/>
-                <w:sz w:val="18"/>
-                <w:szCs w:val="18"/>
-              </w:rPr>
-              <w:t>{{ app.COSMIC }}</w:t>
+            <w:tcMar>
+              <w:top w:w="57" w:type="dxa"/>
+              <w:bottom w:w="57" w:type="dxa"/>
+            </w:tcMar>
+          </w:tcPr>
+          <w:p>
+            <w:pPr>
+              <w:rPr>
+                <w:rFonts w:ascii="Times New Roman" w:hAnsi="Times New Roman" w:cs="Times New Roman"/>
+                <w:sz w:val="18"/>
+                <w:szCs w:val="18"/>
+              </w:rPr>
+            </w:pPr>
+            <w:proofErr w:type="gramStart"/>
+            <w:r>
+              <w:rPr>
+                <w:rFonts w:ascii="Times New Roman" w:hAnsi="Times New Roman" w:cs="Times New Roman"/>
+                <w:sz w:val="18"/>
+                <w:szCs w:val="18"/>
+              </w:rPr>
+              <w:t>{{ app</w:t>
+            </w:r>
+            <w:proofErr w:type="gramEnd"/>
+            <w:r>
+              <w:rPr>
+                <w:rFonts w:ascii="Times New Roman" w:hAnsi="Times New Roman" w:cs="Times New Roman"/>
+                <w:sz w:val="18"/>
+                <w:szCs w:val="18"/>
+              </w:rPr>
+              <w:t>.dbSNP</w:t>
+            </w:r>
+            <w:proofErr w:type="spellEnd"/>
+            <w:r>
+              <w:rPr>
+                <w:rFonts w:ascii="Times New Roman" w:hAnsi="Times New Roman" w:cs="Times New Roman"/>
+                <w:sz w:val="18"/>
+                <w:szCs w:val="18"/>
+              </w:rPr>
+              <w:t xml:space="preserve"> }}</w:t>
+            </w:r>
+          </w:p>
+        </w:tc>
+        <w:tc>
+          <w:tcPr>
+            <w:tcW w:w="2248" w:type="dxa"/>
+            <w:tcMar>
+              <w:top w:w="57" w:type="dxa"/>
+              <w:bottom w:w="57" w:type="dxa"/>
+            </w:tcMar>
+          </w:tcPr>
+          <w:p>
+            <w:pPr>
+              <w:rPr>
+                <w:rFonts w:ascii="Times New Roman" w:hAnsi="Times New Roman" w:cs="Times New Roman"/>
+                <w:sz w:val="18"/>
+                <w:szCs w:val="18"/>
+              </w:rPr>
+            </w:pPr>
+            <w:proofErr w:type="gramStart"/>
+            <w:r>
+              <w:rPr>
+                <w:rFonts w:ascii="Times New Roman" w:hAnsi="Times New Roman" w:cs="Times New Roman"/>
+                <w:sz w:val="18"/>
+                <w:szCs w:val="18"/>
+              </w:rPr>
+              <w:t xml:space="preserve">{{ </w:t>
+            </w:r>
+            <w:proofErr w:type="spellStart"/>
+            <w:r>
+              <w:rPr>
+                <w:rFonts w:ascii="Times New Roman" w:hAnsi="Times New Roman" w:cs="Times New Roman"/>
+                <w:sz w:val="18"/>
+                <w:szCs w:val="18"/>
+              </w:rPr>
+              <w:t>app</w:t>
+            </w:r>
+            <w:proofErr w:type="gramEnd"/>
+            <w:r>
+              <w:rPr>
+                <w:rFonts w:ascii="Times New Roman" w:hAnsi="Times New Roman" w:cs="Times New Roman"/>
+                <w:sz w:val="18"/>
+                <w:szCs w:val="18"/>
+              </w:rPr>
+              <w:t>.COSMIC</w:t>
+            </w:r>
+            <w:proofErr w:type="spellEnd"/>
+            <w:r>
+              <w:rPr>
+                <w:rFonts w:ascii="Times New Roman" w:hAnsi="Times New Roman" w:cs="Times New Roman"/>
+                <w:sz w:val="18"/>
+                <w:szCs w:val="18"/>
+              </w:rPr>
+              <w:t xml:space="preserve"> }}</w:t>
             </w:r>
           </w:p>
         </w:tc>
       </w:tr>
       <w:tr>
-        <w:tc>
-          <w:tcPr>
-            <w:tcW w:w="1550" w:type="dxa"/>
+        <w:trPr>
+          <w:trHeight w:val="147"/>
+        </w:trPr>
+        <w:tc>
+          <w:tcPr>
+            <w:tcW w:w="1301" w:type="dxa"/>
+            <w:tcMar>
+              <w:top w:w="57" w:type="dxa"/>
+              <w:bottom w:w="57" w:type="dxa"/>
+            </w:tcMar>
+          </w:tcPr>
+          <w:p>
+            <w:pPr>
+              <w:rPr>
+                <w:rFonts w:ascii="Times New Roman" w:hAnsi="Times New Roman" w:cs="Times New Roman"/>
+                <w:sz w:val="18"/>
+                <w:szCs w:val="18"/>
+              </w:rPr>
+            </w:pPr>
+          </w:p>
+        </w:tc>
+        <w:tc>
+          <w:tcPr>
+            <w:tcW w:w="1666" w:type="dxa"/>
+            <w:noWrap/>
             <w:tcMar>
               <w:top w:w="57" w:type="dxa"/>
               <w:bottom w:w="57" w:type="dxa"/>
@@ -6475,78 +8048,91 @@
           <w:tcPr>
             <w:tcW w:w="1701" w:type="dxa"/>
             <w:noWrap/>
-            <w:tcMar>
-              <w:top w:w="57" w:type="dxa"/>
-              <w:bottom w:w="57" w:type="dxa"/>
-            </w:tcMar>
-          </w:tcPr>
-          <w:p>
-            <w:pPr>
-              <w:rPr>
-                <w:rFonts w:ascii="Times New Roman" w:hAnsi="Times New Roman" w:cs="Times New Roman"/>
-                <w:sz w:val="18"/>
-                <w:szCs w:val="18"/>
-              </w:rPr>
-            </w:pPr>
-          </w:p>
-        </w:tc>
-        <w:tc>
-          <w:tcPr>
-            <w:tcW w:w="1842" w:type="dxa"/>
+          </w:tcPr>
+          <w:p>
+            <w:pPr>
+              <w:rPr>
+                <w:rFonts w:ascii="Times New Roman" w:hAnsi="Times New Roman" w:cs="Times New Roman"/>
+                <w:sz w:val="18"/>
+                <w:szCs w:val="18"/>
+              </w:rPr>
+            </w:pPr>
+          </w:p>
+        </w:tc>
+        <w:tc>
+          <w:tcPr>
+            <w:tcW w:w="1151" w:type="dxa"/>
+          </w:tcPr>
+          <w:p>
+            <w:pPr>
+              <w:rPr>
+                <w:rFonts w:ascii="Times New Roman" w:hAnsi="Times New Roman" w:cs="Times New Roman"/>
+                <w:sz w:val="18"/>
+                <w:szCs w:val="18"/>
+              </w:rPr>
+            </w:pPr>
+          </w:p>
+        </w:tc>
+        <w:tc>
+          <w:tcPr>
+            <w:tcW w:w="1546" w:type="dxa"/>
             <w:noWrap/>
-          </w:tcPr>
-          <w:p>
-            <w:pPr>
-              <w:rPr>
-                <w:rFonts w:ascii="Times New Roman" w:hAnsi="Times New Roman" w:cs="Times New Roman"/>
-                <w:sz w:val="18"/>
-                <w:szCs w:val="18"/>
-              </w:rPr>
-            </w:pPr>
-          </w:p>
-        </w:tc>
-        <w:tc>
-          <w:tcPr>
-            <w:tcW w:w="1843" w:type="dxa"/>
-            <w:noWrap/>
-            <w:tcMar>
-              <w:top w:w="57" w:type="dxa"/>
-              <w:bottom w:w="57" w:type="dxa"/>
-            </w:tcMar>
-          </w:tcPr>
-          <w:p>
-            <w:pPr>
-              <w:rPr>
-                <w:rFonts w:ascii="Times New Roman" w:hAnsi="Times New Roman" w:cs="Times New Roman"/>
-                <w:sz w:val="18"/>
-                <w:szCs w:val="18"/>
-              </w:rPr>
-            </w:pPr>
-          </w:p>
-        </w:tc>
-        <w:tc>
-          <w:tcPr>
-            <w:tcW w:w="2676" w:type="dxa"/>
-            <w:tcMar>
-              <w:top w:w="57" w:type="dxa"/>
-              <w:bottom w:w="57" w:type="dxa"/>
-            </w:tcMar>
-          </w:tcPr>
-          <w:p>
-            <w:pPr>
-              <w:rPr>
-                <w:rFonts w:ascii="Times New Roman" w:hAnsi="Times New Roman" w:cs="Times New Roman"/>
-                <w:sz w:val="18"/>
-                <w:szCs w:val="18"/>
-              </w:rPr>
-            </w:pPr>
-            <w:r>
-              <w:rPr>
-                <w:rFonts w:ascii="Times New Roman" w:hAnsi="Times New Roman" w:cs="Times New Roman"/>
-                <w:sz w:val="18"/>
-                <w:szCs w:val="18"/>
-              </w:rPr>
-              <w:t>{%tr endfor %}</w:t>
+            <w:tcMar>
+              <w:top w:w="57" w:type="dxa"/>
+              <w:bottom w:w="57" w:type="dxa"/>
+            </w:tcMar>
+          </w:tcPr>
+          <w:p>
+            <w:pPr>
+              <w:rPr>
+                <w:rFonts w:ascii="Times New Roman" w:hAnsi="Times New Roman" w:cs="Times New Roman"/>
+                <w:sz w:val="18"/>
+                <w:szCs w:val="18"/>
+              </w:rPr>
+            </w:pPr>
+          </w:p>
+        </w:tc>
+        <w:tc>
+          <w:tcPr>
+            <w:tcW w:w="2248" w:type="dxa"/>
+            <w:tcMar>
+              <w:top w:w="57" w:type="dxa"/>
+              <w:bottom w:w="57" w:type="dxa"/>
+            </w:tcMar>
+          </w:tcPr>
+          <w:p>
+            <w:pPr>
+              <w:rPr>
+                <w:rFonts w:ascii="Times New Roman" w:hAnsi="Times New Roman" w:cs="Times New Roman"/>
+                <w:sz w:val="18"/>
+                <w:szCs w:val="18"/>
+              </w:rPr>
+            </w:pPr>
+            <w:r>
+              <w:rPr>
+                <w:rFonts w:ascii="Times New Roman" w:hAnsi="Times New Roman" w:cs="Times New Roman"/>
+                <w:sz w:val="18"/>
+                <w:szCs w:val="18"/>
+              </w:rPr>
+              <w:t xml:space="preserve">{%tr </w:t>
+            </w:r>
+            <w:proofErr w:type="spellStart"/>
+            <w:r>
+              <w:rPr>
+                <w:rFonts w:ascii="Times New Roman" w:hAnsi="Times New Roman" w:cs="Times New Roman"/>
+                <w:sz w:val="18"/>
+                <w:szCs w:val="18"/>
+              </w:rPr>
+              <w:t>endfor</w:t>
+            </w:r>
+            <w:proofErr w:type="spellEnd"/>
+            <w:r>
+              <w:rPr>
+                <w:rFonts w:ascii="Times New Roman" w:hAnsi="Times New Roman" w:cs="Times New Roman"/>
+                <w:sz w:val="18"/>
+                <w:szCs w:val="18"/>
+              </w:rPr>
+              <w:t xml:space="preserve"> %}</w:t>
             </w:r>
           </w:p>
         </w:tc>
@@ -6888,12 +8474,21 @@
         <w:t xml:space="preserve"> </w:t>
       </w:r>
       <w:hyperlink r:id="rId1" w:history="1">
+        <w:proofErr w:type="spellStart"/>
         <w:r>
           <w:rPr>
             <w:rStyle w:val="Hyperlink"/>
             <w:lang w:val="en-US"/>
           </w:rPr>
-          <w:t>CIViC evidence levels are used</w:t>
+          <w:t>CIViC</w:t>
+        </w:r>
+        <w:proofErr w:type="spellEnd"/>
+        <w:r>
+          <w:rPr>
+            <w:rStyle w:val="Hyperlink"/>
+            <w:lang w:val="en-US"/>
+          </w:rPr>
+          <w:t xml:space="preserve"> evidence levels are used</w:t>
         </w:r>
       </w:hyperlink>
       <w:r>
@@ -6926,12 +8521,21 @@
         <w:t xml:space="preserve"> </w:t>
       </w:r>
       <w:hyperlink r:id="rId2" w:history="1">
+        <w:proofErr w:type="spellStart"/>
         <w:r>
           <w:rPr>
             <w:rStyle w:val="Hyperlink"/>
             <w:lang w:val="en-US"/>
           </w:rPr>
-          <w:t>CIViC evidence levels are used</w:t>
+          <w:t>CIViC</w:t>
+        </w:r>
+        <w:proofErr w:type="spellEnd"/>
+        <w:r>
+          <w:rPr>
+            <w:rStyle w:val="Hyperlink"/>
+            <w:lang w:val="en-US"/>
+          </w:rPr>
+          <w:t xml:space="preserve"> evidence levels are used</w:t>
         </w:r>
       </w:hyperlink>
       <w:r>

</xml_diff>

<commit_message>
template change for cnv drivers
</commit_message>
<xml_diff>
--- a/assets/render_template.docx
+++ b/assets/render_template.docx
@@ -951,6 +951,23 @@
     </w:tbl>
     <w:p/>
     <w:p/>
+    <w:p>
+      <w:pPr>
+        <w:rPr>
+          <w:rFonts w:ascii="Times New Roman" w:hAnsi="Times New Roman" w:cs="Times New Roman"/>
+          <w:sz w:val="20"/>
+          <w:szCs w:val="20"/>
+        </w:rPr>
+      </w:pPr>
+      <w:r>
+        <w:rPr>
+          <w:rFonts w:ascii="Times New Roman" w:hAnsi="Times New Roman" w:cs="Times New Roman"/>
+          <w:sz w:val="20"/>
+          <w:szCs w:val="20"/>
+        </w:rPr>
+        <w:t>{% if tag == “SNV” %}</w:t>
+      </w:r>
+    </w:p>
     <w:p/>
     <w:tbl>
       <w:tblPr>
@@ -2057,9 +2074,1168 @@
     </w:tbl>
     <w:p/>
     <w:p/>
+    <w:p>
+      <w:pPr>
+        <w:rPr>
+          <w:rFonts w:ascii="Times New Roman" w:hAnsi="Times New Roman" w:cs="Times New Roman"/>
+          <w:sz w:val="20"/>
+          <w:szCs w:val="20"/>
+        </w:rPr>
+      </w:pPr>
+      <w:r>
+        <w:rPr>
+          <w:rFonts w:ascii="Times New Roman" w:hAnsi="Times New Roman" w:cs="Times New Roman"/>
+          <w:sz w:val="20"/>
+          <w:szCs w:val="20"/>
+        </w:rPr>
+        <w:t xml:space="preserve">{% </w:t>
+      </w:r>
+      <w:proofErr w:type="spellStart"/>
+      <w:r>
+        <w:rPr>
+          <w:rFonts w:ascii="Times New Roman" w:hAnsi="Times New Roman" w:cs="Times New Roman"/>
+          <w:sz w:val="20"/>
+          <w:szCs w:val="20"/>
+        </w:rPr>
+        <w:t>elif</w:t>
+      </w:r>
+      <w:proofErr w:type="spellEnd"/>
+      <w:r>
+        <w:rPr>
+          <w:rFonts w:ascii="Times New Roman" w:hAnsi="Times New Roman" w:cs="Times New Roman"/>
+          <w:sz w:val="20"/>
+          <w:szCs w:val="20"/>
+        </w:rPr>
+        <w:t xml:space="preserve"> tag == “CNV” %}</w:t>
+      </w:r>
+    </w:p>
     <w:p/>
+    <w:tbl>
+      <w:tblPr>
+        <w:tblStyle w:val="TableGrid"/>
+        <w:tblW w:w="10422" w:type="dxa"/>
+        <w:tblBorders>
+          <w:top w:val="single" w:sz="8" w:space="0" w:color="A8D08D" w:themeColor="accent6" w:themeTint="99"/>
+          <w:left w:val="single" w:sz="8" w:space="0" w:color="A8D08D" w:themeColor="accent6" w:themeTint="99"/>
+          <w:bottom w:val="single" w:sz="8" w:space="0" w:color="A8D08D" w:themeColor="accent6" w:themeTint="99"/>
+          <w:right w:val="single" w:sz="8" w:space="0" w:color="A8D08D" w:themeColor="accent6" w:themeTint="99"/>
+          <w:insideH w:val="none" w:sz="0" w:space="0" w:color="auto"/>
+          <w:insideV w:val="none" w:sz="0" w:space="0" w:color="auto"/>
+        </w:tblBorders>
+        <w:tblLayout w:type="fixed"/>
+        <w:tblLook w:val="04A0" w:firstRow="1" w:lastRow="0" w:firstColumn="1" w:lastColumn="0" w:noHBand="0" w:noVBand="1"/>
+      </w:tblPr>
+      <w:tblGrid>
+        <w:gridCol w:w="1350"/>
+        <w:gridCol w:w="1223"/>
+        <w:gridCol w:w="1494"/>
+        <w:gridCol w:w="1358"/>
+        <w:gridCol w:w="2645"/>
+        <w:gridCol w:w="1134"/>
+        <w:gridCol w:w="1218"/>
+      </w:tblGrid>
+      <w:tr>
+        <w:trPr>
+          <w:cantSplit/>
+          <w:trHeight w:val="305"/>
+          <w:tblHeader/>
+        </w:trPr>
+        <w:tc>
+          <w:tcPr>
+            <w:tcW w:w="10422" w:type="dxa"/>
+            <w:gridSpan w:val="7"/>
+            <w:tcBorders>
+              <w:bottom w:val="nil"/>
+            </w:tcBorders>
+            <w:shd w:val="solid" w:color="A8D08D" w:themeColor="accent6" w:themeTint="99" w:fill="A8D08D" w:themeFill="accent6" w:themeFillTint="99"/>
+          </w:tcPr>
+          <w:p>
+            <w:pPr>
+              <w:jc w:val="center"/>
+              <w:rPr>
+                <w:b/>
+                <w:bCs/>
+                <w:color w:val="FFFFFF" w:themeColor="background1"/>
+                <w:sz w:val="26"/>
+                <w:szCs w:val="26"/>
+              </w:rPr>
+            </w:pPr>
+            <w:r>
+              <w:rPr>
+                <w:b/>
+                <w:bCs/>
+                <w:color w:val="FFFFFF" w:themeColor="background1"/>
+                <w:sz w:val="26"/>
+                <w:szCs w:val="26"/>
+              </w:rPr>
+              <w:t>Somatic Mutations in Known Driver Genes</w:t>
+            </w:r>
+          </w:p>
+        </w:tc>
+      </w:tr>
+      <w:tr>
+        <w:trPr>
+          <w:trHeight w:val="660"/>
+          <w:tblHeader/>
+        </w:trPr>
+        <w:tc>
+          <w:tcPr>
+            <w:tcW w:w="10422" w:type="dxa"/>
+            <w:gridSpan w:val="7"/>
+            <w:tcBorders>
+              <w:top w:val="nil"/>
+              <w:left w:val="nil"/>
+              <w:bottom w:val="single" w:sz="8" w:space="0" w:color="A8D08D" w:themeColor="accent6" w:themeTint="99"/>
+              <w:right w:val="nil"/>
+            </w:tcBorders>
+          </w:tcPr>
+          <w:p>
+            <w:pPr>
+              <w:jc w:val="both"/>
+              <w:rPr>
+                <w:rFonts w:ascii="Times New Roman" w:hAnsi="Times New Roman" w:cs="Times New Roman"/>
+              </w:rPr>
+            </w:pPr>
+            <w:r>
+              <w:rPr>
+                <w:rFonts w:ascii="Times New Roman" w:hAnsi="Times New Roman" w:cs="Times New Roman"/>
+                <w:sz w:val="20"/>
+              </w:rPr>
+              <w:t>List of cancer driver genes along with the mutations observed in the patient. Confidence column shows the number of the driver gene sources that catalogued the corresponding gene as driver and Reference column gives the list of those sources.</w:t>
+            </w:r>
+          </w:p>
+        </w:tc>
+      </w:tr>
+      <w:tr>
+        <w:trPr>
+          <w:trHeight w:val="214"/>
+          <w:tblHeader/>
+        </w:trPr>
+        <w:tc>
+          <w:tcPr>
+            <w:tcW w:w="1350" w:type="dxa"/>
+            <w:tcBorders>
+              <w:top w:val="single" w:sz="8" w:space="0" w:color="A8D08D" w:themeColor="accent6" w:themeTint="99"/>
+            </w:tcBorders>
+            <w:tcMar>
+              <w:top w:w="57" w:type="dxa"/>
+              <w:bottom w:w="57" w:type="dxa"/>
+            </w:tcMar>
+            <w:vAlign w:val="center"/>
+          </w:tcPr>
+          <w:p>
+            <w:pPr>
+              <w:rPr>
+                <w:rFonts w:ascii="Times New Roman" w:hAnsi="Times New Roman" w:cs="Times New Roman"/>
+                <w:b/>
+                <w:bCs/>
+                <w:sz w:val="20"/>
+                <w:szCs w:val="20"/>
+              </w:rPr>
+            </w:pPr>
+            <w:r>
+              <w:rPr>
+                <w:rFonts w:ascii="Times New Roman" w:hAnsi="Times New Roman" w:cs="Times New Roman"/>
+                <w:b/>
+                <w:bCs/>
+                <w:sz w:val="20"/>
+                <w:szCs w:val="20"/>
+              </w:rPr>
+              <w:t>Gene</w:t>
+            </w:r>
+          </w:p>
+        </w:tc>
+        <w:tc>
+          <w:tcPr>
+            <w:tcW w:w="1223" w:type="dxa"/>
+            <w:tcBorders>
+              <w:top w:val="single" w:sz="8" w:space="0" w:color="A8D08D" w:themeColor="accent6" w:themeTint="99"/>
+            </w:tcBorders>
+            <w:tcMar>
+              <w:top w:w="57" w:type="dxa"/>
+              <w:bottom w:w="57" w:type="dxa"/>
+            </w:tcMar>
+            <w:vAlign w:val="center"/>
+          </w:tcPr>
+          <w:p>
+            <w:pPr>
+              <w:rPr>
+                <w:rFonts w:ascii="Times New Roman" w:hAnsi="Times New Roman" w:cs="Times New Roman"/>
+                <w:b/>
+                <w:bCs/>
+                <w:sz w:val="20"/>
+                <w:szCs w:val="20"/>
+              </w:rPr>
+            </w:pPr>
+            <w:r>
+              <w:rPr>
+                <w:rFonts w:ascii="Times New Roman" w:hAnsi="Times New Roman" w:cs="Times New Roman"/>
+                <w:b/>
+                <w:bCs/>
+                <w:sz w:val="20"/>
+                <w:szCs w:val="20"/>
+              </w:rPr>
+              <w:t>Mutation</w:t>
+            </w:r>
+          </w:p>
+        </w:tc>
+        <w:tc>
+          <w:tcPr>
+            <w:tcW w:w="1494" w:type="dxa"/>
+            <w:tcBorders>
+              <w:top w:val="single" w:sz="8" w:space="0" w:color="A8D08D" w:themeColor="accent6" w:themeTint="99"/>
+            </w:tcBorders>
+          </w:tcPr>
+          <w:p>
+            <w:pPr>
+              <w:rPr>
+                <w:rFonts w:ascii="Times New Roman" w:hAnsi="Times New Roman" w:cs="Times New Roman"/>
+                <w:b/>
+                <w:bCs/>
+                <w:sz w:val="20"/>
+                <w:szCs w:val="20"/>
+              </w:rPr>
+            </w:pPr>
+            <w:r>
+              <w:rPr>
+                <w:rFonts w:ascii="Times New Roman" w:hAnsi="Times New Roman" w:cs="Times New Roman"/>
+                <w:b/>
+                <w:bCs/>
+                <w:sz w:val="20"/>
+                <w:szCs w:val="20"/>
+              </w:rPr>
+              <w:t>Consequence</w:t>
+            </w:r>
+          </w:p>
+        </w:tc>
+        <w:tc>
+          <w:tcPr>
+            <w:tcW w:w="1358" w:type="dxa"/>
+            <w:tcBorders>
+              <w:top w:val="single" w:sz="8" w:space="0" w:color="A8D08D" w:themeColor="accent6" w:themeTint="99"/>
+            </w:tcBorders>
+            <w:tcMar>
+              <w:top w:w="57" w:type="dxa"/>
+              <w:bottom w:w="57" w:type="dxa"/>
+            </w:tcMar>
+            <w:vAlign w:val="center"/>
+          </w:tcPr>
+          <w:p>
+            <w:pPr>
+              <w:rPr>
+                <w:rFonts w:ascii="Times New Roman" w:hAnsi="Times New Roman" w:cs="Times New Roman"/>
+                <w:b/>
+                <w:bCs/>
+                <w:sz w:val="20"/>
+                <w:szCs w:val="20"/>
+              </w:rPr>
+            </w:pPr>
+            <w:r>
+              <w:rPr>
+                <w:rFonts w:ascii="Times New Roman" w:hAnsi="Times New Roman" w:cs="Times New Roman"/>
+                <w:b/>
+                <w:bCs/>
+                <w:sz w:val="20"/>
+                <w:szCs w:val="20"/>
+              </w:rPr>
+              <w:t>Driver Type</w:t>
+            </w:r>
+          </w:p>
+        </w:tc>
+        <w:tc>
+          <w:tcPr>
+            <w:tcW w:w="2645" w:type="dxa"/>
+            <w:tcBorders>
+              <w:top w:val="single" w:sz="8" w:space="0" w:color="A8D08D" w:themeColor="accent6" w:themeTint="99"/>
+            </w:tcBorders>
+            <w:tcMar>
+              <w:top w:w="57" w:type="dxa"/>
+              <w:bottom w:w="57" w:type="dxa"/>
+            </w:tcMar>
+            <w:vAlign w:val="center"/>
+          </w:tcPr>
+          <w:p>
+            <w:pPr>
+              <w:rPr>
+                <w:rFonts w:ascii="Times New Roman" w:hAnsi="Times New Roman" w:cs="Times New Roman"/>
+                <w:b/>
+                <w:bCs/>
+                <w:sz w:val="20"/>
+                <w:szCs w:val="20"/>
+              </w:rPr>
+            </w:pPr>
+            <w:proofErr w:type="spellStart"/>
+            <w:r>
+              <w:rPr>
+                <w:rFonts w:ascii="Times New Roman" w:hAnsi="Times New Roman" w:cs="Times New Roman"/>
+                <w:b/>
+                <w:bCs/>
+                <w:sz w:val="20"/>
+                <w:szCs w:val="20"/>
+              </w:rPr>
+              <w:t>Tumor</w:t>
+            </w:r>
+            <w:proofErr w:type="spellEnd"/>
+            <w:r>
+              <w:rPr>
+                <w:rFonts w:ascii="Times New Roman" w:hAnsi="Times New Roman" w:cs="Times New Roman"/>
+                <w:b/>
+                <w:bCs/>
+                <w:sz w:val="20"/>
+                <w:szCs w:val="20"/>
+              </w:rPr>
+              <w:t xml:space="preserve"> Type</w:t>
+            </w:r>
+          </w:p>
+        </w:tc>
+        <w:tc>
+          <w:tcPr>
+            <w:tcW w:w="1134" w:type="dxa"/>
+            <w:tcBorders>
+              <w:top w:val="single" w:sz="8" w:space="0" w:color="A8D08D" w:themeColor="accent6" w:themeTint="99"/>
+            </w:tcBorders>
+          </w:tcPr>
+          <w:p>
+            <w:pPr>
+              <w:rPr>
+                <w:rFonts w:ascii="Times New Roman" w:hAnsi="Times New Roman" w:cs="Times New Roman"/>
+                <w:b/>
+                <w:bCs/>
+                <w:sz w:val="20"/>
+                <w:szCs w:val="20"/>
+              </w:rPr>
+            </w:pPr>
+            <w:r>
+              <w:rPr>
+                <w:rFonts w:ascii="Times New Roman" w:hAnsi="Times New Roman" w:cs="Times New Roman"/>
+                <w:b/>
+                <w:bCs/>
+                <w:sz w:val="20"/>
+                <w:szCs w:val="20"/>
+              </w:rPr>
+              <w:t>Copy Number</w:t>
+            </w:r>
+          </w:p>
+        </w:tc>
+        <w:tc>
+          <w:tcPr>
+            <w:tcW w:w="1218" w:type="dxa"/>
+            <w:tcBorders>
+              <w:top w:val="single" w:sz="8" w:space="0" w:color="A8D08D" w:themeColor="accent6" w:themeTint="99"/>
+            </w:tcBorders>
+            <w:tcMar>
+              <w:top w:w="57" w:type="dxa"/>
+              <w:bottom w:w="57" w:type="dxa"/>
+            </w:tcMar>
+            <w:vAlign w:val="center"/>
+          </w:tcPr>
+          <w:p>
+            <w:pPr>
+              <w:rPr>
+                <w:rFonts w:ascii="Times New Roman" w:hAnsi="Times New Roman" w:cs="Times New Roman"/>
+                <w:b/>
+                <w:bCs/>
+                <w:sz w:val="20"/>
+                <w:szCs w:val="20"/>
+              </w:rPr>
+            </w:pPr>
+            <w:r>
+              <w:rPr>
+                <w:rFonts w:ascii="Times New Roman" w:hAnsi="Times New Roman" w:cs="Times New Roman"/>
+                <w:b/>
+                <w:bCs/>
+                <w:sz w:val="20"/>
+                <w:szCs w:val="20"/>
+              </w:rPr>
+              <w:t>Reference</w:t>
+            </w:r>
+            <w:r>
+              <w:rPr>
+                <w:rFonts w:ascii="Times New Roman" w:hAnsi="Times New Roman" w:cs="Times New Roman"/>
+                <w:b/>
+                <w:bCs/>
+                <w:sz w:val="20"/>
+                <w:szCs w:val="20"/>
+              </w:rPr>
+              <w:t>s</w:t>
+            </w:r>
+          </w:p>
+        </w:tc>
+      </w:tr>
+      <w:tr>
+        <w:trPr>
+          <w:trHeight w:val="396"/>
+          <w:tblHeader/>
+        </w:trPr>
+        <w:tc>
+          <w:tcPr>
+            <w:tcW w:w="1350" w:type="dxa"/>
+            <w:tcBorders>
+              <w:top w:val="single" w:sz="8" w:space="0" w:color="A8D08D" w:themeColor="accent6" w:themeTint="99"/>
+            </w:tcBorders>
+            <w:tcMar>
+              <w:top w:w="57" w:type="dxa"/>
+              <w:bottom w:w="57" w:type="dxa"/>
+            </w:tcMar>
+            <w:vAlign w:val="center"/>
+          </w:tcPr>
+          <w:p>
+            <w:pPr>
+              <w:rPr>
+                <w:rFonts w:ascii="Times New Roman" w:hAnsi="Times New Roman" w:cs="Times New Roman"/>
+                <w:b/>
+                <w:bCs/>
+                <w:sz w:val="18"/>
+                <w:szCs w:val="18"/>
+              </w:rPr>
+            </w:pPr>
+            <w:r>
+              <w:rPr>
+                <w:rFonts w:ascii="Times New Roman" w:hAnsi="Times New Roman" w:cs="Times New Roman"/>
+                <w:sz w:val="18"/>
+                <w:szCs w:val="18"/>
+              </w:rPr>
+              <w:t xml:space="preserve">{%tr for item in </w:t>
+            </w:r>
+            <w:proofErr w:type="spellStart"/>
+            <w:r>
+              <w:rPr>
+                <w:rFonts w:ascii="Times New Roman" w:hAnsi="Times New Roman" w:cs="Times New Roman"/>
+                <w:sz w:val="18"/>
+                <w:szCs w:val="18"/>
+              </w:rPr>
+              <w:t>driver_table</w:t>
+            </w:r>
+            <w:proofErr w:type="spellEnd"/>
+            <w:r>
+              <w:rPr>
+                <w:rFonts w:ascii="Times New Roman" w:hAnsi="Times New Roman" w:cs="Times New Roman"/>
+                <w:sz w:val="18"/>
+                <w:szCs w:val="18"/>
+              </w:rPr>
+              <w:t xml:space="preserve"> %}</w:t>
+            </w:r>
+          </w:p>
+        </w:tc>
+        <w:tc>
+          <w:tcPr>
+            <w:tcW w:w="1223" w:type="dxa"/>
+            <w:tcBorders>
+              <w:top w:val="single" w:sz="8" w:space="0" w:color="A8D08D" w:themeColor="accent6" w:themeTint="99"/>
+            </w:tcBorders>
+            <w:tcMar>
+              <w:top w:w="57" w:type="dxa"/>
+              <w:bottom w:w="57" w:type="dxa"/>
+            </w:tcMar>
+            <w:vAlign w:val="center"/>
+          </w:tcPr>
+          <w:p>
+            <w:pPr>
+              <w:rPr>
+                <w:rFonts w:ascii="Times New Roman" w:hAnsi="Times New Roman" w:cs="Times New Roman"/>
+                <w:b/>
+                <w:bCs/>
+                <w:sz w:val="18"/>
+                <w:szCs w:val="18"/>
+              </w:rPr>
+            </w:pPr>
+          </w:p>
+        </w:tc>
+        <w:tc>
+          <w:tcPr>
+            <w:tcW w:w="1494" w:type="dxa"/>
+            <w:tcBorders>
+              <w:top w:val="single" w:sz="8" w:space="0" w:color="A8D08D" w:themeColor="accent6" w:themeTint="99"/>
+            </w:tcBorders>
+            <w:vAlign w:val="center"/>
+          </w:tcPr>
+          <w:p>
+            <w:pPr>
+              <w:rPr>
+                <w:rFonts w:ascii="Times New Roman" w:hAnsi="Times New Roman" w:cs="Times New Roman"/>
+                <w:b/>
+                <w:bCs/>
+                <w:sz w:val="18"/>
+                <w:szCs w:val="18"/>
+              </w:rPr>
+            </w:pPr>
+          </w:p>
+        </w:tc>
+        <w:tc>
+          <w:tcPr>
+            <w:tcW w:w="1358" w:type="dxa"/>
+            <w:tcBorders>
+              <w:top w:val="single" w:sz="8" w:space="0" w:color="A8D08D" w:themeColor="accent6" w:themeTint="99"/>
+            </w:tcBorders>
+            <w:tcMar>
+              <w:top w:w="57" w:type="dxa"/>
+              <w:bottom w:w="57" w:type="dxa"/>
+            </w:tcMar>
+            <w:vAlign w:val="center"/>
+          </w:tcPr>
+          <w:p>
+            <w:pPr>
+              <w:rPr>
+                <w:rFonts w:ascii="Times New Roman" w:hAnsi="Times New Roman" w:cs="Times New Roman"/>
+                <w:b/>
+                <w:bCs/>
+                <w:sz w:val="18"/>
+                <w:szCs w:val="18"/>
+              </w:rPr>
+            </w:pPr>
+          </w:p>
+        </w:tc>
+        <w:tc>
+          <w:tcPr>
+            <w:tcW w:w="2645" w:type="dxa"/>
+            <w:tcBorders>
+              <w:top w:val="single" w:sz="8" w:space="0" w:color="A8D08D" w:themeColor="accent6" w:themeTint="99"/>
+            </w:tcBorders>
+            <w:tcMar>
+              <w:top w:w="57" w:type="dxa"/>
+              <w:bottom w:w="57" w:type="dxa"/>
+            </w:tcMar>
+            <w:vAlign w:val="center"/>
+          </w:tcPr>
+          <w:p>
+            <w:pPr>
+              <w:rPr>
+                <w:rFonts w:ascii="Times New Roman" w:hAnsi="Times New Roman" w:cs="Times New Roman"/>
+                <w:b/>
+                <w:bCs/>
+                <w:sz w:val="18"/>
+                <w:szCs w:val="18"/>
+              </w:rPr>
+            </w:pPr>
+          </w:p>
+        </w:tc>
+        <w:tc>
+          <w:tcPr>
+            <w:tcW w:w="1134" w:type="dxa"/>
+            <w:tcBorders>
+              <w:top w:val="single" w:sz="8" w:space="0" w:color="A8D08D" w:themeColor="accent6" w:themeTint="99"/>
+            </w:tcBorders>
+            <w:vAlign w:val="center"/>
+          </w:tcPr>
+          <w:p>
+            <w:pPr>
+              <w:rPr>
+                <w:rFonts w:ascii="Times New Roman" w:hAnsi="Times New Roman" w:cs="Times New Roman"/>
+                <w:b/>
+                <w:bCs/>
+                <w:sz w:val="18"/>
+                <w:szCs w:val="18"/>
+              </w:rPr>
+            </w:pPr>
+          </w:p>
+        </w:tc>
+        <w:tc>
+          <w:tcPr>
+            <w:tcW w:w="1218" w:type="dxa"/>
+            <w:tcBorders>
+              <w:top w:val="single" w:sz="8" w:space="0" w:color="A8D08D" w:themeColor="accent6" w:themeTint="99"/>
+            </w:tcBorders>
+            <w:tcMar>
+              <w:top w:w="57" w:type="dxa"/>
+              <w:bottom w:w="57" w:type="dxa"/>
+            </w:tcMar>
+            <w:vAlign w:val="center"/>
+          </w:tcPr>
+          <w:p>
+            <w:pPr>
+              <w:rPr>
+                <w:rFonts w:ascii="Times New Roman" w:hAnsi="Times New Roman" w:cs="Times New Roman"/>
+                <w:b/>
+                <w:bCs/>
+                <w:sz w:val="18"/>
+                <w:szCs w:val="18"/>
+              </w:rPr>
+            </w:pPr>
+          </w:p>
+        </w:tc>
+      </w:tr>
+      <w:tr>
+        <w:trPr>
+          <w:trHeight w:val="585"/>
+        </w:trPr>
+        <w:tc>
+          <w:tcPr>
+            <w:tcW w:w="1350" w:type="dxa"/>
+            <w:tcMar>
+              <w:top w:w="57" w:type="dxa"/>
+              <w:bottom w:w="57" w:type="dxa"/>
+            </w:tcMar>
+            <w:vAlign w:val="center"/>
+          </w:tcPr>
+          <w:p>
+            <w:pPr>
+              <w:rPr>
+                <w:rFonts w:ascii="Times New Roman" w:hAnsi="Times New Roman" w:cs="Times New Roman"/>
+                <w:sz w:val="18"/>
+                <w:szCs w:val="18"/>
+              </w:rPr>
+            </w:pPr>
+            <w:proofErr w:type="gramStart"/>
+            <w:r>
+              <w:rPr>
+                <w:rFonts w:ascii="Times New Roman" w:eastAsia="Times New Roman" w:hAnsi="Times New Roman" w:cs="Times New Roman"/>
+                <w:color w:val="00000A"/>
+                <w:sz w:val="18"/>
+                <w:szCs w:val="18"/>
+                <w:lang w:val="fr-FR"/>
+              </w:rPr>
+              <w:t xml:space="preserve">{{ </w:t>
+            </w:r>
+            <w:proofErr w:type="spellStart"/>
+            <w:r>
+              <w:rPr>
+                <w:rFonts w:ascii="Times New Roman" w:eastAsia="Times New Roman" w:hAnsi="Times New Roman" w:cs="Times New Roman"/>
+                <w:color w:val="00000A"/>
+                <w:sz w:val="18"/>
+                <w:szCs w:val="18"/>
+                <w:lang w:val="fr-FR"/>
+              </w:rPr>
+              <w:t>item</w:t>
+            </w:r>
+            <w:proofErr w:type="gramEnd"/>
+            <w:r>
+              <w:rPr>
+                <w:rFonts w:ascii="Times New Roman" w:eastAsia="Times New Roman" w:hAnsi="Times New Roman" w:cs="Times New Roman"/>
+                <w:color w:val="00000A"/>
+                <w:sz w:val="18"/>
+                <w:szCs w:val="18"/>
+                <w:lang w:val="fr-FR"/>
+              </w:rPr>
+              <w:t>.</w:t>
+            </w:r>
+            <w:r>
+              <w:rPr>
+                <w:rFonts w:ascii="Times New Roman" w:eastAsia="Times New Roman" w:hAnsi="Times New Roman" w:cs="Times New Roman"/>
+                <w:color w:val="00000A"/>
+                <w:sz w:val="18"/>
+                <w:szCs w:val="18"/>
+                <w:lang w:val="fr-FR"/>
+              </w:rPr>
+              <w:t>gene</w:t>
+            </w:r>
+            <w:proofErr w:type="spellEnd"/>
+            <w:r>
+              <w:rPr>
+                <w:rFonts w:ascii="Times New Roman" w:eastAsia="Times New Roman" w:hAnsi="Times New Roman" w:cs="Times New Roman"/>
+                <w:color w:val="00000A"/>
+                <w:sz w:val="18"/>
+                <w:szCs w:val="18"/>
+                <w:lang w:val="fr-FR"/>
+              </w:rPr>
+              <w:t xml:space="preserve"> }}</w:t>
+            </w:r>
+          </w:p>
+        </w:tc>
+        <w:tc>
+          <w:tcPr>
+            <w:tcW w:w="1223" w:type="dxa"/>
+            <w:tcMar>
+              <w:top w:w="57" w:type="dxa"/>
+              <w:bottom w:w="57" w:type="dxa"/>
+            </w:tcMar>
+            <w:vAlign w:val="center"/>
+          </w:tcPr>
+          <w:p>
+            <w:pPr>
+              <w:rPr>
+                <w:rFonts w:ascii="Times New Roman" w:hAnsi="Times New Roman" w:cs="Times New Roman"/>
+                <w:sz w:val="18"/>
+                <w:szCs w:val="18"/>
+              </w:rPr>
+            </w:pPr>
+            <w:proofErr w:type="gramStart"/>
+            <w:r>
+              <w:rPr>
+                <w:rFonts w:ascii="Times New Roman" w:hAnsi="Times New Roman" w:cs="Times New Roman"/>
+                <w:sz w:val="18"/>
+                <w:szCs w:val="18"/>
+              </w:rPr>
+              <w:t xml:space="preserve">{{ </w:t>
+            </w:r>
+            <w:proofErr w:type="spellStart"/>
+            <w:r>
+              <w:rPr>
+                <w:rFonts w:ascii="Times New Roman" w:hAnsi="Times New Roman" w:cs="Times New Roman"/>
+                <w:sz w:val="18"/>
+                <w:szCs w:val="18"/>
+              </w:rPr>
+              <w:t>item</w:t>
+            </w:r>
+            <w:proofErr w:type="gramEnd"/>
+            <w:r>
+              <w:rPr>
+                <w:rFonts w:ascii="Times New Roman" w:hAnsi="Times New Roman" w:cs="Times New Roman"/>
+                <w:sz w:val="18"/>
+                <w:szCs w:val="18"/>
+              </w:rPr>
+              <w:t>.</w:t>
+            </w:r>
+            <w:r>
+              <w:rPr>
+                <w:rFonts w:ascii="Times New Roman" w:hAnsi="Times New Roman" w:cs="Times New Roman"/>
+                <w:sz w:val="18"/>
+                <w:szCs w:val="18"/>
+              </w:rPr>
+              <w:t>type</w:t>
+            </w:r>
+            <w:proofErr w:type="spellEnd"/>
+            <w:r>
+              <w:rPr>
+                <w:rFonts w:ascii="Times New Roman" w:hAnsi="Times New Roman" w:cs="Times New Roman"/>
+                <w:sz w:val="18"/>
+                <w:szCs w:val="18"/>
+              </w:rPr>
+              <w:t xml:space="preserve"> }}</w:t>
+            </w:r>
+          </w:p>
+        </w:tc>
+        <w:tc>
+          <w:tcPr>
+            <w:tcW w:w="1494" w:type="dxa"/>
+            <w:vAlign w:val="center"/>
+          </w:tcPr>
+          <w:p>
+            <w:pPr>
+              <w:rPr>
+                <w:rFonts w:ascii="Times New Roman" w:hAnsi="Times New Roman" w:cs="Times New Roman"/>
+                <w:sz w:val="18"/>
+                <w:szCs w:val="18"/>
+              </w:rPr>
+            </w:pPr>
+            <w:proofErr w:type="gramStart"/>
+            <w:r>
+              <w:rPr>
+                <w:rFonts w:ascii="Times New Roman" w:hAnsi="Times New Roman" w:cs="Times New Roman"/>
+                <w:sz w:val="18"/>
+                <w:szCs w:val="18"/>
+              </w:rPr>
+              <w:t xml:space="preserve">{{ </w:t>
+            </w:r>
+            <w:proofErr w:type="spellStart"/>
+            <w:r>
+              <w:rPr>
+                <w:rFonts w:ascii="Times New Roman" w:hAnsi="Times New Roman" w:cs="Times New Roman"/>
+                <w:sz w:val="18"/>
+                <w:szCs w:val="18"/>
+              </w:rPr>
+              <w:t>item</w:t>
+            </w:r>
+            <w:proofErr w:type="gramEnd"/>
+            <w:r>
+              <w:rPr>
+                <w:rFonts w:ascii="Times New Roman" w:hAnsi="Times New Roman" w:cs="Times New Roman"/>
+                <w:sz w:val="18"/>
+                <w:szCs w:val="18"/>
+              </w:rPr>
+              <w:t>.</w:t>
+            </w:r>
+            <w:r>
+              <w:rPr>
+                <w:rFonts w:ascii="Times New Roman" w:hAnsi="Times New Roman" w:cs="Times New Roman"/>
+                <w:sz w:val="18"/>
+                <w:szCs w:val="18"/>
+              </w:rPr>
+              <w:t>effect</w:t>
+            </w:r>
+            <w:proofErr w:type="spellEnd"/>
+            <w:r>
+              <w:rPr>
+                <w:rFonts w:ascii="Times New Roman" w:hAnsi="Times New Roman" w:cs="Times New Roman"/>
+                <w:sz w:val="18"/>
+                <w:szCs w:val="18"/>
+              </w:rPr>
+              <w:t xml:space="preserve"> }}</w:t>
+            </w:r>
+          </w:p>
+        </w:tc>
+        <w:tc>
+          <w:tcPr>
+            <w:tcW w:w="1358" w:type="dxa"/>
+            <w:tcMar>
+              <w:top w:w="57" w:type="dxa"/>
+              <w:bottom w:w="57" w:type="dxa"/>
+            </w:tcMar>
+            <w:vAlign w:val="center"/>
+          </w:tcPr>
+          <w:p>
+            <w:pPr>
+              <w:rPr>
+                <w:rFonts w:ascii="Times New Roman" w:hAnsi="Times New Roman" w:cs="Times New Roman"/>
+                <w:sz w:val="18"/>
+                <w:szCs w:val="18"/>
+              </w:rPr>
+            </w:pPr>
+            <w:proofErr w:type="gramStart"/>
+            <w:r>
+              <w:rPr>
+                <w:rFonts w:ascii="Times New Roman" w:hAnsi="Times New Roman" w:cs="Times New Roman"/>
+                <w:sz w:val="18"/>
+                <w:szCs w:val="18"/>
+              </w:rPr>
+              <w:t xml:space="preserve">{{ </w:t>
+            </w:r>
+            <w:proofErr w:type="spellStart"/>
+            <w:r>
+              <w:rPr>
+                <w:rFonts w:ascii="Times New Roman" w:hAnsi="Times New Roman" w:cs="Times New Roman"/>
+                <w:sz w:val="18"/>
+                <w:szCs w:val="18"/>
+              </w:rPr>
+              <w:t>item</w:t>
+            </w:r>
+            <w:proofErr w:type="gramEnd"/>
+            <w:r>
+              <w:rPr>
+                <w:rFonts w:ascii="Times New Roman" w:hAnsi="Times New Roman" w:cs="Times New Roman"/>
+                <w:sz w:val="18"/>
+                <w:szCs w:val="18"/>
+              </w:rPr>
+              <w:t>.driver_role</w:t>
+            </w:r>
+            <w:proofErr w:type="spellEnd"/>
+            <w:r>
+              <w:rPr>
+                <w:rFonts w:ascii="Times New Roman" w:hAnsi="Times New Roman" w:cs="Times New Roman"/>
+                <w:sz w:val="18"/>
+                <w:szCs w:val="18"/>
+              </w:rPr>
+              <w:t xml:space="preserve"> }}</w:t>
+            </w:r>
+          </w:p>
+        </w:tc>
+        <w:tc>
+          <w:tcPr>
+            <w:tcW w:w="2645" w:type="dxa"/>
+            <w:tcMar>
+              <w:top w:w="57" w:type="dxa"/>
+              <w:bottom w:w="57" w:type="dxa"/>
+            </w:tcMar>
+            <w:vAlign w:val="center"/>
+          </w:tcPr>
+          <w:p>
+            <w:pPr>
+              <w:rPr>
+                <w:rFonts w:ascii="Times New Roman" w:hAnsi="Times New Roman" w:cs="Times New Roman"/>
+                <w:sz w:val="18"/>
+                <w:szCs w:val="18"/>
+              </w:rPr>
+            </w:pPr>
+            <w:proofErr w:type="gramStart"/>
+            <w:r>
+              <w:rPr>
+                <w:rFonts w:ascii="Times New Roman" w:hAnsi="Times New Roman" w:cs="Times New Roman"/>
+                <w:sz w:val="18"/>
+                <w:szCs w:val="18"/>
+              </w:rPr>
+              <w:t xml:space="preserve">{{ </w:t>
+            </w:r>
+            <w:proofErr w:type="spellStart"/>
+            <w:r>
+              <w:rPr>
+                <w:rFonts w:ascii="Times New Roman" w:hAnsi="Times New Roman" w:cs="Times New Roman"/>
+                <w:sz w:val="18"/>
+                <w:szCs w:val="18"/>
+              </w:rPr>
+              <w:t>item</w:t>
+            </w:r>
+            <w:proofErr w:type="gramEnd"/>
+            <w:r>
+              <w:rPr>
+                <w:rFonts w:ascii="Times New Roman" w:hAnsi="Times New Roman" w:cs="Times New Roman"/>
+                <w:sz w:val="18"/>
+                <w:szCs w:val="18"/>
+              </w:rPr>
+              <w:t>.tumor_list</w:t>
+            </w:r>
+            <w:proofErr w:type="spellEnd"/>
+            <w:r>
+              <w:rPr>
+                <w:rFonts w:ascii="Times New Roman" w:hAnsi="Times New Roman" w:cs="Times New Roman"/>
+                <w:sz w:val="18"/>
+                <w:szCs w:val="18"/>
+              </w:rPr>
+              <w:t xml:space="preserve"> }}</w:t>
+            </w:r>
+          </w:p>
+        </w:tc>
+        <w:tc>
+          <w:tcPr>
+            <w:tcW w:w="1134" w:type="dxa"/>
+            <w:vAlign w:val="center"/>
+          </w:tcPr>
+          <w:p>
+            <w:pPr>
+              <w:rPr>
+                <w:rFonts w:ascii="Times New Roman" w:hAnsi="Times New Roman" w:cs="Times New Roman"/>
+                <w:sz w:val="18"/>
+                <w:szCs w:val="18"/>
+              </w:rPr>
+            </w:pPr>
+            <w:r>
+              <w:rPr>
+                <w:rFonts w:ascii="Times New Roman" w:hAnsi="Times New Roman" w:cs="Times New Roman"/>
+                <w:sz w:val="18"/>
+                <w:szCs w:val="18"/>
+              </w:rPr>
+              <w:t>{{ item.</w:t>
+            </w:r>
+            <w:r>
+              <w:rPr>
+                <w:rFonts w:ascii="Times New Roman" w:hAnsi="Times New Roman" w:cs="Times New Roman"/>
+                <w:sz w:val="18"/>
+                <w:szCs w:val="18"/>
+              </w:rPr>
+              <w:t>copy_number</w:t>
+            </w:r>
+            <w:r>
+              <w:rPr>
+                <w:rFonts w:ascii="Times New Roman" w:hAnsi="Times New Roman" w:cs="Times New Roman"/>
+                <w:sz w:val="18"/>
+                <w:szCs w:val="18"/>
+              </w:rPr>
+              <w:t xml:space="preserve"> }}</w:t>
+            </w:r>
+          </w:p>
+        </w:tc>
+        <w:tc>
+          <w:tcPr>
+            <w:tcW w:w="1218" w:type="dxa"/>
+            <w:tcMar>
+              <w:top w:w="57" w:type="dxa"/>
+              <w:bottom w:w="57" w:type="dxa"/>
+            </w:tcMar>
+            <w:vAlign w:val="center"/>
+          </w:tcPr>
+          <w:p>
+            <w:pPr>
+              <w:rPr>
+                <w:rFonts w:ascii="Times New Roman" w:hAnsi="Times New Roman" w:cs="Times New Roman"/>
+                <w:sz w:val="18"/>
+                <w:szCs w:val="18"/>
+              </w:rPr>
+            </w:pPr>
+            <w:proofErr w:type="gramStart"/>
+            <w:r>
+              <w:rPr>
+                <w:rFonts w:ascii="Times New Roman" w:hAnsi="Times New Roman" w:cs="Times New Roman"/>
+                <w:sz w:val="18"/>
+                <w:szCs w:val="18"/>
+              </w:rPr>
+              <w:t xml:space="preserve">{{ </w:t>
+            </w:r>
+            <w:proofErr w:type="spellStart"/>
+            <w:r>
+              <w:rPr>
+                <w:rFonts w:ascii="Times New Roman" w:hAnsi="Times New Roman" w:cs="Times New Roman"/>
+                <w:sz w:val="18"/>
+                <w:szCs w:val="18"/>
+              </w:rPr>
+              <w:t>item.ref</w:t>
+            </w:r>
+            <w:proofErr w:type="gramEnd"/>
+            <w:r>
+              <w:rPr>
+                <w:rFonts w:ascii="Times New Roman" w:hAnsi="Times New Roman" w:cs="Times New Roman"/>
+                <w:sz w:val="18"/>
+                <w:szCs w:val="18"/>
+              </w:rPr>
+              <w:t>_map</w:t>
+            </w:r>
+            <w:proofErr w:type="spellEnd"/>
+            <w:r>
+              <w:rPr>
+                <w:rFonts w:ascii="Times New Roman" w:hAnsi="Times New Roman" w:cs="Times New Roman"/>
+                <w:sz w:val="18"/>
+                <w:szCs w:val="18"/>
+              </w:rPr>
+              <w:t xml:space="preserve"> }}</w:t>
+            </w:r>
+          </w:p>
+        </w:tc>
+      </w:tr>
+      <w:tr>
+        <w:trPr>
+          <w:trHeight w:val="198"/>
+        </w:trPr>
+        <w:tc>
+          <w:tcPr>
+            <w:tcW w:w="1350" w:type="dxa"/>
+            <w:tcMar>
+              <w:top w:w="57" w:type="dxa"/>
+              <w:bottom w:w="57" w:type="dxa"/>
+            </w:tcMar>
+            <w:vAlign w:val="center"/>
+          </w:tcPr>
+          <w:p>
+            <w:pPr>
+              <w:rPr>
+                <w:rFonts w:ascii="Times New Roman" w:eastAsia="Times New Roman" w:hAnsi="Times New Roman" w:cs="Times New Roman"/>
+                <w:color w:val="00000A"/>
+                <w:sz w:val="18"/>
+                <w:szCs w:val="18"/>
+                <w:lang w:val="fr-FR"/>
+              </w:rPr>
+            </w:pPr>
+          </w:p>
+        </w:tc>
+        <w:tc>
+          <w:tcPr>
+            <w:tcW w:w="1223" w:type="dxa"/>
+            <w:tcMar>
+              <w:top w:w="57" w:type="dxa"/>
+              <w:bottom w:w="57" w:type="dxa"/>
+            </w:tcMar>
+            <w:vAlign w:val="center"/>
+          </w:tcPr>
+          <w:p>
+            <w:pPr>
+              <w:rPr>
+                <w:rFonts w:ascii="Times New Roman" w:hAnsi="Times New Roman" w:cs="Times New Roman"/>
+                <w:sz w:val="18"/>
+                <w:szCs w:val="18"/>
+              </w:rPr>
+            </w:pPr>
+          </w:p>
+        </w:tc>
+        <w:tc>
+          <w:tcPr>
+            <w:tcW w:w="1494" w:type="dxa"/>
+            <w:vAlign w:val="center"/>
+          </w:tcPr>
+          <w:p>
+            <w:pPr>
+              <w:rPr>
+                <w:rFonts w:ascii="Times New Roman" w:hAnsi="Times New Roman" w:cs="Times New Roman"/>
+                <w:sz w:val="18"/>
+                <w:szCs w:val="18"/>
+              </w:rPr>
+            </w:pPr>
+          </w:p>
+        </w:tc>
+        <w:tc>
+          <w:tcPr>
+            <w:tcW w:w="1358" w:type="dxa"/>
+            <w:tcMar>
+              <w:top w:w="57" w:type="dxa"/>
+              <w:bottom w:w="57" w:type="dxa"/>
+            </w:tcMar>
+            <w:vAlign w:val="center"/>
+          </w:tcPr>
+          <w:p>
+            <w:pPr>
+              <w:rPr>
+                <w:rFonts w:ascii="Times New Roman" w:hAnsi="Times New Roman" w:cs="Times New Roman"/>
+                <w:sz w:val="18"/>
+                <w:szCs w:val="18"/>
+              </w:rPr>
+            </w:pPr>
+          </w:p>
+        </w:tc>
+        <w:tc>
+          <w:tcPr>
+            <w:tcW w:w="2645" w:type="dxa"/>
+            <w:tcMar>
+              <w:top w:w="57" w:type="dxa"/>
+              <w:bottom w:w="57" w:type="dxa"/>
+            </w:tcMar>
+            <w:vAlign w:val="center"/>
+          </w:tcPr>
+          <w:p>
+            <w:pPr>
+              <w:rPr>
+                <w:rFonts w:ascii="Times New Roman" w:hAnsi="Times New Roman" w:cs="Times New Roman"/>
+                <w:sz w:val="18"/>
+                <w:szCs w:val="18"/>
+              </w:rPr>
+            </w:pPr>
+          </w:p>
+        </w:tc>
+        <w:tc>
+          <w:tcPr>
+            <w:tcW w:w="1134" w:type="dxa"/>
+            <w:vAlign w:val="center"/>
+          </w:tcPr>
+          <w:p>
+            <w:pPr>
+              <w:rPr>
+                <w:rFonts w:ascii="Times New Roman" w:hAnsi="Times New Roman" w:cs="Times New Roman"/>
+                <w:sz w:val="18"/>
+                <w:szCs w:val="18"/>
+              </w:rPr>
+            </w:pPr>
+          </w:p>
+        </w:tc>
+        <w:tc>
+          <w:tcPr>
+            <w:tcW w:w="1218" w:type="dxa"/>
+            <w:tcMar>
+              <w:top w:w="57" w:type="dxa"/>
+              <w:bottom w:w="57" w:type="dxa"/>
+            </w:tcMar>
+            <w:vAlign w:val="center"/>
+          </w:tcPr>
+          <w:p>
+            <w:pPr>
+              <w:rPr>
+                <w:rFonts w:ascii="Times New Roman" w:hAnsi="Times New Roman" w:cs="Times New Roman"/>
+                <w:sz w:val="18"/>
+                <w:szCs w:val="18"/>
+              </w:rPr>
+            </w:pPr>
+            <w:r>
+              <w:rPr>
+                <w:rFonts w:ascii="Times New Roman" w:hAnsi="Times New Roman" w:cs="Times New Roman"/>
+                <w:sz w:val="18"/>
+                <w:szCs w:val="18"/>
+              </w:rPr>
+              <w:t xml:space="preserve">{%tr </w:t>
+            </w:r>
+            <w:proofErr w:type="spellStart"/>
+            <w:r>
+              <w:rPr>
+                <w:rFonts w:ascii="Times New Roman" w:hAnsi="Times New Roman" w:cs="Times New Roman"/>
+                <w:sz w:val="18"/>
+                <w:szCs w:val="18"/>
+              </w:rPr>
+              <w:t>endfor</w:t>
+            </w:r>
+            <w:proofErr w:type="spellEnd"/>
+            <w:r>
+              <w:rPr>
+                <w:rFonts w:ascii="Times New Roman" w:hAnsi="Times New Roman" w:cs="Times New Roman"/>
+                <w:sz w:val="18"/>
+                <w:szCs w:val="18"/>
+              </w:rPr>
+              <w:t xml:space="preserve"> %}</w:t>
+            </w:r>
+          </w:p>
+        </w:tc>
+      </w:tr>
+    </w:tbl>
     <w:p/>
-    <w:p/>
+    <w:p>
+      <w:pPr>
+        <w:rPr>
+          <w:rFonts w:ascii="Times New Roman" w:hAnsi="Times New Roman" w:cs="Times New Roman"/>
+          <w:sz w:val="20"/>
+          <w:szCs w:val="20"/>
+        </w:rPr>
+      </w:pPr>
+      <w:r>
+        <w:rPr>
+          <w:rFonts w:ascii="Times New Roman" w:hAnsi="Times New Roman" w:cs="Times New Roman"/>
+          <w:sz w:val="20"/>
+          <w:szCs w:val="20"/>
+        </w:rPr>
+        <w:lastRenderedPageBreak/>
+        <w:t>{% endif %}</w:t>
+      </w:r>
+    </w:p>
     <w:p/>
     <w:tbl>
       <w:tblPr>
@@ -2126,7 +3302,6 @@
                 <w:sz w:val="26"/>
                 <w:szCs w:val="26"/>
               </w:rPr>
-              <w:lastRenderedPageBreak/>
               <w:t>Somatic Mutations with Known Pharmacogenetic Effect</w:t>
             </w:r>
           </w:p>
@@ -5689,7 +6864,6 @@
                 <w:sz w:val="26"/>
                 <w:szCs w:val="26"/>
               </w:rPr>
-              <w:lastRenderedPageBreak/>
               <w:t>Adverse Effects</w:t>
             </w:r>
           </w:p>
@@ -8264,23 +9438,7 @@
           <w:sz w:val="20"/>
           <w:szCs w:val="20"/>
         </w:rPr>
-        <w:t xml:space="preserve"> tag == “</w:t>
-      </w:r>
-      <w:r>
-        <w:rPr>
-          <w:rFonts w:ascii="Times New Roman" w:hAnsi="Times New Roman" w:cs="Times New Roman"/>
-          <w:sz w:val="20"/>
-          <w:szCs w:val="20"/>
-        </w:rPr>
-        <w:t>C</w:t>
-      </w:r>
-      <w:r>
-        <w:rPr>
-          <w:rFonts w:ascii="Times New Roman" w:hAnsi="Times New Roman" w:cs="Times New Roman"/>
-          <w:sz w:val="20"/>
-          <w:szCs w:val="20"/>
-        </w:rPr>
-        <w:t>NV” %}</w:t>
+        <w:t xml:space="preserve"> tag == “CNV” %}</w:t>
       </w:r>
     </w:p>
     <w:p>

</xml_diff>